<commit_message>
after submit for 1st assignment
</commit_message>
<xml_diff>
--- a/2. Analysis and Design/Glossary(Jonghyun Choi)v1.0.docx
+++ b/2. Analysis and Design/Glossary(Jonghyun Choi)v1.0.docx
@@ -6,8 +6,14 @@
       <w:pPr>
         <w:pStyle w:val="a3"/>
         <w:jc w:val="right"/>
-      </w:pPr>
-      <w:r>
+        <w:rPr>
+          <w:rFonts w:asciiTheme="minorHAnsi" w:hAnsiTheme="minorHAnsi" w:cstheme="minorHAnsi"/>
+        </w:rPr>
+      </w:pPr>
+      <w:r>
+        <w:rPr>
+          <w:rFonts w:asciiTheme="minorHAnsi" w:hAnsiTheme="minorHAnsi" w:cstheme="minorHAnsi"/>
+        </w:rPr>
         <w:t>Movie Ticket Ordering System</w:t>
       </w:r>
     </w:p>
@@ -15,17 +21,48 @@
       <w:pPr>
         <w:pStyle w:val="a3"/>
         <w:jc w:val="right"/>
-      </w:pPr>
-      <w:fldSimple w:instr=" TITLE  \* MERGEFORMAT ">
-        <w:r>
-          <w:t>Glossary</w:t>
-        </w:r>
-      </w:fldSimple>
+        <w:rPr>
+          <w:rFonts w:asciiTheme="minorHAnsi" w:hAnsiTheme="minorHAnsi" w:cstheme="minorHAnsi"/>
+        </w:rPr>
+      </w:pPr>
+      <w:r>
+        <w:rPr>
+          <w:rFonts w:asciiTheme="minorHAnsi" w:hAnsiTheme="minorHAnsi" w:cstheme="minorHAnsi"/>
+        </w:rPr>
+        <w:fldChar w:fldCharType="begin"/>
+      </w:r>
+      <w:r>
+        <w:rPr>
+          <w:rFonts w:asciiTheme="minorHAnsi" w:hAnsiTheme="minorHAnsi" w:cstheme="minorHAnsi"/>
+        </w:rPr>
+        <w:instrText xml:space="preserve"> TITLE  \* MERGEFORMAT </w:instrText>
+      </w:r>
+      <w:r>
+        <w:rPr>
+          <w:rFonts w:asciiTheme="minorHAnsi" w:hAnsiTheme="minorHAnsi" w:cstheme="minorHAnsi"/>
+        </w:rPr>
+        <w:fldChar w:fldCharType="separate"/>
+      </w:r>
+      <w:r>
+        <w:rPr>
+          <w:rFonts w:asciiTheme="minorHAnsi" w:hAnsiTheme="minorHAnsi" w:cstheme="minorHAnsi"/>
+        </w:rPr>
+        <w:t>Glossary</w:t>
+      </w:r>
+      <w:r>
+        <w:rPr>
+          <w:rFonts w:asciiTheme="minorHAnsi" w:hAnsiTheme="minorHAnsi" w:cstheme="minorHAnsi"/>
+        </w:rPr>
+        <w:fldChar w:fldCharType="end"/>
+      </w:r>
     </w:p>
     <w:p>
       <w:pPr>
         <w:pStyle w:val="a3"/>
         <w:jc w:val="right"/>
+        <w:rPr>
+          <w:rFonts w:asciiTheme="minorHAnsi" w:hAnsiTheme="minorHAnsi" w:cstheme="minorHAnsi"/>
+        </w:rPr>
       </w:pPr>
     </w:p>
     <w:p>
@@ -33,11 +70,13 @@
         <w:pStyle w:val="a3"/>
         <w:jc w:val="right"/>
         <w:rPr>
+          <w:rFonts w:asciiTheme="minorHAnsi" w:hAnsiTheme="minorHAnsi" w:cstheme="minorHAnsi"/>
           <w:sz w:val="28"/>
         </w:rPr>
       </w:pPr>
       <w:r>
         <w:rPr>
+          <w:rFonts w:asciiTheme="minorHAnsi" w:hAnsiTheme="minorHAnsi" w:cstheme="minorHAnsi"/>
           <w:sz w:val="28"/>
         </w:rPr>
         <w:t>Version 1.0</w:t>
@@ -45,6 +84,9 @@
     </w:p>
     <w:p>
       <w:pPr>
+        <w:rPr>
+          <w:rFonts w:asciiTheme="minorHAnsi" w:hAnsiTheme="minorHAnsi" w:cstheme="minorHAnsi"/>
+        </w:rPr>
         <w:sectPr>
           <w:headerReference w:type="default" r:id="rId8"/>
           <w:footerReference w:type="even" r:id="rId9"/>
@@ -58,8 +100,14 @@
     <w:p>
       <w:pPr>
         <w:pStyle w:val="a3"/>
-      </w:pPr>
-      <w:r>
+        <w:rPr>
+          <w:rFonts w:asciiTheme="minorHAnsi" w:hAnsiTheme="minorHAnsi" w:cstheme="minorHAnsi"/>
+        </w:rPr>
+      </w:pPr>
+      <w:r>
+        <w:rPr>
+          <w:rFonts w:asciiTheme="minorHAnsi" w:hAnsiTheme="minorHAnsi" w:cstheme="minorHAnsi"/>
+        </w:rPr>
         <w:lastRenderedPageBreak/>
         <w:t>Table of Contents</w:t>
       </w:r>
@@ -71,7 +119,7 @@
           <w:tab w:val="left" w:pos="432"/>
         </w:tabs>
         <w:rPr>
-          <w:rFonts w:asciiTheme="minorHAnsi" w:hAnsiTheme="minorHAnsi" w:cstheme="minorBidi"/>
+          <w:rFonts w:asciiTheme="minorHAnsi" w:hAnsiTheme="minorHAnsi" w:cstheme="minorHAnsi"/>
           <w:noProof/>
           <w:kern w:val="2"/>
           <w:szCs w:val="22"/>
@@ -80,31 +128,35 @@
       </w:pPr>
       <w:r>
         <w:rPr>
+          <w:rFonts w:asciiTheme="minorHAnsi" w:hAnsiTheme="minorHAnsi" w:cstheme="minorHAnsi"/>
           <w:b/>
         </w:rPr>
         <w:fldChar w:fldCharType="begin"/>
       </w:r>
       <w:r>
         <w:rPr>
+          <w:rFonts w:asciiTheme="minorHAnsi" w:hAnsiTheme="minorHAnsi" w:cstheme="minorHAnsi"/>
           <w:b/>
         </w:rPr>
         <w:instrText xml:space="preserve"> TOC \o "1-3" </w:instrText>
       </w:r>
       <w:r>
         <w:rPr>
+          <w:rFonts w:asciiTheme="minorHAnsi" w:hAnsiTheme="minorHAnsi" w:cstheme="minorHAnsi"/>
           <w:b/>
         </w:rPr>
         <w:fldChar w:fldCharType="separate"/>
       </w:r>
       <w:r>
         <w:rPr>
+          <w:rFonts w:asciiTheme="minorHAnsi" w:hAnsiTheme="minorHAnsi" w:cstheme="minorHAnsi"/>
           <w:noProof/>
         </w:rPr>
         <w:t>1</w:t>
       </w:r>
       <w:r>
         <w:rPr>
-          <w:rFonts w:asciiTheme="minorHAnsi" w:hAnsiTheme="minorHAnsi" w:cstheme="minorBidi"/>
+          <w:rFonts w:asciiTheme="minorHAnsi" w:hAnsiTheme="minorHAnsi" w:cstheme="minorHAnsi"/>
           <w:noProof/>
           <w:kern w:val="2"/>
           <w:szCs w:val="22"/>
@@ -114,47 +166,55 @@
       </w:r>
       <w:r>
         <w:rPr>
+          <w:rFonts w:asciiTheme="minorHAnsi" w:hAnsiTheme="minorHAnsi" w:cstheme="minorHAnsi"/>
           <w:noProof/>
         </w:rPr>
         <w:t>Purpose</w:t>
       </w:r>
       <w:r>
         <w:rPr>
+          <w:rFonts w:asciiTheme="minorHAnsi" w:hAnsiTheme="minorHAnsi" w:cstheme="minorHAnsi"/>
           <w:noProof/>
         </w:rPr>
         <w:tab/>
       </w:r>
       <w:r>
         <w:rPr>
+          <w:rFonts w:asciiTheme="minorHAnsi" w:hAnsiTheme="minorHAnsi" w:cstheme="minorHAnsi"/>
           <w:noProof/>
         </w:rPr>
         <w:fldChar w:fldCharType="begin"/>
       </w:r>
       <w:r>
         <w:rPr>
+          <w:rFonts w:asciiTheme="minorHAnsi" w:hAnsiTheme="minorHAnsi" w:cstheme="minorHAnsi"/>
           <w:noProof/>
         </w:rPr>
         <w:instrText xml:space="preserve"> PAGEREF _Toc4844229 \h </w:instrText>
       </w:r>
       <w:r>
         <w:rPr>
-          <w:noProof/>
-        </w:rPr>
-      </w:r>
-      <w:r>
-        <w:rPr>
+          <w:rFonts w:asciiTheme="minorHAnsi" w:hAnsiTheme="minorHAnsi" w:cstheme="minorHAnsi"/>
+          <w:noProof/>
+        </w:rPr>
+      </w:r>
+      <w:r>
+        <w:rPr>
+          <w:rFonts w:asciiTheme="minorHAnsi" w:hAnsiTheme="minorHAnsi" w:cstheme="minorHAnsi"/>
           <w:noProof/>
         </w:rPr>
         <w:fldChar w:fldCharType="separate"/>
       </w:r>
       <w:r>
         <w:rPr>
+          <w:rFonts w:asciiTheme="minorHAnsi" w:hAnsiTheme="minorHAnsi" w:cstheme="minorHAnsi"/>
           <w:noProof/>
         </w:rPr>
         <w:t>3</w:t>
       </w:r>
       <w:r>
         <w:rPr>
+          <w:rFonts w:asciiTheme="minorHAnsi" w:hAnsiTheme="minorHAnsi" w:cstheme="minorHAnsi"/>
           <w:noProof/>
         </w:rPr>
         <w:fldChar w:fldCharType="end"/>
@@ -167,7 +227,7 @@
           <w:tab w:val="left" w:pos="432"/>
         </w:tabs>
         <w:rPr>
-          <w:rFonts w:asciiTheme="minorHAnsi" w:hAnsiTheme="minorHAnsi" w:cstheme="minorBidi"/>
+          <w:rFonts w:asciiTheme="minorHAnsi" w:hAnsiTheme="minorHAnsi" w:cstheme="minorHAnsi"/>
           <w:noProof/>
           <w:kern w:val="2"/>
           <w:szCs w:val="22"/>
@@ -176,13 +236,14 @@
       </w:pPr>
       <w:r>
         <w:rPr>
+          <w:rFonts w:asciiTheme="minorHAnsi" w:hAnsiTheme="minorHAnsi" w:cstheme="minorHAnsi"/>
           <w:noProof/>
         </w:rPr>
         <w:t>2</w:t>
       </w:r>
       <w:r>
         <w:rPr>
-          <w:rFonts w:asciiTheme="minorHAnsi" w:hAnsiTheme="minorHAnsi" w:cstheme="minorBidi"/>
+          <w:rFonts w:asciiTheme="minorHAnsi" w:hAnsiTheme="minorHAnsi" w:cstheme="minorHAnsi"/>
           <w:noProof/>
           <w:kern w:val="2"/>
           <w:szCs w:val="22"/>
@@ -192,47 +253,57 @@
       </w:r>
       <w:r>
         <w:rPr>
+          <w:rFonts w:asciiTheme="minorHAnsi" w:hAnsiTheme="minorHAnsi" w:cstheme="minorHAnsi"/>
           <w:noProof/>
         </w:rPr>
         <w:t>Scope</w:t>
       </w:r>
       <w:r>
         <w:rPr>
+          <w:rFonts w:asciiTheme="minorHAnsi" w:hAnsiTheme="minorHAnsi" w:cstheme="minorHAnsi"/>
           <w:noProof/>
         </w:rPr>
         <w:tab/>
       </w:r>
-      <w:r>
-        <w:rPr>
+      <w:bookmarkStart w:id="0" w:name="_GoBack"/>
+      <w:bookmarkEnd w:id="0"/>
+      <w:r>
+        <w:rPr>
+          <w:rFonts w:asciiTheme="minorHAnsi" w:hAnsiTheme="minorHAnsi" w:cstheme="minorHAnsi"/>
           <w:noProof/>
         </w:rPr>
         <w:fldChar w:fldCharType="begin"/>
       </w:r>
       <w:r>
         <w:rPr>
+          <w:rFonts w:asciiTheme="minorHAnsi" w:hAnsiTheme="minorHAnsi" w:cstheme="minorHAnsi"/>
           <w:noProof/>
         </w:rPr>
         <w:instrText xml:space="preserve"> PAGEREF _Toc4844230 \h </w:instrText>
       </w:r>
       <w:r>
         <w:rPr>
-          <w:noProof/>
-        </w:rPr>
-      </w:r>
-      <w:r>
-        <w:rPr>
+          <w:rFonts w:asciiTheme="minorHAnsi" w:hAnsiTheme="minorHAnsi" w:cstheme="minorHAnsi"/>
+          <w:noProof/>
+        </w:rPr>
+      </w:r>
+      <w:r>
+        <w:rPr>
+          <w:rFonts w:asciiTheme="minorHAnsi" w:hAnsiTheme="minorHAnsi" w:cstheme="minorHAnsi"/>
           <w:noProof/>
         </w:rPr>
         <w:fldChar w:fldCharType="separate"/>
       </w:r>
       <w:r>
         <w:rPr>
+          <w:rFonts w:asciiTheme="minorHAnsi" w:hAnsiTheme="minorHAnsi" w:cstheme="minorHAnsi"/>
           <w:noProof/>
         </w:rPr>
         <w:t>3</w:t>
       </w:r>
       <w:r>
         <w:rPr>
+          <w:rFonts w:asciiTheme="minorHAnsi" w:hAnsiTheme="minorHAnsi" w:cstheme="minorHAnsi"/>
           <w:noProof/>
         </w:rPr>
         <w:fldChar w:fldCharType="end"/>
@@ -242,7 +313,7 @@
       <w:pPr>
         <w:pStyle w:val="20"/>
         <w:rPr>
-          <w:rFonts w:asciiTheme="minorHAnsi" w:hAnsiTheme="minorHAnsi" w:cstheme="minorBidi"/>
+          <w:rFonts w:asciiTheme="minorHAnsi" w:hAnsiTheme="minorHAnsi" w:cstheme="minorHAnsi"/>
           <w:noProof/>
           <w:kern w:val="2"/>
           <w:szCs w:val="22"/>
@@ -251,47 +322,55 @@
       </w:pPr>
       <w:r>
         <w:rPr>
+          <w:rFonts w:asciiTheme="minorHAnsi" w:hAnsiTheme="minorHAnsi" w:cstheme="minorHAnsi"/>
           <w:noProof/>
         </w:rPr>
         <w:t>2.1 In-Scope</w:t>
       </w:r>
       <w:r>
         <w:rPr>
+          <w:rFonts w:asciiTheme="minorHAnsi" w:hAnsiTheme="minorHAnsi" w:cstheme="minorHAnsi"/>
           <w:noProof/>
         </w:rPr>
         <w:tab/>
       </w:r>
       <w:r>
         <w:rPr>
+          <w:rFonts w:asciiTheme="minorHAnsi" w:hAnsiTheme="minorHAnsi" w:cstheme="minorHAnsi"/>
           <w:noProof/>
         </w:rPr>
         <w:fldChar w:fldCharType="begin"/>
       </w:r>
       <w:r>
         <w:rPr>
+          <w:rFonts w:asciiTheme="minorHAnsi" w:hAnsiTheme="minorHAnsi" w:cstheme="minorHAnsi"/>
           <w:noProof/>
         </w:rPr>
         <w:instrText xml:space="preserve"> PAGEREF _Toc4844231 \h </w:instrText>
       </w:r>
       <w:r>
         <w:rPr>
-          <w:noProof/>
-        </w:rPr>
-      </w:r>
-      <w:r>
-        <w:rPr>
+          <w:rFonts w:asciiTheme="minorHAnsi" w:hAnsiTheme="minorHAnsi" w:cstheme="minorHAnsi"/>
+          <w:noProof/>
+        </w:rPr>
+      </w:r>
+      <w:r>
+        <w:rPr>
+          <w:rFonts w:asciiTheme="minorHAnsi" w:hAnsiTheme="minorHAnsi" w:cstheme="minorHAnsi"/>
           <w:noProof/>
         </w:rPr>
         <w:fldChar w:fldCharType="separate"/>
       </w:r>
       <w:r>
         <w:rPr>
+          <w:rFonts w:asciiTheme="minorHAnsi" w:hAnsiTheme="minorHAnsi" w:cstheme="minorHAnsi"/>
           <w:noProof/>
         </w:rPr>
         <w:t>3</w:t>
       </w:r>
       <w:r>
         <w:rPr>
+          <w:rFonts w:asciiTheme="minorHAnsi" w:hAnsiTheme="minorHAnsi" w:cstheme="minorHAnsi"/>
           <w:noProof/>
         </w:rPr>
         <w:fldChar w:fldCharType="end"/>
@@ -301,7 +380,7 @@
       <w:pPr>
         <w:pStyle w:val="20"/>
         <w:rPr>
-          <w:rFonts w:asciiTheme="minorHAnsi" w:hAnsiTheme="minorHAnsi" w:cstheme="minorBidi"/>
+          <w:rFonts w:asciiTheme="minorHAnsi" w:hAnsiTheme="minorHAnsi" w:cstheme="minorHAnsi"/>
           <w:noProof/>
           <w:kern w:val="2"/>
           <w:szCs w:val="22"/>
@@ -310,47 +389,55 @@
       </w:pPr>
       <w:r>
         <w:rPr>
+          <w:rFonts w:asciiTheme="minorHAnsi" w:hAnsiTheme="minorHAnsi" w:cstheme="minorHAnsi"/>
           <w:noProof/>
         </w:rPr>
         <w:t>2.2 Out-Scope</w:t>
       </w:r>
       <w:r>
         <w:rPr>
+          <w:rFonts w:asciiTheme="minorHAnsi" w:hAnsiTheme="minorHAnsi" w:cstheme="minorHAnsi"/>
           <w:noProof/>
         </w:rPr>
         <w:tab/>
       </w:r>
       <w:r>
         <w:rPr>
+          <w:rFonts w:asciiTheme="minorHAnsi" w:hAnsiTheme="minorHAnsi" w:cstheme="minorHAnsi"/>
           <w:noProof/>
         </w:rPr>
         <w:fldChar w:fldCharType="begin"/>
       </w:r>
       <w:r>
         <w:rPr>
+          <w:rFonts w:asciiTheme="minorHAnsi" w:hAnsiTheme="minorHAnsi" w:cstheme="minorHAnsi"/>
           <w:noProof/>
         </w:rPr>
         <w:instrText xml:space="preserve"> PAGEREF _Toc4844232 \h </w:instrText>
       </w:r>
       <w:r>
         <w:rPr>
-          <w:noProof/>
-        </w:rPr>
-      </w:r>
-      <w:r>
-        <w:rPr>
+          <w:rFonts w:asciiTheme="minorHAnsi" w:hAnsiTheme="minorHAnsi" w:cstheme="minorHAnsi"/>
+          <w:noProof/>
+        </w:rPr>
+      </w:r>
+      <w:r>
+        <w:rPr>
+          <w:rFonts w:asciiTheme="minorHAnsi" w:hAnsiTheme="minorHAnsi" w:cstheme="minorHAnsi"/>
           <w:noProof/>
         </w:rPr>
         <w:fldChar w:fldCharType="separate"/>
       </w:r>
       <w:r>
         <w:rPr>
+          <w:rFonts w:asciiTheme="minorHAnsi" w:hAnsiTheme="minorHAnsi" w:cstheme="minorHAnsi"/>
           <w:noProof/>
         </w:rPr>
         <w:t>3</w:t>
       </w:r>
       <w:r>
         <w:rPr>
+          <w:rFonts w:asciiTheme="minorHAnsi" w:hAnsiTheme="minorHAnsi" w:cstheme="minorHAnsi"/>
           <w:noProof/>
         </w:rPr>
         <w:fldChar w:fldCharType="end"/>
@@ -363,7 +450,7 @@
           <w:tab w:val="left" w:pos="432"/>
         </w:tabs>
         <w:rPr>
-          <w:rFonts w:asciiTheme="minorHAnsi" w:hAnsiTheme="minorHAnsi" w:cstheme="minorBidi"/>
+          <w:rFonts w:asciiTheme="minorHAnsi" w:hAnsiTheme="minorHAnsi" w:cstheme="minorHAnsi"/>
           <w:noProof/>
           <w:kern w:val="2"/>
           <w:szCs w:val="22"/>
@@ -372,13 +459,14 @@
       </w:pPr>
       <w:r>
         <w:rPr>
+          <w:rFonts w:asciiTheme="minorHAnsi" w:hAnsiTheme="minorHAnsi" w:cstheme="minorHAnsi"/>
           <w:noProof/>
         </w:rPr>
         <w:t>3</w:t>
       </w:r>
       <w:r>
         <w:rPr>
-          <w:rFonts w:asciiTheme="minorHAnsi" w:hAnsiTheme="minorHAnsi" w:cstheme="minorBidi"/>
+          <w:rFonts w:asciiTheme="minorHAnsi" w:hAnsiTheme="minorHAnsi" w:cstheme="minorHAnsi"/>
           <w:noProof/>
           <w:kern w:val="2"/>
           <w:szCs w:val="22"/>
@@ -388,47 +476,55 @@
       </w:r>
       <w:r>
         <w:rPr>
+          <w:rFonts w:asciiTheme="minorHAnsi" w:hAnsiTheme="minorHAnsi" w:cstheme="minorHAnsi"/>
           <w:noProof/>
         </w:rPr>
         <w:t>Definitions</w:t>
       </w:r>
       <w:r>
         <w:rPr>
+          <w:rFonts w:asciiTheme="minorHAnsi" w:hAnsiTheme="minorHAnsi" w:cstheme="minorHAnsi"/>
           <w:noProof/>
         </w:rPr>
         <w:tab/>
       </w:r>
       <w:r>
         <w:rPr>
+          <w:rFonts w:asciiTheme="minorHAnsi" w:hAnsiTheme="minorHAnsi" w:cstheme="minorHAnsi"/>
           <w:noProof/>
         </w:rPr>
         <w:fldChar w:fldCharType="begin"/>
       </w:r>
       <w:r>
         <w:rPr>
+          <w:rFonts w:asciiTheme="minorHAnsi" w:hAnsiTheme="minorHAnsi" w:cstheme="minorHAnsi"/>
           <w:noProof/>
         </w:rPr>
         <w:instrText xml:space="preserve"> PAGEREF _Toc4844233 \h </w:instrText>
       </w:r>
       <w:r>
         <w:rPr>
-          <w:noProof/>
-        </w:rPr>
-      </w:r>
-      <w:r>
-        <w:rPr>
+          <w:rFonts w:asciiTheme="minorHAnsi" w:hAnsiTheme="minorHAnsi" w:cstheme="minorHAnsi"/>
+          <w:noProof/>
+        </w:rPr>
+      </w:r>
+      <w:r>
+        <w:rPr>
+          <w:rFonts w:asciiTheme="minorHAnsi" w:hAnsiTheme="minorHAnsi" w:cstheme="minorHAnsi"/>
           <w:noProof/>
         </w:rPr>
         <w:fldChar w:fldCharType="separate"/>
       </w:r>
       <w:r>
         <w:rPr>
-          <w:noProof/>
-        </w:rPr>
-        <w:t>3</w:t>
-      </w:r>
-      <w:r>
-        <w:rPr>
+          <w:rFonts w:asciiTheme="minorHAnsi" w:hAnsiTheme="minorHAnsi" w:cstheme="minorHAnsi"/>
+          <w:noProof/>
+        </w:rPr>
+        <w:t>4</w:t>
+      </w:r>
+      <w:r>
+        <w:rPr>
+          <w:rFonts w:asciiTheme="minorHAnsi" w:hAnsiTheme="minorHAnsi" w:cstheme="minorHAnsi"/>
           <w:noProof/>
         </w:rPr>
         <w:fldChar w:fldCharType="end"/>
@@ -438,7 +534,7 @@
       <w:pPr>
         <w:pStyle w:val="20"/>
         <w:rPr>
-          <w:rFonts w:asciiTheme="minorHAnsi" w:hAnsiTheme="minorHAnsi" w:cstheme="minorBidi"/>
+          <w:rFonts w:asciiTheme="minorHAnsi" w:hAnsiTheme="minorHAnsi" w:cstheme="minorHAnsi"/>
           <w:noProof/>
           <w:kern w:val="2"/>
           <w:szCs w:val="22"/>
@@ -447,47 +543,55 @@
       </w:pPr>
       <w:r>
         <w:rPr>
+          <w:rFonts w:asciiTheme="minorHAnsi" w:hAnsiTheme="minorHAnsi" w:cstheme="minorHAnsi"/>
           <w:noProof/>
         </w:rPr>
         <w:t>3.1 Actor</w:t>
       </w:r>
       <w:r>
         <w:rPr>
+          <w:rFonts w:asciiTheme="minorHAnsi" w:hAnsiTheme="minorHAnsi" w:cstheme="minorHAnsi"/>
           <w:noProof/>
         </w:rPr>
         <w:tab/>
       </w:r>
       <w:r>
         <w:rPr>
+          <w:rFonts w:asciiTheme="minorHAnsi" w:hAnsiTheme="minorHAnsi" w:cstheme="minorHAnsi"/>
           <w:noProof/>
         </w:rPr>
         <w:fldChar w:fldCharType="begin"/>
       </w:r>
       <w:r>
         <w:rPr>
+          <w:rFonts w:asciiTheme="minorHAnsi" w:hAnsiTheme="minorHAnsi" w:cstheme="minorHAnsi"/>
           <w:noProof/>
         </w:rPr>
         <w:instrText xml:space="preserve"> PAGEREF _Toc4844234 \h </w:instrText>
       </w:r>
       <w:r>
         <w:rPr>
-          <w:noProof/>
-        </w:rPr>
-      </w:r>
-      <w:r>
-        <w:rPr>
+          <w:rFonts w:asciiTheme="minorHAnsi" w:hAnsiTheme="minorHAnsi" w:cstheme="minorHAnsi"/>
+          <w:noProof/>
+        </w:rPr>
+      </w:r>
+      <w:r>
+        <w:rPr>
+          <w:rFonts w:asciiTheme="minorHAnsi" w:hAnsiTheme="minorHAnsi" w:cstheme="minorHAnsi"/>
           <w:noProof/>
         </w:rPr>
         <w:fldChar w:fldCharType="separate"/>
       </w:r>
       <w:r>
         <w:rPr>
-          <w:noProof/>
-        </w:rPr>
-        <w:t>3</w:t>
-      </w:r>
-      <w:r>
-        <w:rPr>
+          <w:rFonts w:asciiTheme="minorHAnsi" w:hAnsiTheme="minorHAnsi" w:cstheme="minorHAnsi"/>
+          <w:noProof/>
+        </w:rPr>
+        <w:t>4</w:t>
+      </w:r>
+      <w:r>
+        <w:rPr>
+          <w:rFonts w:asciiTheme="minorHAnsi" w:hAnsiTheme="minorHAnsi" w:cstheme="minorHAnsi"/>
           <w:noProof/>
         </w:rPr>
         <w:fldChar w:fldCharType="end"/>
@@ -497,7 +601,7 @@
       <w:pPr>
         <w:pStyle w:val="20"/>
         <w:rPr>
-          <w:rFonts w:asciiTheme="minorHAnsi" w:hAnsiTheme="minorHAnsi" w:cstheme="minorBidi"/>
+          <w:rFonts w:asciiTheme="minorHAnsi" w:hAnsiTheme="minorHAnsi" w:cstheme="minorHAnsi"/>
           <w:noProof/>
           <w:kern w:val="2"/>
           <w:szCs w:val="22"/>
@@ -506,47 +610,55 @@
       </w:pPr>
       <w:r>
         <w:rPr>
+          <w:rFonts w:asciiTheme="minorHAnsi" w:hAnsiTheme="minorHAnsi" w:cstheme="minorHAnsi"/>
           <w:noProof/>
         </w:rPr>
         <w:t>3.2 Administrator</w:t>
       </w:r>
       <w:r>
         <w:rPr>
+          <w:rFonts w:asciiTheme="minorHAnsi" w:hAnsiTheme="minorHAnsi" w:cstheme="minorHAnsi"/>
           <w:noProof/>
         </w:rPr>
         <w:tab/>
       </w:r>
       <w:r>
         <w:rPr>
+          <w:rFonts w:asciiTheme="minorHAnsi" w:hAnsiTheme="minorHAnsi" w:cstheme="minorHAnsi"/>
           <w:noProof/>
         </w:rPr>
         <w:fldChar w:fldCharType="begin"/>
       </w:r>
       <w:r>
         <w:rPr>
+          <w:rFonts w:asciiTheme="minorHAnsi" w:hAnsiTheme="minorHAnsi" w:cstheme="minorHAnsi"/>
           <w:noProof/>
         </w:rPr>
         <w:instrText xml:space="preserve"> PAGEREF _Toc4844235 \h </w:instrText>
       </w:r>
       <w:r>
         <w:rPr>
-          <w:noProof/>
-        </w:rPr>
-      </w:r>
-      <w:r>
-        <w:rPr>
+          <w:rFonts w:asciiTheme="minorHAnsi" w:hAnsiTheme="minorHAnsi" w:cstheme="minorHAnsi"/>
+          <w:noProof/>
+        </w:rPr>
+      </w:r>
+      <w:r>
+        <w:rPr>
+          <w:rFonts w:asciiTheme="minorHAnsi" w:hAnsiTheme="minorHAnsi" w:cstheme="minorHAnsi"/>
           <w:noProof/>
         </w:rPr>
         <w:fldChar w:fldCharType="separate"/>
       </w:r>
       <w:r>
         <w:rPr>
-          <w:noProof/>
-        </w:rPr>
-        <w:t>3</w:t>
-      </w:r>
-      <w:r>
-        <w:rPr>
+          <w:rFonts w:asciiTheme="minorHAnsi" w:hAnsiTheme="minorHAnsi" w:cstheme="minorHAnsi"/>
+          <w:noProof/>
+        </w:rPr>
+        <w:t>4</w:t>
+      </w:r>
+      <w:r>
+        <w:rPr>
+          <w:rFonts w:asciiTheme="minorHAnsi" w:hAnsiTheme="minorHAnsi" w:cstheme="minorHAnsi"/>
           <w:noProof/>
         </w:rPr>
         <w:fldChar w:fldCharType="end"/>
@@ -556,7 +668,7 @@
       <w:pPr>
         <w:pStyle w:val="20"/>
         <w:rPr>
-          <w:rFonts w:asciiTheme="minorHAnsi" w:hAnsiTheme="minorHAnsi" w:cstheme="minorBidi"/>
+          <w:rFonts w:asciiTheme="minorHAnsi" w:hAnsiTheme="minorHAnsi" w:cstheme="minorHAnsi"/>
           <w:noProof/>
           <w:kern w:val="2"/>
           <w:szCs w:val="22"/>
@@ -565,47 +677,55 @@
       </w:pPr>
       <w:r>
         <w:rPr>
+          <w:rFonts w:asciiTheme="minorHAnsi" w:hAnsiTheme="minorHAnsi" w:cstheme="minorHAnsi"/>
           <w:noProof/>
         </w:rPr>
         <w:t>3.3 Attribute</w:t>
       </w:r>
       <w:r>
         <w:rPr>
+          <w:rFonts w:asciiTheme="minorHAnsi" w:hAnsiTheme="minorHAnsi" w:cstheme="minorHAnsi"/>
           <w:noProof/>
         </w:rPr>
         <w:tab/>
       </w:r>
       <w:r>
         <w:rPr>
+          <w:rFonts w:asciiTheme="minorHAnsi" w:hAnsiTheme="minorHAnsi" w:cstheme="minorHAnsi"/>
           <w:noProof/>
         </w:rPr>
         <w:fldChar w:fldCharType="begin"/>
       </w:r>
       <w:r>
         <w:rPr>
+          <w:rFonts w:asciiTheme="minorHAnsi" w:hAnsiTheme="minorHAnsi" w:cstheme="minorHAnsi"/>
           <w:noProof/>
         </w:rPr>
         <w:instrText xml:space="preserve"> PAGEREF _Toc4844236 \h </w:instrText>
       </w:r>
       <w:r>
         <w:rPr>
-          <w:noProof/>
-        </w:rPr>
-      </w:r>
-      <w:r>
-        <w:rPr>
+          <w:rFonts w:asciiTheme="minorHAnsi" w:hAnsiTheme="minorHAnsi" w:cstheme="minorHAnsi"/>
+          <w:noProof/>
+        </w:rPr>
+      </w:r>
+      <w:r>
+        <w:rPr>
+          <w:rFonts w:asciiTheme="minorHAnsi" w:hAnsiTheme="minorHAnsi" w:cstheme="minorHAnsi"/>
           <w:noProof/>
         </w:rPr>
         <w:fldChar w:fldCharType="separate"/>
       </w:r>
       <w:r>
         <w:rPr>
-          <w:noProof/>
-        </w:rPr>
-        <w:t>3</w:t>
-      </w:r>
-      <w:r>
-        <w:rPr>
+          <w:rFonts w:asciiTheme="minorHAnsi" w:hAnsiTheme="minorHAnsi" w:cstheme="minorHAnsi"/>
+          <w:noProof/>
+        </w:rPr>
+        <w:t>4</w:t>
+      </w:r>
+      <w:r>
+        <w:rPr>
+          <w:rFonts w:asciiTheme="minorHAnsi" w:hAnsiTheme="minorHAnsi" w:cstheme="minorHAnsi"/>
           <w:noProof/>
         </w:rPr>
         <w:fldChar w:fldCharType="end"/>
@@ -615,7 +735,7 @@
       <w:pPr>
         <w:pStyle w:val="20"/>
         <w:rPr>
-          <w:rFonts w:asciiTheme="minorHAnsi" w:hAnsiTheme="minorHAnsi" w:cstheme="minorBidi"/>
+          <w:rFonts w:asciiTheme="minorHAnsi" w:hAnsiTheme="minorHAnsi" w:cstheme="minorHAnsi"/>
           <w:noProof/>
           <w:kern w:val="2"/>
           <w:szCs w:val="22"/>
@@ -624,47 +744,55 @@
       </w:pPr>
       <w:r>
         <w:rPr>
+          <w:rFonts w:asciiTheme="minorHAnsi" w:hAnsiTheme="minorHAnsi" w:cstheme="minorHAnsi"/>
           <w:noProof/>
         </w:rPr>
         <w:t>3.4 Class</w:t>
       </w:r>
       <w:r>
         <w:rPr>
+          <w:rFonts w:asciiTheme="minorHAnsi" w:hAnsiTheme="minorHAnsi" w:cstheme="minorHAnsi"/>
           <w:noProof/>
         </w:rPr>
         <w:tab/>
       </w:r>
       <w:r>
         <w:rPr>
+          <w:rFonts w:asciiTheme="minorHAnsi" w:hAnsiTheme="minorHAnsi" w:cstheme="minorHAnsi"/>
           <w:noProof/>
         </w:rPr>
         <w:fldChar w:fldCharType="begin"/>
       </w:r>
       <w:r>
         <w:rPr>
+          <w:rFonts w:asciiTheme="minorHAnsi" w:hAnsiTheme="minorHAnsi" w:cstheme="minorHAnsi"/>
           <w:noProof/>
         </w:rPr>
         <w:instrText xml:space="preserve"> PAGEREF _Toc4844237 \h </w:instrText>
       </w:r>
       <w:r>
         <w:rPr>
-          <w:noProof/>
-        </w:rPr>
-      </w:r>
-      <w:r>
-        <w:rPr>
+          <w:rFonts w:asciiTheme="minorHAnsi" w:hAnsiTheme="minorHAnsi" w:cstheme="minorHAnsi"/>
+          <w:noProof/>
+        </w:rPr>
+      </w:r>
+      <w:r>
+        <w:rPr>
+          <w:rFonts w:asciiTheme="minorHAnsi" w:hAnsiTheme="minorHAnsi" w:cstheme="minorHAnsi"/>
           <w:noProof/>
         </w:rPr>
         <w:fldChar w:fldCharType="separate"/>
       </w:r>
       <w:r>
         <w:rPr>
-          <w:noProof/>
-        </w:rPr>
-        <w:t>3</w:t>
-      </w:r>
-      <w:r>
-        <w:rPr>
+          <w:rFonts w:asciiTheme="minorHAnsi" w:hAnsiTheme="minorHAnsi" w:cstheme="minorHAnsi"/>
+          <w:noProof/>
+        </w:rPr>
+        <w:t>4</w:t>
+      </w:r>
+      <w:r>
+        <w:rPr>
+          <w:rFonts w:asciiTheme="minorHAnsi" w:hAnsiTheme="minorHAnsi" w:cstheme="minorHAnsi"/>
           <w:noProof/>
         </w:rPr>
         <w:fldChar w:fldCharType="end"/>
@@ -674,7 +802,7 @@
       <w:pPr>
         <w:pStyle w:val="20"/>
         <w:rPr>
-          <w:rFonts w:asciiTheme="minorHAnsi" w:hAnsiTheme="minorHAnsi" w:cstheme="minorBidi"/>
+          <w:rFonts w:asciiTheme="minorHAnsi" w:hAnsiTheme="minorHAnsi" w:cstheme="minorHAnsi"/>
           <w:noProof/>
           <w:kern w:val="2"/>
           <w:szCs w:val="22"/>
@@ -683,47 +811,55 @@
       </w:pPr>
       <w:r>
         <w:rPr>
+          <w:rFonts w:asciiTheme="minorHAnsi" w:hAnsiTheme="minorHAnsi" w:cstheme="minorHAnsi"/>
           <w:noProof/>
         </w:rPr>
         <w:t>3.5 Customer</w:t>
       </w:r>
       <w:r>
         <w:rPr>
+          <w:rFonts w:asciiTheme="minorHAnsi" w:hAnsiTheme="minorHAnsi" w:cstheme="minorHAnsi"/>
           <w:noProof/>
         </w:rPr>
         <w:tab/>
       </w:r>
       <w:r>
         <w:rPr>
+          <w:rFonts w:asciiTheme="minorHAnsi" w:hAnsiTheme="minorHAnsi" w:cstheme="minorHAnsi"/>
           <w:noProof/>
         </w:rPr>
         <w:fldChar w:fldCharType="begin"/>
       </w:r>
       <w:r>
         <w:rPr>
+          <w:rFonts w:asciiTheme="minorHAnsi" w:hAnsiTheme="minorHAnsi" w:cstheme="minorHAnsi"/>
           <w:noProof/>
         </w:rPr>
         <w:instrText xml:space="preserve"> PAGEREF _Toc4844238 \h </w:instrText>
       </w:r>
       <w:r>
         <w:rPr>
-          <w:noProof/>
-        </w:rPr>
-      </w:r>
-      <w:r>
-        <w:rPr>
+          <w:rFonts w:asciiTheme="minorHAnsi" w:hAnsiTheme="minorHAnsi" w:cstheme="minorHAnsi"/>
+          <w:noProof/>
+        </w:rPr>
+      </w:r>
+      <w:r>
+        <w:rPr>
+          <w:rFonts w:asciiTheme="minorHAnsi" w:hAnsiTheme="minorHAnsi" w:cstheme="minorHAnsi"/>
           <w:noProof/>
         </w:rPr>
         <w:fldChar w:fldCharType="separate"/>
       </w:r>
       <w:r>
         <w:rPr>
-          <w:noProof/>
-        </w:rPr>
-        <w:t>3</w:t>
-      </w:r>
-      <w:r>
-        <w:rPr>
+          <w:rFonts w:asciiTheme="minorHAnsi" w:hAnsiTheme="minorHAnsi" w:cstheme="minorHAnsi"/>
+          <w:noProof/>
+        </w:rPr>
+        <w:t>4</w:t>
+      </w:r>
+      <w:r>
+        <w:rPr>
+          <w:rFonts w:asciiTheme="minorHAnsi" w:hAnsiTheme="minorHAnsi" w:cstheme="minorHAnsi"/>
           <w:noProof/>
         </w:rPr>
         <w:fldChar w:fldCharType="end"/>
@@ -733,7 +869,7 @@
       <w:pPr>
         <w:pStyle w:val="20"/>
         <w:rPr>
-          <w:rFonts w:asciiTheme="minorHAnsi" w:hAnsiTheme="minorHAnsi" w:cstheme="minorBidi"/>
+          <w:rFonts w:asciiTheme="minorHAnsi" w:hAnsiTheme="minorHAnsi" w:cstheme="minorHAnsi"/>
           <w:noProof/>
           <w:kern w:val="2"/>
           <w:szCs w:val="22"/>
@@ -742,47 +878,55 @@
       </w:pPr>
       <w:r>
         <w:rPr>
+          <w:rFonts w:asciiTheme="minorHAnsi" w:hAnsiTheme="minorHAnsi" w:cstheme="minorHAnsi"/>
           <w:noProof/>
         </w:rPr>
         <w:t>3.6 Database System</w:t>
       </w:r>
       <w:r>
         <w:rPr>
+          <w:rFonts w:asciiTheme="minorHAnsi" w:hAnsiTheme="minorHAnsi" w:cstheme="minorHAnsi"/>
           <w:noProof/>
         </w:rPr>
         <w:tab/>
       </w:r>
       <w:r>
         <w:rPr>
+          <w:rFonts w:asciiTheme="minorHAnsi" w:hAnsiTheme="minorHAnsi" w:cstheme="minorHAnsi"/>
           <w:noProof/>
         </w:rPr>
         <w:fldChar w:fldCharType="begin"/>
       </w:r>
       <w:r>
         <w:rPr>
+          <w:rFonts w:asciiTheme="minorHAnsi" w:hAnsiTheme="minorHAnsi" w:cstheme="minorHAnsi"/>
           <w:noProof/>
         </w:rPr>
         <w:instrText xml:space="preserve"> PAGEREF _Toc4844239 \h </w:instrText>
       </w:r>
       <w:r>
         <w:rPr>
-          <w:noProof/>
-        </w:rPr>
-      </w:r>
-      <w:r>
-        <w:rPr>
+          <w:rFonts w:asciiTheme="minorHAnsi" w:hAnsiTheme="minorHAnsi" w:cstheme="minorHAnsi"/>
+          <w:noProof/>
+        </w:rPr>
+      </w:r>
+      <w:r>
+        <w:rPr>
+          <w:rFonts w:asciiTheme="minorHAnsi" w:hAnsiTheme="minorHAnsi" w:cstheme="minorHAnsi"/>
           <w:noProof/>
         </w:rPr>
         <w:fldChar w:fldCharType="separate"/>
       </w:r>
       <w:r>
         <w:rPr>
+          <w:rFonts w:asciiTheme="minorHAnsi" w:hAnsiTheme="minorHAnsi" w:cstheme="minorHAnsi"/>
           <w:noProof/>
         </w:rPr>
         <w:t>4</w:t>
       </w:r>
       <w:r>
         <w:rPr>
+          <w:rFonts w:asciiTheme="minorHAnsi" w:hAnsiTheme="minorHAnsi" w:cstheme="minorHAnsi"/>
           <w:noProof/>
         </w:rPr>
         <w:fldChar w:fldCharType="end"/>
@@ -792,7 +936,7 @@
       <w:pPr>
         <w:pStyle w:val="20"/>
         <w:rPr>
-          <w:rFonts w:asciiTheme="minorHAnsi" w:hAnsiTheme="minorHAnsi" w:cstheme="minorBidi"/>
+          <w:rFonts w:asciiTheme="minorHAnsi" w:hAnsiTheme="minorHAnsi" w:cstheme="minorHAnsi"/>
           <w:noProof/>
           <w:kern w:val="2"/>
           <w:szCs w:val="22"/>
@@ -801,47 +945,55 @@
       </w:pPr>
       <w:r>
         <w:rPr>
+          <w:rFonts w:asciiTheme="minorHAnsi" w:hAnsiTheme="minorHAnsi" w:cstheme="minorHAnsi"/>
           <w:noProof/>
         </w:rPr>
         <w:t>3.7 Electronic Payment</w:t>
       </w:r>
       <w:r>
         <w:rPr>
+          <w:rFonts w:asciiTheme="minorHAnsi" w:hAnsiTheme="minorHAnsi" w:cstheme="minorHAnsi"/>
           <w:noProof/>
         </w:rPr>
         <w:tab/>
       </w:r>
       <w:r>
         <w:rPr>
+          <w:rFonts w:asciiTheme="minorHAnsi" w:hAnsiTheme="minorHAnsi" w:cstheme="minorHAnsi"/>
           <w:noProof/>
         </w:rPr>
         <w:fldChar w:fldCharType="begin"/>
       </w:r>
       <w:r>
         <w:rPr>
+          <w:rFonts w:asciiTheme="minorHAnsi" w:hAnsiTheme="minorHAnsi" w:cstheme="minorHAnsi"/>
           <w:noProof/>
         </w:rPr>
         <w:instrText xml:space="preserve"> PAGEREF _Toc4844240 \h </w:instrText>
       </w:r>
       <w:r>
         <w:rPr>
-          <w:noProof/>
-        </w:rPr>
-      </w:r>
-      <w:r>
-        <w:rPr>
+          <w:rFonts w:asciiTheme="minorHAnsi" w:hAnsiTheme="minorHAnsi" w:cstheme="minorHAnsi"/>
+          <w:noProof/>
+        </w:rPr>
+      </w:r>
+      <w:r>
+        <w:rPr>
+          <w:rFonts w:asciiTheme="minorHAnsi" w:hAnsiTheme="minorHAnsi" w:cstheme="minorHAnsi"/>
           <w:noProof/>
         </w:rPr>
         <w:fldChar w:fldCharType="separate"/>
       </w:r>
       <w:r>
         <w:rPr>
+          <w:rFonts w:asciiTheme="minorHAnsi" w:hAnsiTheme="minorHAnsi" w:cstheme="minorHAnsi"/>
           <w:noProof/>
         </w:rPr>
         <w:t>4</w:t>
       </w:r>
       <w:r>
         <w:rPr>
+          <w:rFonts w:asciiTheme="minorHAnsi" w:hAnsiTheme="minorHAnsi" w:cstheme="minorHAnsi"/>
           <w:noProof/>
         </w:rPr>
         <w:fldChar w:fldCharType="end"/>
@@ -851,7 +1003,7 @@
       <w:pPr>
         <w:pStyle w:val="20"/>
         <w:rPr>
-          <w:rFonts w:asciiTheme="minorHAnsi" w:hAnsiTheme="minorHAnsi" w:cstheme="minorBidi"/>
+          <w:rFonts w:asciiTheme="minorHAnsi" w:hAnsiTheme="minorHAnsi" w:cstheme="minorHAnsi"/>
           <w:noProof/>
           <w:kern w:val="2"/>
           <w:szCs w:val="22"/>
@@ -860,47 +1012,55 @@
       </w:pPr>
       <w:r>
         <w:rPr>
+          <w:rFonts w:asciiTheme="minorHAnsi" w:hAnsiTheme="minorHAnsi" w:cstheme="minorHAnsi"/>
           <w:noProof/>
         </w:rPr>
         <w:t>3.8 Interface</w:t>
       </w:r>
       <w:r>
         <w:rPr>
+          <w:rFonts w:asciiTheme="minorHAnsi" w:hAnsiTheme="minorHAnsi" w:cstheme="minorHAnsi"/>
           <w:noProof/>
         </w:rPr>
         <w:tab/>
       </w:r>
       <w:r>
         <w:rPr>
+          <w:rFonts w:asciiTheme="minorHAnsi" w:hAnsiTheme="minorHAnsi" w:cstheme="minorHAnsi"/>
           <w:noProof/>
         </w:rPr>
         <w:fldChar w:fldCharType="begin"/>
       </w:r>
       <w:r>
         <w:rPr>
+          <w:rFonts w:asciiTheme="minorHAnsi" w:hAnsiTheme="minorHAnsi" w:cstheme="minorHAnsi"/>
           <w:noProof/>
         </w:rPr>
         <w:instrText xml:space="preserve"> PAGEREF _Toc4844241 \h </w:instrText>
       </w:r>
       <w:r>
         <w:rPr>
-          <w:noProof/>
-        </w:rPr>
-      </w:r>
-      <w:r>
-        <w:rPr>
+          <w:rFonts w:asciiTheme="minorHAnsi" w:hAnsiTheme="minorHAnsi" w:cstheme="minorHAnsi"/>
+          <w:noProof/>
+        </w:rPr>
+      </w:r>
+      <w:r>
+        <w:rPr>
+          <w:rFonts w:asciiTheme="minorHAnsi" w:hAnsiTheme="minorHAnsi" w:cstheme="minorHAnsi"/>
           <w:noProof/>
         </w:rPr>
         <w:fldChar w:fldCharType="separate"/>
       </w:r>
       <w:r>
         <w:rPr>
+          <w:rFonts w:asciiTheme="minorHAnsi" w:hAnsiTheme="minorHAnsi" w:cstheme="minorHAnsi"/>
           <w:noProof/>
         </w:rPr>
         <w:t>4</w:t>
       </w:r>
       <w:r>
         <w:rPr>
+          <w:rFonts w:asciiTheme="minorHAnsi" w:hAnsiTheme="minorHAnsi" w:cstheme="minorHAnsi"/>
           <w:noProof/>
         </w:rPr>
         <w:fldChar w:fldCharType="end"/>
@@ -910,7 +1070,7 @@
       <w:pPr>
         <w:pStyle w:val="20"/>
         <w:rPr>
-          <w:rFonts w:asciiTheme="minorHAnsi" w:hAnsiTheme="minorHAnsi" w:cstheme="minorBidi"/>
+          <w:rFonts w:asciiTheme="minorHAnsi" w:hAnsiTheme="minorHAnsi" w:cstheme="minorHAnsi"/>
           <w:noProof/>
           <w:kern w:val="2"/>
           <w:szCs w:val="22"/>
@@ -919,47 +1079,55 @@
       </w:pPr>
       <w:r>
         <w:rPr>
+          <w:rFonts w:asciiTheme="minorHAnsi" w:hAnsiTheme="minorHAnsi" w:cstheme="minorHAnsi"/>
           <w:noProof/>
         </w:rPr>
         <w:t>3.9 Manager</w:t>
       </w:r>
       <w:r>
         <w:rPr>
+          <w:rFonts w:asciiTheme="minorHAnsi" w:hAnsiTheme="minorHAnsi" w:cstheme="minorHAnsi"/>
           <w:noProof/>
         </w:rPr>
         <w:tab/>
       </w:r>
       <w:r>
         <w:rPr>
+          <w:rFonts w:asciiTheme="minorHAnsi" w:hAnsiTheme="minorHAnsi" w:cstheme="minorHAnsi"/>
           <w:noProof/>
         </w:rPr>
         <w:fldChar w:fldCharType="begin"/>
       </w:r>
       <w:r>
         <w:rPr>
+          <w:rFonts w:asciiTheme="minorHAnsi" w:hAnsiTheme="minorHAnsi" w:cstheme="minorHAnsi"/>
           <w:noProof/>
         </w:rPr>
         <w:instrText xml:space="preserve"> PAGEREF _Toc4844242 \h </w:instrText>
       </w:r>
       <w:r>
         <w:rPr>
-          <w:noProof/>
-        </w:rPr>
-      </w:r>
-      <w:r>
-        <w:rPr>
+          <w:rFonts w:asciiTheme="minorHAnsi" w:hAnsiTheme="minorHAnsi" w:cstheme="minorHAnsi"/>
+          <w:noProof/>
+        </w:rPr>
+      </w:r>
+      <w:r>
+        <w:rPr>
+          <w:rFonts w:asciiTheme="minorHAnsi" w:hAnsiTheme="minorHAnsi" w:cstheme="minorHAnsi"/>
           <w:noProof/>
         </w:rPr>
         <w:fldChar w:fldCharType="separate"/>
       </w:r>
       <w:r>
         <w:rPr>
+          <w:rFonts w:asciiTheme="minorHAnsi" w:hAnsiTheme="minorHAnsi" w:cstheme="minorHAnsi"/>
           <w:noProof/>
         </w:rPr>
         <w:t>4</w:t>
       </w:r>
       <w:r>
         <w:rPr>
+          <w:rFonts w:asciiTheme="minorHAnsi" w:hAnsiTheme="minorHAnsi" w:cstheme="minorHAnsi"/>
           <w:noProof/>
         </w:rPr>
         <w:fldChar w:fldCharType="end"/>
@@ -969,7 +1137,7 @@
       <w:pPr>
         <w:pStyle w:val="20"/>
         <w:rPr>
-          <w:rFonts w:asciiTheme="minorHAnsi" w:hAnsiTheme="minorHAnsi" w:cstheme="minorBidi"/>
+          <w:rFonts w:asciiTheme="minorHAnsi" w:hAnsiTheme="minorHAnsi" w:cstheme="minorHAnsi"/>
           <w:noProof/>
           <w:kern w:val="2"/>
           <w:szCs w:val="22"/>
@@ -978,47 +1146,55 @@
       </w:pPr>
       <w:r>
         <w:rPr>
+          <w:rFonts w:asciiTheme="minorHAnsi" w:hAnsiTheme="minorHAnsi" w:cstheme="minorHAnsi"/>
           <w:noProof/>
         </w:rPr>
         <w:t>3.10 Method</w:t>
       </w:r>
       <w:r>
         <w:rPr>
+          <w:rFonts w:asciiTheme="minorHAnsi" w:hAnsiTheme="minorHAnsi" w:cstheme="minorHAnsi"/>
           <w:noProof/>
         </w:rPr>
         <w:tab/>
       </w:r>
       <w:r>
         <w:rPr>
+          <w:rFonts w:asciiTheme="minorHAnsi" w:hAnsiTheme="minorHAnsi" w:cstheme="minorHAnsi"/>
           <w:noProof/>
         </w:rPr>
         <w:fldChar w:fldCharType="begin"/>
       </w:r>
       <w:r>
         <w:rPr>
+          <w:rFonts w:asciiTheme="minorHAnsi" w:hAnsiTheme="minorHAnsi" w:cstheme="minorHAnsi"/>
           <w:noProof/>
         </w:rPr>
         <w:instrText xml:space="preserve"> PAGEREF _Toc4844243 \h </w:instrText>
       </w:r>
       <w:r>
         <w:rPr>
-          <w:noProof/>
-        </w:rPr>
-      </w:r>
-      <w:r>
-        <w:rPr>
+          <w:rFonts w:asciiTheme="minorHAnsi" w:hAnsiTheme="minorHAnsi" w:cstheme="minorHAnsi"/>
+          <w:noProof/>
+        </w:rPr>
+      </w:r>
+      <w:r>
+        <w:rPr>
+          <w:rFonts w:asciiTheme="minorHAnsi" w:hAnsiTheme="minorHAnsi" w:cstheme="minorHAnsi"/>
           <w:noProof/>
         </w:rPr>
         <w:fldChar w:fldCharType="separate"/>
       </w:r>
       <w:r>
         <w:rPr>
+          <w:rFonts w:asciiTheme="minorHAnsi" w:hAnsiTheme="minorHAnsi" w:cstheme="minorHAnsi"/>
           <w:noProof/>
         </w:rPr>
         <w:t>4</w:t>
       </w:r>
       <w:r>
         <w:rPr>
+          <w:rFonts w:asciiTheme="minorHAnsi" w:hAnsiTheme="minorHAnsi" w:cstheme="minorHAnsi"/>
           <w:noProof/>
         </w:rPr>
         <w:fldChar w:fldCharType="end"/>
@@ -1028,7 +1204,7 @@
       <w:pPr>
         <w:pStyle w:val="20"/>
         <w:rPr>
-          <w:rFonts w:asciiTheme="minorHAnsi" w:hAnsiTheme="minorHAnsi" w:cstheme="minorBidi"/>
+          <w:rFonts w:asciiTheme="minorHAnsi" w:hAnsiTheme="minorHAnsi" w:cstheme="minorHAnsi"/>
           <w:noProof/>
           <w:kern w:val="2"/>
           <w:szCs w:val="22"/>
@@ -1037,47 +1213,55 @@
       </w:pPr>
       <w:r>
         <w:rPr>
+          <w:rFonts w:asciiTheme="minorHAnsi" w:hAnsiTheme="minorHAnsi" w:cstheme="minorHAnsi"/>
           <w:noProof/>
         </w:rPr>
         <w:t>3.11 Movie</w:t>
       </w:r>
       <w:r>
         <w:rPr>
+          <w:rFonts w:asciiTheme="minorHAnsi" w:hAnsiTheme="minorHAnsi" w:cstheme="minorHAnsi"/>
           <w:noProof/>
         </w:rPr>
         <w:tab/>
       </w:r>
       <w:r>
         <w:rPr>
+          <w:rFonts w:asciiTheme="minorHAnsi" w:hAnsiTheme="minorHAnsi" w:cstheme="minorHAnsi"/>
           <w:noProof/>
         </w:rPr>
         <w:fldChar w:fldCharType="begin"/>
       </w:r>
       <w:r>
         <w:rPr>
+          <w:rFonts w:asciiTheme="minorHAnsi" w:hAnsiTheme="minorHAnsi" w:cstheme="minorHAnsi"/>
           <w:noProof/>
         </w:rPr>
         <w:instrText xml:space="preserve"> PAGEREF _Toc4844244 \h </w:instrText>
       </w:r>
       <w:r>
         <w:rPr>
-          <w:noProof/>
-        </w:rPr>
-      </w:r>
-      <w:r>
-        <w:rPr>
+          <w:rFonts w:asciiTheme="minorHAnsi" w:hAnsiTheme="minorHAnsi" w:cstheme="minorHAnsi"/>
+          <w:noProof/>
+        </w:rPr>
+      </w:r>
+      <w:r>
+        <w:rPr>
+          <w:rFonts w:asciiTheme="minorHAnsi" w:hAnsiTheme="minorHAnsi" w:cstheme="minorHAnsi"/>
           <w:noProof/>
         </w:rPr>
         <w:fldChar w:fldCharType="separate"/>
       </w:r>
       <w:r>
         <w:rPr>
-          <w:noProof/>
-        </w:rPr>
-        <w:t>4</w:t>
-      </w:r>
-      <w:r>
-        <w:rPr>
+          <w:rFonts w:asciiTheme="minorHAnsi" w:hAnsiTheme="minorHAnsi" w:cstheme="minorHAnsi"/>
+          <w:noProof/>
+        </w:rPr>
+        <w:t>5</w:t>
+      </w:r>
+      <w:r>
+        <w:rPr>
+          <w:rFonts w:asciiTheme="minorHAnsi" w:hAnsiTheme="minorHAnsi" w:cstheme="minorHAnsi"/>
           <w:noProof/>
         </w:rPr>
         <w:fldChar w:fldCharType="end"/>
@@ -1087,7 +1271,7 @@
       <w:pPr>
         <w:pStyle w:val="20"/>
         <w:rPr>
-          <w:rFonts w:asciiTheme="minorHAnsi" w:hAnsiTheme="minorHAnsi" w:cstheme="minorBidi"/>
+          <w:rFonts w:asciiTheme="minorHAnsi" w:hAnsiTheme="minorHAnsi" w:cstheme="minorHAnsi"/>
           <w:noProof/>
           <w:kern w:val="2"/>
           <w:szCs w:val="22"/>
@@ -1096,47 +1280,55 @@
       </w:pPr>
       <w:r>
         <w:rPr>
+          <w:rFonts w:asciiTheme="minorHAnsi" w:hAnsiTheme="minorHAnsi" w:cstheme="minorHAnsi"/>
           <w:noProof/>
         </w:rPr>
         <w:t>3.12 Object</w:t>
       </w:r>
       <w:r>
         <w:rPr>
+          <w:rFonts w:asciiTheme="minorHAnsi" w:hAnsiTheme="minorHAnsi" w:cstheme="minorHAnsi"/>
           <w:noProof/>
         </w:rPr>
         <w:tab/>
       </w:r>
       <w:r>
         <w:rPr>
+          <w:rFonts w:asciiTheme="minorHAnsi" w:hAnsiTheme="minorHAnsi" w:cstheme="minorHAnsi"/>
           <w:noProof/>
         </w:rPr>
         <w:fldChar w:fldCharType="begin"/>
       </w:r>
       <w:r>
         <w:rPr>
+          <w:rFonts w:asciiTheme="minorHAnsi" w:hAnsiTheme="minorHAnsi" w:cstheme="minorHAnsi"/>
           <w:noProof/>
         </w:rPr>
         <w:instrText xml:space="preserve"> PAGEREF _Toc4844245 \h </w:instrText>
       </w:r>
       <w:r>
         <w:rPr>
-          <w:noProof/>
-        </w:rPr>
-      </w:r>
-      <w:r>
-        <w:rPr>
+          <w:rFonts w:asciiTheme="minorHAnsi" w:hAnsiTheme="minorHAnsi" w:cstheme="minorHAnsi"/>
+          <w:noProof/>
+        </w:rPr>
+      </w:r>
+      <w:r>
+        <w:rPr>
+          <w:rFonts w:asciiTheme="minorHAnsi" w:hAnsiTheme="minorHAnsi" w:cstheme="minorHAnsi"/>
           <w:noProof/>
         </w:rPr>
         <w:fldChar w:fldCharType="separate"/>
       </w:r>
       <w:r>
         <w:rPr>
-          <w:noProof/>
-        </w:rPr>
-        <w:t>4</w:t>
-      </w:r>
-      <w:r>
-        <w:rPr>
+          <w:rFonts w:asciiTheme="minorHAnsi" w:hAnsiTheme="minorHAnsi" w:cstheme="minorHAnsi"/>
+          <w:noProof/>
+        </w:rPr>
+        <w:t>5</w:t>
+      </w:r>
+      <w:r>
+        <w:rPr>
+          <w:rFonts w:asciiTheme="minorHAnsi" w:hAnsiTheme="minorHAnsi" w:cstheme="minorHAnsi"/>
           <w:noProof/>
         </w:rPr>
         <w:fldChar w:fldCharType="end"/>
@@ -1146,7 +1338,7 @@
       <w:pPr>
         <w:pStyle w:val="20"/>
         <w:rPr>
-          <w:rFonts w:asciiTheme="minorHAnsi" w:hAnsiTheme="minorHAnsi" w:cstheme="minorBidi"/>
+          <w:rFonts w:asciiTheme="minorHAnsi" w:hAnsiTheme="minorHAnsi" w:cstheme="minorHAnsi"/>
           <w:noProof/>
           <w:kern w:val="2"/>
           <w:szCs w:val="22"/>
@@ -1155,47 +1347,55 @@
       </w:pPr>
       <w:r>
         <w:rPr>
+          <w:rFonts w:asciiTheme="minorHAnsi" w:hAnsiTheme="minorHAnsi" w:cstheme="minorHAnsi"/>
           <w:noProof/>
         </w:rPr>
         <w:t>3.13 Operation</w:t>
       </w:r>
       <w:r>
         <w:rPr>
+          <w:rFonts w:asciiTheme="minorHAnsi" w:hAnsiTheme="minorHAnsi" w:cstheme="minorHAnsi"/>
           <w:noProof/>
         </w:rPr>
         <w:tab/>
       </w:r>
       <w:r>
         <w:rPr>
+          <w:rFonts w:asciiTheme="minorHAnsi" w:hAnsiTheme="minorHAnsi" w:cstheme="minorHAnsi"/>
           <w:noProof/>
         </w:rPr>
         <w:fldChar w:fldCharType="begin"/>
       </w:r>
       <w:r>
         <w:rPr>
+          <w:rFonts w:asciiTheme="minorHAnsi" w:hAnsiTheme="minorHAnsi" w:cstheme="minorHAnsi"/>
           <w:noProof/>
         </w:rPr>
         <w:instrText xml:space="preserve"> PAGEREF _Toc4844246 \h </w:instrText>
       </w:r>
       <w:r>
         <w:rPr>
-          <w:noProof/>
-        </w:rPr>
-      </w:r>
-      <w:r>
-        <w:rPr>
+          <w:rFonts w:asciiTheme="minorHAnsi" w:hAnsiTheme="minorHAnsi" w:cstheme="minorHAnsi"/>
+          <w:noProof/>
+        </w:rPr>
+      </w:r>
+      <w:r>
+        <w:rPr>
+          <w:rFonts w:asciiTheme="minorHAnsi" w:hAnsiTheme="minorHAnsi" w:cstheme="minorHAnsi"/>
           <w:noProof/>
         </w:rPr>
         <w:fldChar w:fldCharType="separate"/>
       </w:r>
       <w:r>
         <w:rPr>
-          <w:noProof/>
-        </w:rPr>
-        <w:t>4</w:t>
-      </w:r>
-      <w:r>
-        <w:rPr>
+          <w:rFonts w:asciiTheme="minorHAnsi" w:hAnsiTheme="minorHAnsi" w:cstheme="minorHAnsi"/>
+          <w:noProof/>
+        </w:rPr>
+        <w:t>5</w:t>
+      </w:r>
+      <w:r>
+        <w:rPr>
+          <w:rFonts w:asciiTheme="minorHAnsi" w:hAnsiTheme="minorHAnsi" w:cstheme="minorHAnsi"/>
           <w:noProof/>
         </w:rPr>
         <w:fldChar w:fldCharType="end"/>
@@ -1205,7 +1405,7 @@
       <w:pPr>
         <w:pStyle w:val="20"/>
         <w:rPr>
-          <w:rFonts w:asciiTheme="minorHAnsi" w:hAnsiTheme="minorHAnsi" w:cstheme="minorBidi"/>
+          <w:rFonts w:asciiTheme="minorHAnsi" w:hAnsiTheme="minorHAnsi" w:cstheme="minorHAnsi"/>
           <w:noProof/>
           <w:kern w:val="2"/>
           <w:szCs w:val="22"/>
@@ -1214,47 +1414,55 @@
       </w:pPr>
       <w:r>
         <w:rPr>
+          <w:rFonts w:asciiTheme="minorHAnsi" w:hAnsiTheme="minorHAnsi" w:cstheme="minorHAnsi"/>
           <w:noProof/>
         </w:rPr>
         <w:t>3.14 Parameter</w:t>
       </w:r>
       <w:r>
         <w:rPr>
+          <w:rFonts w:asciiTheme="minorHAnsi" w:hAnsiTheme="minorHAnsi" w:cstheme="minorHAnsi"/>
           <w:noProof/>
         </w:rPr>
         <w:tab/>
       </w:r>
       <w:r>
         <w:rPr>
+          <w:rFonts w:asciiTheme="minorHAnsi" w:hAnsiTheme="minorHAnsi" w:cstheme="minorHAnsi"/>
           <w:noProof/>
         </w:rPr>
         <w:fldChar w:fldCharType="begin"/>
       </w:r>
       <w:r>
         <w:rPr>
+          <w:rFonts w:asciiTheme="minorHAnsi" w:hAnsiTheme="minorHAnsi" w:cstheme="minorHAnsi"/>
           <w:noProof/>
         </w:rPr>
         <w:instrText xml:space="preserve"> PAGEREF _Toc4844247 \h </w:instrText>
       </w:r>
       <w:r>
         <w:rPr>
-          <w:noProof/>
-        </w:rPr>
-      </w:r>
-      <w:r>
-        <w:rPr>
+          <w:rFonts w:asciiTheme="minorHAnsi" w:hAnsiTheme="minorHAnsi" w:cstheme="minorHAnsi"/>
+          <w:noProof/>
+        </w:rPr>
+      </w:r>
+      <w:r>
+        <w:rPr>
+          <w:rFonts w:asciiTheme="minorHAnsi" w:hAnsiTheme="minorHAnsi" w:cstheme="minorHAnsi"/>
           <w:noProof/>
         </w:rPr>
         <w:fldChar w:fldCharType="separate"/>
       </w:r>
       <w:r>
         <w:rPr>
-          <w:noProof/>
-        </w:rPr>
-        <w:t>4</w:t>
-      </w:r>
-      <w:r>
-        <w:rPr>
+          <w:rFonts w:asciiTheme="minorHAnsi" w:hAnsiTheme="minorHAnsi" w:cstheme="minorHAnsi"/>
+          <w:noProof/>
+        </w:rPr>
+        <w:t>5</w:t>
+      </w:r>
+      <w:r>
+        <w:rPr>
+          <w:rFonts w:asciiTheme="minorHAnsi" w:hAnsiTheme="minorHAnsi" w:cstheme="minorHAnsi"/>
           <w:noProof/>
         </w:rPr>
         <w:fldChar w:fldCharType="end"/>
@@ -1264,7 +1472,7 @@
       <w:pPr>
         <w:pStyle w:val="20"/>
         <w:rPr>
-          <w:rFonts w:asciiTheme="minorHAnsi" w:hAnsiTheme="minorHAnsi" w:cstheme="minorBidi"/>
+          <w:rFonts w:asciiTheme="minorHAnsi" w:hAnsiTheme="minorHAnsi" w:cstheme="minorHAnsi"/>
           <w:noProof/>
           <w:kern w:val="2"/>
           <w:szCs w:val="22"/>
@@ -1273,47 +1481,55 @@
       </w:pPr>
       <w:r>
         <w:rPr>
+          <w:rFonts w:asciiTheme="minorHAnsi" w:hAnsiTheme="minorHAnsi" w:cstheme="minorHAnsi"/>
           <w:noProof/>
         </w:rPr>
         <w:t>3.15 Scenario</w:t>
       </w:r>
       <w:r>
         <w:rPr>
+          <w:rFonts w:asciiTheme="minorHAnsi" w:hAnsiTheme="minorHAnsi" w:cstheme="minorHAnsi"/>
           <w:noProof/>
         </w:rPr>
         <w:tab/>
       </w:r>
       <w:r>
         <w:rPr>
+          <w:rFonts w:asciiTheme="minorHAnsi" w:hAnsiTheme="minorHAnsi" w:cstheme="minorHAnsi"/>
           <w:noProof/>
         </w:rPr>
         <w:fldChar w:fldCharType="begin"/>
       </w:r>
       <w:r>
         <w:rPr>
+          <w:rFonts w:asciiTheme="minorHAnsi" w:hAnsiTheme="minorHAnsi" w:cstheme="minorHAnsi"/>
           <w:noProof/>
         </w:rPr>
         <w:instrText xml:space="preserve"> PAGEREF _Toc4844248 \h </w:instrText>
       </w:r>
       <w:r>
         <w:rPr>
-          <w:noProof/>
-        </w:rPr>
-      </w:r>
-      <w:r>
-        <w:rPr>
+          <w:rFonts w:asciiTheme="minorHAnsi" w:hAnsiTheme="minorHAnsi" w:cstheme="minorHAnsi"/>
+          <w:noProof/>
+        </w:rPr>
+      </w:r>
+      <w:r>
+        <w:rPr>
+          <w:rFonts w:asciiTheme="minorHAnsi" w:hAnsiTheme="minorHAnsi" w:cstheme="minorHAnsi"/>
           <w:noProof/>
         </w:rPr>
         <w:fldChar w:fldCharType="separate"/>
       </w:r>
       <w:r>
         <w:rPr>
-          <w:noProof/>
-        </w:rPr>
-        <w:t>4</w:t>
-      </w:r>
-      <w:r>
-        <w:rPr>
+          <w:rFonts w:asciiTheme="minorHAnsi" w:hAnsiTheme="minorHAnsi" w:cstheme="minorHAnsi"/>
+          <w:noProof/>
+        </w:rPr>
+        <w:t>5</w:t>
+      </w:r>
+      <w:r>
+        <w:rPr>
+          <w:rFonts w:asciiTheme="minorHAnsi" w:hAnsiTheme="minorHAnsi" w:cstheme="minorHAnsi"/>
           <w:noProof/>
         </w:rPr>
         <w:fldChar w:fldCharType="end"/>
@@ -1323,7 +1539,7 @@
       <w:pPr>
         <w:pStyle w:val="20"/>
         <w:rPr>
-          <w:rFonts w:asciiTheme="minorHAnsi" w:hAnsiTheme="minorHAnsi" w:cstheme="minorBidi"/>
+          <w:rFonts w:asciiTheme="minorHAnsi" w:hAnsiTheme="minorHAnsi" w:cstheme="minorHAnsi"/>
           <w:noProof/>
           <w:kern w:val="2"/>
           <w:szCs w:val="22"/>
@@ -1332,47 +1548,55 @@
       </w:pPr>
       <w:r>
         <w:rPr>
+          <w:rFonts w:asciiTheme="minorHAnsi" w:hAnsiTheme="minorHAnsi" w:cstheme="minorHAnsi"/>
           <w:noProof/>
         </w:rPr>
         <w:t>3.16 Showing</w:t>
       </w:r>
       <w:r>
         <w:rPr>
+          <w:rFonts w:asciiTheme="minorHAnsi" w:hAnsiTheme="minorHAnsi" w:cstheme="minorHAnsi"/>
           <w:noProof/>
         </w:rPr>
         <w:tab/>
       </w:r>
       <w:r>
         <w:rPr>
+          <w:rFonts w:asciiTheme="minorHAnsi" w:hAnsiTheme="minorHAnsi" w:cstheme="minorHAnsi"/>
           <w:noProof/>
         </w:rPr>
         <w:fldChar w:fldCharType="begin"/>
       </w:r>
       <w:r>
         <w:rPr>
+          <w:rFonts w:asciiTheme="minorHAnsi" w:hAnsiTheme="minorHAnsi" w:cstheme="minorHAnsi"/>
           <w:noProof/>
         </w:rPr>
         <w:instrText xml:space="preserve"> PAGEREF _Toc4844249 \h </w:instrText>
       </w:r>
       <w:r>
         <w:rPr>
-          <w:noProof/>
-        </w:rPr>
-      </w:r>
-      <w:r>
-        <w:rPr>
+          <w:rFonts w:asciiTheme="minorHAnsi" w:hAnsiTheme="minorHAnsi" w:cstheme="minorHAnsi"/>
+          <w:noProof/>
+        </w:rPr>
+      </w:r>
+      <w:r>
+        <w:rPr>
+          <w:rFonts w:asciiTheme="minorHAnsi" w:hAnsiTheme="minorHAnsi" w:cstheme="minorHAnsi"/>
           <w:noProof/>
         </w:rPr>
         <w:fldChar w:fldCharType="separate"/>
       </w:r>
       <w:r>
         <w:rPr>
-          <w:noProof/>
-        </w:rPr>
-        <w:t>4</w:t>
-      </w:r>
-      <w:r>
-        <w:rPr>
+          <w:rFonts w:asciiTheme="minorHAnsi" w:hAnsiTheme="minorHAnsi" w:cstheme="minorHAnsi"/>
+          <w:noProof/>
+        </w:rPr>
+        <w:t>5</w:t>
+      </w:r>
+      <w:r>
+        <w:rPr>
+          <w:rFonts w:asciiTheme="minorHAnsi" w:hAnsiTheme="minorHAnsi" w:cstheme="minorHAnsi"/>
           <w:noProof/>
         </w:rPr>
         <w:fldChar w:fldCharType="end"/>
@@ -1382,7 +1606,7 @@
       <w:pPr>
         <w:pStyle w:val="20"/>
         <w:rPr>
-          <w:rFonts w:asciiTheme="minorHAnsi" w:hAnsiTheme="minorHAnsi" w:cstheme="minorBidi"/>
+          <w:rFonts w:asciiTheme="minorHAnsi" w:hAnsiTheme="minorHAnsi" w:cstheme="minorHAnsi"/>
           <w:noProof/>
           <w:kern w:val="2"/>
           <w:szCs w:val="22"/>
@@ -1391,47 +1615,55 @@
       </w:pPr>
       <w:r>
         <w:rPr>
+          <w:rFonts w:asciiTheme="minorHAnsi" w:hAnsiTheme="minorHAnsi" w:cstheme="minorHAnsi"/>
           <w:noProof/>
         </w:rPr>
         <w:t>3.17 Transaction</w:t>
       </w:r>
       <w:r>
         <w:rPr>
+          <w:rFonts w:asciiTheme="minorHAnsi" w:hAnsiTheme="minorHAnsi" w:cstheme="minorHAnsi"/>
           <w:noProof/>
         </w:rPr>
         <w:tab/>
       </w:r>
       <w:r>
         <w:rPr>
+          <w:rFonts w:asciiTheme="minorHAnsi" w:hAnsiTheme="minorHAnsi" w:cstheme="minorHAnsi"/>
           <w:noProof/>
         </w:rPr>
         <w:fldChar w:fldCharType="begin"/>
       </w:r>
       <w:r>
         <w:rPr>
+          <w:rFonts w:asciiTheme="minorHAnsi" w:hAnsiTheme="minorHAnsi" w:cstheme="minorHAnsi"/>
           <w:noProof/>
         </w:rPr>
         <w:instrText xml:space="preserve"> PAGEREF _Toc4844250 \h </w:instrText>
       </w:r>
       <w:r>
         <w:rPr>
-          <w:noProof/>
-        </w:rPr>
-      </w:r>
-      <w:r>
-        <w:rPr>
+          <w:rFonts w:asciiTheme="minorHAnsi" w:hAnsiTheme="minorHAnsi" w:cstheme="minorHAnsi"/>
+          <w:noProof/>
+        </w:rPr>
+      </w:r>
+      <w:r>
+        <w:rPr>
+          <w:rFonts w:asciiTheme="minorHAnsi" w:hAnsiTheme="minorHAnsi" w:cstheme="minorHAnsi"/>
           <w:noProof/>
         </w:rPr>
         <w:fldChar w:fldCharType="separate"/>
       </w:r>
       <w:r>
         <w:rPr>
-          <w:noProof/>
-        </w:rPr>
-        <w:t>4</w:t>
-      </w:r>
-      <w:r>
-        <w:rPr>
+          <w:rFonts w:asciiTheme="minorHAnsi" w:hAnsiTheme="minorHAnsi" w:cstheme="minorHAnsi"/>
+          <w:noProof/>
+        </w:rPr>
+        <w:t>5</w:t>
+      </w:r>
+      <w:r>
+        <w:rPr>
+          <w:rFonts w:asciiTheme="minorHAnsi" w:hAnsiTheme="minorHAnsi" w:cstheme="minorHAnsi"/>
           <w:noProof/>
         </w:rPr>
         <w:fldChar w:fldCharType="end"/>
@@ -1441,7 +1673,7 @@
       <w:pPr>
         <w:pStyle w:val="20"/>
         <w:rPr>
-          <w:rFonts w:asciiTheme="minorHAnsi" w:hAnsiTheme="minorHAnsi" w:cstheme="minorBidi"/>
+          <w:rFonts w:asciiTheme="minorHAnsi" w:hAnsiTheme="minorHAnsi" w:cstheme="minorHAnsi"/>
           <w:noProof/>
           <w:kern w:val="2"/>
           <w:szCs w:val="22"/>
@@ -1450,47 +1682,55 @@
       </w:pPr>
       <w:r>
         <w:rPr>
+          <w:rFonts w:asciiTheme="minorHAnsi" w:hAnsiTheme="minorHAnsi" w:cstheme="minorHAnsi"/>
           <w:noProof/>
         </w:rPr>
         <w:t>3.18 Use-case</w:t>
       </w:r>
       <w:r>
         <w:rPr>
+          <w:rFonts w:asciiTheme="minorHAnsi" w:hAnsiTheme="minorHAnsi" w:cstheme="minorHAnsi"/>
           <w:noProof/>
         </w:rPr>
         <w:tab/>
       </w:r>
       <w:r>
         <w:rPr>
+          <w:rFonts w:asciiTheme="minorHAnsi" w:hAnsiTheme="minorHAnsi" w:cstheme="minorHAnsi"/>
           <w:noProof/>
         </w:rPr>
         <w:fldChar w:fldCharType="begin"/>
       </w:r>
       <w:r>
         <w:rPr>
+          <w:rFonts w:asciiTheme="minorHAnsi" w:hAnsiTheme="minorHAnsi" w:cstheme="minorHAnsi"/>
           <w:noProof/>
         </w:rPr>
         <w:instrText xml:space="preserve"> PAGEREF _Toc4844251 \h </w:instrText>
       </w:r>
       <w:r>
         <w:rPr>
-          <w:noProof/>
-        </w:rPr>
-      </w:r>
-      <w:r>
-        <w:rPr>
+          <w:rFonts w:asciiTheme="minorHAnsi" w:hAnsiTheme="minorHAnsi" w:cstheme="minorHAnsi"/>
+          <w:noProof/>
+        </w:rPr>
+      </w:r>
+      <w:r>
+        <w:rPr>
+          <w:rFonts w:asciiTheme="minorHAnsi" w:hAnsiTheme="minorHAnsi" w:cstheme="minorHAnsi"/>
           <w:noProof/>
         </w:rPr>
         <w:fldChar w:fldCharType="separate"/>
       </w:r>
       <w:r>
         <w:rPr>
+          <w:rFonts w:asciiTheme="minorHAnsi" w:hAnsiTheme="minorHAnsi" w:cstheme="minorHAnsi"/>
           <w:noProof/>
         </w:rPr>
         <w:t>5</w:t>
       </w:r>
       <w:r>
         <w:rPr>
+          <w:rFonts w:asciiTheme="minorHAnsi" w:hAnsiTheme="minorHAnsi" w:cstheme="minorHAnsi"/>
           <w:noProof/>
         </w:rPr>
         <w:fldChar w:fldCharType="end"/>
@@ -1499,25 +1739,55 @@
     <w:p>
       <w:pPr>
         <w:pStyle w:val="a3"/>
-      </w:pPr>
-      <w:r>
-        <w:rPr>
-          <w:rFonts w:ascii="Times New Roman" w:hAnsi="Times New Roman"/>
+        <w:rPr>
+          <w:rFonts w:asciiTheme="minorHAnsi" w:hAnsiTheme="minorHAnsi" w:cstheme="minorHAnsi"/>
+        </w:rPr>
+      </w:pPr>
+      <w:r>
+        <w:rPr>
+          <w:rFonts w:asciiTheme="minorHAnsi" w:hAnsiTheme="minorHAnsi" w:cstheme="minorHAnsi"/>
           <w:b w:val="0"/>
           <w:sz w:val="20"/>
         </w:rPr>
         <w:fldChar w:fldCharType="end"/>
       </w:r>
       <w:r>
+        <w:rPr>
+          <w:rFonts w:asciiTheme="minorHAnsi" w:hAnsiTheme="minorHAnsi" w:cstheme="minorHAnsi"/>
+        </w:rPr>
         <w:br w:type="page"/>
       </w:r>
-      <w:fldSimple w:instr=" TITLE  \* MERGEFORMAT ">
-        <w:r>
-          <w:t>Glossary</w:t>
-        </w:r>
-      </w:fldSimple>
-      <w:bookmarkStart w:id="0" w:name="_GoBack"/>
-      <w:bookmarkEnd w:id="0"/>
+      <w:r>
+        <w:rPr>
+          <w:rFonts w:asciiTheme="minorHAnsi" w:hAnsiTheme="minorHAnsi" w:cstheme="minorHAnsi"/>
+        </w:rPr>
+        <w:lastRenderedPageBreak/>
+        <w:fldChar w:fldCharType="begin"/>
+      </w:r>
+      <w:r>
+        <w:rPr>
+          <w:rFonts w:asciiTheme="minorHAnsi" w:hAnsiTheme="minorHAnsi" w:cstheme="minorHAnsi"/>
+        </w:rPr>
+        <w:instrText xml:space="preserve"> TITLE  \* MERGEFORMAT </w:instrText>
+      </w:r>
+      <w:r>
+        <w:rPr>
+          <w:rFonts w:asciiTheme="minorHAnsi" w:hAnsiTheme="minorHAnsi" w:cstheme="minorHAnsi"/>
+        </w:rPr>
+        <w:fldChar w:fldCharType="separate"/>
+      </w:r>
+      <w:r>
+        <w:rPr>
+          <w:rFonts w:asciiTheme="minorHAnsi" w:hAnsiTheme="minorHAnsi" w:cstheme="minorHAnsi"/>
+        </w:rPr>
+        <w:t>Glossary</w:t>
+      </w:r>
+      <w:r>
+        <w:rPr>
+          <w:rFonts w:asciiTheme="minorHAnsi" w:hAnsiTheme="minorHAnsi" w:cstheme="minorHAnsi"/>
+        </w:rPr>
+        <w:fldChar w:fldCharType="end"/>
+      </w:r>
     </w:p>
     <w:p>
       <w:pPr>
@@ -1526,12 +1796,18 @@
           <w:ilvl w:val="0"/>
           <w:numId w:val="28"/>
         </w:numPr>
+        <w:rPr>
+          <w:rFonts w:asciiTheme="minorHAnsi" w:hAnsiTheme="minorHAnsi" w:cstheme="minorHAnsi"/>
+        </w:rPr>
       </w:pPr>
       <w:bookmarkStart w:id="1" w:name="_Toc456598587"/>
       <w:bookmarkStart w:id="2" w:name="_Toc456600918"/>
       <w:bookmarkStart w:id="3" w:name="_Toc4961736"/>
       <w:bookmarkStart w:id="4" w:name="_Toc4844229"/>
       <w:r>
+        <w:rPr>
+          <w:rFonts w:asciiTheme="minorHAnsi" w:hAnsiTheme="minorHAnsi" w:cstheme="minorHAnsi"/>
+        </w:rPr>
         <w:t>Purpose</w:t>
       </w:r>
       <w:bookmarkEnd w:id="1"/>
@@ -1543,54 +1819,47 @@
       <w:pPr>
         <w:ind w:left="720"/>
         <w:rPr>
-          <w:rFonts w:hint="eastAsia"/>
+          <w:rFonts w:asciiTheme="minorHAnsi" w:hAnsiTheme="minorHAnsi" w:cstheme="minorHAnsi"/>
           <w:lang w:eastAsia="ko-KR"/>
         </w:rPr>
       </w:pPr>
       <w:r>
         <w:rPr>
-          <w:rFonts w:hint="eastAsia"/>
+          <w:rFonts w:asciiTheme="minorHAnsi" w:hAnsiTheme="minorHAnsi" w:cstheme="minorHAnsi"/>
           <w:lang w:eastAsia="ko-KR"/>
         </w:rPr>
-        <w:t>T</w:t>
-      </w:r>
-      <w:r>
-        <w:rPr>
+        <w:t xml:space="preserve">The customer </w:t>
+      </w:r>
+      <w:proofErr w:type="gramStart"/>
+      <w:r>
+        <w:rPr>
+          <w:rFonts w:asciiTheme="minorHAnsi" w:hAnsiTheme="minorHAnsi" w:cstheme="minorHAnsi"/>
           <w:lang w:eastAsia="ko-KR"/>
         </w:rPr>
-        <w:t xml:space="preserve">he customer </w:t>
-      </w:r>
-      <w:proofErr w:type="gramStart"/>
-      <w:r>
-        <w:rPr>
+        <w:t>GVC(</w:t>
+      </w:r>
+      <w:proofErr w:type="gramEnd"/>
+      <w:r>
+        <w:rPr>
+          <w:rFonts w:asciiTheme="minorHAnsi" w:hAnsiTheme="minorHAnsi" w:cstheme="minorHAnsi"/>
           <w:lang w:eastAsia="ko-KR"/>
         </w:rPr>
-        <w:t>GVC(</w:t>
-      </w:r>
-      <w:proofErr w:type="gramEnd"/>
-      <w:r>
-        <w:rPr>
+        <w:t xml:space="preserve">Greater Victoria Cinema) is preparing to start movie business and needs to operate Movie Ticket </w:t>
+      </w:r>
+      <w:r>
+        <w:rPr>
+          <w:rFonts w:asciiTheme="minorHAnsi" w:hAnsiTheme="minorHAnsi" w:cstheme="minorHAnsi"/>
           <w:lang w:eastAsia="ko-KR"/>
         </w:rPr>
-        <w:t xml:space="preserve">Greater Victoria Cinema) is preparing to start movie business and needs to operate Movie Ticket </w:t>
-      </w:r>
-      <w:r>
-        <w:rPr>
-          <w:rFonts w:hint="eastAsia"/>
-          <w:lang w:eastAsia="ko-KR"/>
-        </w:rPr>
-        <w:t>P</w:t>
-      </w:r>
-      <w:r>
-        <w:rPr>
-          <w:lang w:eastAsia="ko-KR"/>
-        </w:rPr>
-        <w:t>urchase system for their customers’ convenience.</w:t>
+        <w:t>Purchase system for their customers’ convenience.</w:t>
       </w:r>
     </w:p>
     <w:p>
       <w:pPr>
         <w:ind w:left="720"/>
+        <w:rPr>
+          <w:rFonts w:asciiTheme="minorHAnsi" w:hAnsiTheme="minorHAnsi" w:cstheme="minorHAnsi"/>
+        </w:rPr>
       </w:pPr>
     </w:p>
     <w:p>
@@ -1600,12 +1869,18 @@
           <w:ilvl w:val="0"/>
           <w:numId w:val="28"/>
         </w:numPr>
+        <w:rPr>
+          <w:rFonts w:asciiTheme="minorHAnsi" w:hAnsiTheme="minorHAnsi" w:cstheme="minorHAnsi"/>
+        </w:rPr>
       </w:pPr>
       <w:bookmarkStart w:id="5" w:name="_Toc456598588"/>
       <w:bookmarkStart w:id="6" w:name="_Toc456600919"/>
       <w:bookmarkStart w:id="7" w:name="_Toc4961737"/>
       <w:bookmarkStart w:id="8" w:name="_Toc4844230"/>
       <w:r>
+        <w:rPr>
+          <w:rFonts w:asciiTheme="minorHAnsi" w:hAnsiTheme="minorHAnsi" w:cstheme="minorHAnsi"/>
+        </w:rPr>
         <w:t>Scope</w:t>
       </w:r>
       <w:bookmarkEnd w:id="5"/>
@@ -1618,19 +1893,22 @@
         <w:pStyle w:val="2"/>
         <w:widowControl/>
         <w:ind w:left="720"/>
+        <w:rPr>
+          <w:rFonts w:asciiTheme="minorHAnsi" w:hAnsiTheme="minorHAnsi" w:cstheme="minorHAnsi"/>
+        </w:rPr>
       </w:pPr>
       <w:bookmarkStart w:id="9" w:name="_Toc4844231"/>
       <w:r>
+        <w:rPr>
+          <w:rFonts w:asciiTheme="minorHAnsi" w:hAnsiTheme="minorHAnsi" w:cstheme="minorHAnsi"/>
+        </w:rPr>
         <w:t xml:space="preserve">2.1 </w:t>
       </w:r>
       <w:r>
         <w:rPr>
-          <w:rFonts w:hint="eastAsia"/>
-        </w:rPr>
-        <w:t>I</w:t>
-      </w:r>
-      <w:r>
-        <w:t>n-Scope</w:t>
+          <w:rFonts w:asciiTheme="minorHAnsi" w:hAnsiTheme="minorHAnsi" w:cstheme="minorHAnsi"/>
+        </w:rPr>
+        <w:t>In-Scope</w:t>
       </w:r>
       <w:bookmarkEnd w:id="9"/>
     </w:p>
@@ -1645,7 +1923,7 @@
         <w:tblLook w:val="04A0" w:firstRow="1" w:lastRow="0" w:firstColumn="1" w:lastColumn="0" w:noHBand="0" w:noVBand="1"/>
       </w:tblPr>
       <w:tblGrid>
-        <w:gridCol w:w="541"/>
+        <w:gridCol w:w="510"/>
         <w:gridCol w:w="8984"/>
       </w:tblGrid>
       <w:tr>
@@ -1672,7 +1950,7 @@
               <w:spacing w:line="240" w:lineRule="auto"/>
               <w:jc w:val="center"/>
               <w:rPr>
-                <w:rFonts w:ascii="맑은 고딕" w:eastAsia="맑은 고딕" w:hAnsi="맑은 고딕" w:cs="굴림"/>
+                <w:rFonts w:asciiTheme="minorHAnsi" w:eastAsia="맑은 고딕" w:hAnsiTheme="minorHAnsi" w:cstheme="minorHAnsi"/>
                 <w:b/>
                 <w:bCs/>
                 <w:color w:val="000000"/>
@@ -1681,7 +1959,7 @@
             </w:pPr>
             <w:r>
               <w:rPr>
-                <w:rFonts w:ascii="맑은 고딕" w:eastAsia="맑은 고딕" w:hAnsi="맑은 고딕" w:cs="굴림"/>
+                <w:rFonts w:asciiTheme="minorHAnsi" w:eastAsia="맑은 고딕" w:hAnsiTheme="minorHAnsi" w:cstheme="minorHAnsi"/>
                 <w:b/>
                 <w:bCs/>
                 <w:color w:val="000000"/>
@@ -1711,7 +1989,7 @@
               <w:spacing w:line="240" w:lineRule="auto"/>
               <w:jc w:val="center"/>
               <w:rPr>
-                <w:rFonts w:ascii="맑은 고딕" w:eastAsia="맑은 고딕" w:hAnsi="맑은 고딕" w:cs="굴림" w:hint="eastAsia"/>
+                <w:rFonts w:asciiTheme="minorHAnsi" w:eastAsia="맑은 고딕" w:hAnsiTheme="minorHAnsi" w:cstheme="minorHAnsi"/>
                 <w:b/>
                 <w:bCs/>
                 <w:color w:val="000000"/>
@@ -1720,7 +1998,7 @@
             </w:pPr>
             <w:r>
               <w:rPr>
-                <w:rFonts w:ascii="맑은 고딕" w:eastAsia="맑은 고딕" w:hAnsi="맑은 고딕" w:cs="굴림" w:hint="eastAsia"/>
+                <w:rFonts w:asciiTheme="minorHAnsi" w:eastAsia="맑은 고딕" w:hAnsiTheme="minorHAnsi" w:cstheme="minorHAnsi"/>
                 <w:b/>
                 <w:bCs/>
                 <w:color w:val="000000"/>
@@ -1755,14 +2033,14 @@
               <w:spacing w:line="240" w:lineRule="auto"/>
               <w:jc w:val="center"/>
               <w:rPr>
-                <w:rFonts w:ascii="맑은 고딕" w:eastAsia="맑은 고딕" w:hAnsi="맑은 고딕" w:cs="굴림" w:hint="eastAsia"/>
+                <w:rFonts w:asciiTheme="minorHAnsi" w:eastAsia="맑은 고딕" w:hAnsiTheme="minorHAnsi" w:cstheme="minorHAnsi"/>
                 <w:color w:val="000000"/>
                 <w:lang w:eastAsia="ko-KR"/>
               </w:rPr>
             </w:pPr>
             <w:r>
               <w:rPr>
-                <w:rFonts w:ascii="맑은 고딕" w:eastAsia="맑은 고딕" w:hAnsi="맑은 고딕" w:cs="굴림" w:hint="eastAsia"/>
+                <w:rFonts w:asciiTheme="minorHAnsi" w:eastAsia="맑은 고딕" w:hAnsiTheme="minorHAnsi" w:cstheme="minorHAnsi"/>
                 <w:color w:val="000000"/>
                 <w:lang w:eastAsia="ko-KR"/>
               </w:rPr>
@@ -1788,14 +2066,14 @@
               <w:widowControl/>
               <w:spacing w:line="240" w:lineRule="auto"/>
               <w:rPr>
-                <w:rFonts w:ascii="맑은 고딕" w:eastAsia="맑은 고딕" w:hAnsi="맑은 고딕" w:cs="굴림" w:hint="eastAsia"/>
+                <w:rFonts w:asciiTheme="minorHAnsi" w:eastAsia="맑은 고딕" w:hAnsiTheme="minorHAnsi" w:cstheme="minorHAnsi"/>
                 <w:color w:val="000000"/>
                 <w:lang w:eastAsia="ko-KR"/>
               </w:rPr>
             </w:pPr>
             <w:r>
               <w:rPr>
-                <w:rFonts w:ascii="맑은 고딕" w:eastAsia="맑은 고딕" w:hAnsi="맑은 고딕" w:cs="굴림" w:hint="eastAsia"/>
+                <w:rFonts w:asciiTheme="minorHAnsi" w:eastAsia="맑은 고딕" w:hAnsiTheme="minorHAnsi" w:cstheme="minorHAnsi"/>
                 <w:color w:val="000000"/>
                 <w:lang w:eastAsia="ko-KR"/>
               </w:rPr>
@@ -1803,7 +2081,7 @@
             </w:r>
             <w:r>
               <w:rPr>
-                <w:rFonts w:ascii="맑은 고딕" w:eastAsia="맑은 고딕" w:hAnsi="맑은 고딕" w:cs="굴림" w:hint="eastAsia"/>
+                <w:rFonts w:asciiTheme="minorHAnsi" w:eastAsia="맑은 고딕" w:hAnsiTheme="minorHAnsi" w:cstheme="minorHAnsi"/>
                 <w:color w:val="000000"/>
                 <w:lang w:eastAsia="ko-KR"/>
               </w:rPr>
@@ -1837,14 +2115,14 @@
               <w:spacing w:line="240" w:lineRule="auto"/>
               <w:jc w:val="center"/>
               <w:rPr>
-                <w:rFonts w:ascii="맑은 고딕" w:eastAsia="맑은 고딕" w:hAnsi="맑은 고딕" w:cs="굴림" w:hint="eastAsia"/>
+                <w:rFonts w:asciiTheme="minorHAnsi" w:eastAsia="맑은 고딕" w:hAnsiTheme="minorHAnsi" w:cstheme="minorHAnsi"/>
                 <w:color w:val="000000"/>
                 <w:lang w:eastAsia="ko-KR"/>
               </w:rPr>
             </w:pPr>
             <w:r>
               <w:rPr>
-                <w:rFonts w:ascii="맑은 고딕" w:eastAsia="맑은 고딕" w:hAnsi="맑은 고딕" w:cs="굴림" w:hint="eastAsia"/>
+                <w:rFonts w:asciiTheme="minorHAnsi" w:eastAsia="맑은 고딕" w:hAnsiTheme="minorHAnsi" w:cstheme="minorHAnsi"/>
                 <w:color w:val="000000"/>
                 <w:lang w:eastAsia="ko-KR"/>
               </w:rPr>
@@ -1871,14 +2149,14 @@
               <w:widowControl/>
               <w:spacing w:line="240" w:lineRule="auto"/>
               <w:rPr>
-                <w:rFonts w:ascii="맑은 고딕" w:eastAsia="맑은 고딕" w:hAnsi="맑은 고딕" w:cs="굴림" w:hint="eastAsia"/>
+                <w:rFonts w:asciiTheme="minorHAnsi" w:eastAsia="맑은 고딕" w:hAnsiTheme="minorHAnsi" w:cstheme="minorHAnsi"/>
                 <w:color w:val="000000"/>
                 <w:lang w:eastAsia="ko-KR"/>
               </w:rPr>
             </w:pPr>
             <w:r>
               <w:rPr>
-                <w:rFonts w:ascii="맑은 고딕" w:eastAsia="맑은 고딕" w:hAnsi="맑은 고딕" w:cs="굴림" w:hint="eastAsia"/>
+                <w:rFonts w:asciiTheme="minorHAnsi" w:eastAsia="맑은 고딕" w:hAnsiTheme="minorHAnsi" w:cstheme="minorHAnsi"/>
                 <w:color w:val="000000"/>
                 <w:lang w:eastAsia="ko-KR"/>
               </w:rPr>
@@ -1911,14 +2189,14 @@
               <w:spacing w:line="240" w:lineRule="auto"/>
               <w:jc w:val="center"/>
               <w:rPr>
-                <w:rFonts w:ascii="맑은 고딕" w:eastAsia="맑은 고딕" w:hAnsi="맑은 고딕" w:cs="굴림" w:hint="eastAsia"/>
+                <w:rFonts w:asciiTheme="minorHAnsi" w:eastAsia="맑은 고딕" w:hAnsiTheme="minorHAnsi" w:cstheme="minorHAnsi"/>
                 <w:color w:val="000000"/>
                 <w:lang w:eastAsia="ko-KR"/>
               </w:rPr>
             </w:pPr>
             <w:r>
               <w:rPr>
-                <w:rFonts w:ascii="맑은 고딕" w:eastAsia="맑은 고딕" w:hAnsi="맑은 고딕" w:cs="굴림" w:hint="eastAsia"/>
+                <w:rFonts w:asciiTheme="minorHAnsi" w:eastAsia="맑은 고딕" w:hAnsiTheme="minorHAnsi" w:cstheme="minorHAnsi"/>
                 <w:color w:val="000000"/>
                 <w:lang w:eastAsia="ko-KR"/>
               </w:rPr>
@@ -1944,14 +2222,14 @@
               <w:widowControl/>
               <w:spacing w:line="240" w:lineRule="auto"/>
               <w:rPr>
-                <w:rFonts w:ascii="맑은 고딕" w:eastAsia="맑은 고딕" w:hAnsi="맑은 고딕" w:cs="굴림" w:hint="eastAsia"/>
+                <w:rFonts w:asciiTheme="minorHAnsi" w:eastAsia="맑은 고딕" w:hAnsiTheme="minorHAnsi" w:cstheme="minorHAnsi"/>
                 <w:color w:val="000000"/>
                 <w:lang w:eastAsia="ko-KR"/>
               </w:rPr>
             </w:pPr>
             <w:r>
               <w:rPr>
-                <w:rFonts w:ascii="맑은 고딕" w:eastAsia="맑은 고딕" w:hAnsi="맑은 고딕" w:cs="굴림" w:hint="eastAsia"/>
+                <w:rFonts w:asciiTheme="minorHAnsi" w:eastAsia="맑은 고딕" w:hAnsiTheme="minorHAnsi" w:cstheme="minorHAnsi"/>
                 <w:color w:val="000000"/>
                 <w:lang w:eastAsia="ko-KR"/>
               </w:rPr>
@@ -1959,7 +2237,7 @@
             </w:r>
             <w:r>
               <w:rPr>
-                <w:rFonts w:ascii="맑은 고딕" w:eastAsia="맑은 고딕" w:hAnsi="맑은 고딕" w:cs="굴림" w:hint="eastAsia"/>
+                <w:rFonts w:asciiTheme="minorHAnsi" w:eastAsia="맑은 고딕" w:hAnsiTheme="minorHAnsi" w:cstheme="minorHAnsi"/>
                 <w:color w:val="000000"/>
                 <w:lang w:eastAsia="ko-KR"/>
               </w:rPr>
@@ -1993,14 +2271,14 @@
               <w:spacing w:line="240" w:lineRule="auto"/>
               <w:jc w:val="center"/>
               <w:rPr>
-                <w:rFonts w:ascii="맑은 고딕" w:eastAsia="맑은 고딕" w:hAnsi="맑은 고딕" w:cs="굴림" w:hint="eastAsia"/>
+                <w:rFonts w:asciiTheme="minorHAnsi" w:eastAsia="맑은 고딕" w:hAnsiTheme="minorHAnsi" w:cstheme="minorHAnsi"/>
                 <w:color w:val="000000"/>
                 <w:lang w:eastAsia="ko-KR"/>
               </w:rPr>
             </w:pPr>
             <w:r>
               <w:rPr>
-                <w:rFonts w:ascii="맑은 고딕" w:eastAsia="맑은 고딕" w:hAnsi="맑은 고딕" w:cs="굴림" w:hint="eastAsia"/>
+                <w:rFonts w:asciiTheme="minorHAnsi" w:eastAsia="맑은 고딕" w:hAnsiTheme="minorHAnsi" w:cstheme="minorHAnsi"/>
                 <w:color w:val="000000"/>
                 <w:lang w:eastAsia="ko-KR"/>
               </w:rPr>
@@ -2026,14 +2304,14 @@
               <w:widowControl/>
               <w:spacing w:line="240" w:lineRule="auto"/>
               <w:rPr>
-                <w:rFonts w:ascii="맑은 고딕" w:eastAsia="맑은 고딕" w:hAnsi="맑은 고딕" w:cs="굴림" w:hint="eastAsia"/>
+                <w:rFonts w:asciiTheme="minorHAnsi" w:eastAsia="맑은 고딕" w:hAnsiTheme="minorHAnsi" w:cstheme="minorHAnsi"/>
                 <w:color w:val="000000"/>
                 <w:lang w:eastAsia="ko-KR"/>
               </w:rPr>
             </w:pPr>
             <w:r>
               <w:rPr>
-                <w:rFonts w:ascii="맑은 고딕" w:eastAsia="맑은 고딕" w:hAnsi="맑은 고딕" w:cs="굴림" w:hint="eastAsia"/>
+                <w:rFonts w:asciiTheme="minorHAnsi" w:eastAsia="맑은 고딕" w:hAnsiTheme="minorHAnsi" w:cstheme="minorHAnsi"/>
                 <w:color w:val="000000"/>
                 <w:lang w:eastAsia="ko-KR"/>
               </w:rPr>
@@ -2041,7 +2319,7 @@
             </w:r>
             <w:r>
               <w:rPr>
-                <w:rFonts w:ascii="맑은 고딕" w:eastAsia="맑은 고딕" w:hAnsi="맑은 고딕" w:cs="굴림" w:hint="eastAsia"/>
+                <w:rFonts w:asciiTheme="minorHAnsi" w:eastAsia="맑은 고딕" w:hAnsiTheme="minorHAnsi" w:cstheme="minorHAnsi"/>
                 <w:color w:val="000000"/>
                 <w:lang w:eastAsia="ko-KR"/>
               </w:rPr>
@@ -2075,14 +2353,14 @@
               <w:spacing w:line="240" w:lineRule="auto"/>
               <w:jc w:val="center"/>
               <w:rPr>
-                <w:rFonts w:ascii="맑은 고딕" w:eastAsia="맑은 고딕" w:hAnsi="맑은 고딕" w:cs="굴림" w:hint="eastAsia"/>
+                <w:rFonts w:asciiTheme="minorHAnsi" w:eastAsia="맑은 고딕" w:hAnsiTheme="minorHAnsi" w:cstheme="minorHAnsi"/>
                 <w:color w:val="000000"/>
                 <w:lang w:eastAsia="ko-KR"/>
               </w:rPr>
             </w:pPr>
             <w:r>
               <w:rPr>
-                <w:rFonts w:ascii="맑은 고딕" w:eastAsia="맑은 고딕" w:hAnsi="맑은 고딕" w:cs="굴림" w:hint="eastAsia"/>
+                <w:rFonts w:asciiTheme="minorHAnsi" w:eastAsia="맑은 고딕" w:hAnsiTheme="minorHAnsi" w:cstheme="minorHAnsi"/>
                 <w:color w:val="000000"/>
                 <w:lang w:eastAsia="ko-KR"/>
               </w:rPr>
@@ -2109,34 +2387,18 @@
               <w:widowControl/>
               <w:spacing w:line="240" w:lineRule="auto"/>
               <w:rPr>
-                <w:rFonts w:ascii="맑은 고딕" w:eastAsia="맑은 고딕" w:hAnsi="맑은 고딕" w:cs="굴림" w:hint="eastAsia"/>
+                <w:rFonts w:asciiTheme="minorHAnsi" w:eastAsia="맑은 고딕" w:hAnsiTheme="minorHAnsi" w:cstheme="minorHAnsi"/>
                 <w:color w:val="000000"/>
                 <w:lang w:eastAsia="ko-KR"/>
               </w:rPr>
             </w:pPr>
             <w:r>
               <w:rPr>
-                <w:rFonts w:ascii="맑은 고딕" w:eastAsia="맑은 고딕" w:hAnsi="맑은 고딕" w:cs="굴림" w:hint="eastAsia"/>
-                <w:color w:val="000000"/>
-                <w:lang w:eastAsia="ko-KR"/>
-              </w:rPr>
-              <w:t xml:space="preserve">The total owing (including a </w:t>
-            </w:r>
-            <w:r>
-              <w:rPr>
-                <w:rFonts w:ascii="맑은 고딕" w:eastAsia="맑은 고딕" w:hAnsi="맑은 고딕" w:cs="굴림"/>
-                <w:color w:val="000000"/>
-                <w:lang w:eastAsia="ko-KR"/>
-              </w:rPr>
-              <w:t>breakdown</w:t>
-            </w:r>
-            <w:r>
-              <w:rPr>
-                <w:rFonts w:ascii="맑은 고딕" w:eastAsia="맑은 고딕" w:hAnsi="맑은 고딕" w:cs="굴림" w:hint="eastAsia"/>
-                <w:color w:val="000000"/>
-                <w:lang w:eastAsia="ko-KR"/>
-              </w:rPr>
-              <w:t xml:space="preserve"> of taxes) must be displayed to the customer.</w:t>
+                <w:rFonts w:asciiTheme="minorHAnsi" w:eastAsia="맑은 고딕" w:hAnsiTheme="minorHAnsi" w:cstheme="minorHAnsi"/>
+                <w:color w:val="000000"/>
+                <w:lang w:eastAsia="ko-KR"/>
+              </w:rPr>
+              <w:t>The total owing (including a breakdown of taxes) must be displayed to the customer.</w:t>
             </w:r>
           </w:p>
         </w:tc>
@@ -2165,14 +2427,14 @@
               <w:spacing w:line="240" w:lineRule="auto"/>
               <w:jc w:val="center"/>
               <w:rPr>
-                <w:rFonts w:ascii="맑은 고딕" w:eastAsia="맑은 고딕" w:hAnsi="맑은 고딕" w:cs="굴림" w:hint="eastAsia"/>
+                <w:rFonts w:asciiTheme="minorHAnsi" w:eastAsia="맑은 고딕" w:hAnsiTheme="minorHAnsi" w:cstheme="minorHAnsi"/>
                 <w:color w:val="000000"/>
                 <w:lang w:eastAsia="ko-KR"/>
               </w:rPr>
             </w:pPr>
             <w:r>
               <w:rPr>
-                <w:rFonts w:ascii="맑은 고딕" w:eastAsia="맑은 고딕" w:hAnsi="맑은 고딕" w:cs="굴림" w:hint="eastAsia"/>
+                <w:rFonts w:asciiTheme="minorHAnsi" w:eastAsia="맑은 고딕" w:hAnsiTheme="minorHAnsi" w:cstheme="minorHAnsi"/>
                 <w:color w:val="000000"/>
                 <w:lang w:eastAsia="ko-KR"/>
               </w:rPr>
@@ -2180,7 +2442,7 @@
             </w:r>
             <w:r>
               <w:rPr>
-                <w:rFonts w:ascii="맑은 고딕" w:eastAsia="맑은 고딕" w:hAnsi="맑은 고딕" w:cs="굴림"/>
+                <w:rFonts w:asciiTheme="minorHAnsi" w:eastAsia="맑은 고딕" w:hAnsiTheme="minorHAnsi" w:cstheme="minorHAnsi"/>
                 <w:color w:val="000000"/>
                 <w:lang w:eastAsia="ko-KR"/>
               </w:rPr>
@@ -2206,14 +2468,14 @@
               <w:widowControl/>
               <w:spacing w:line="240" w:lineRule="auto"/>
               <w:rPr>
-                <w:rFonts w:ascii="맑은 고딕" w:eastAsia="맑은 고딕" w:hAnsi="맑은 고딕" w:cs="굴림" w:hint="eastAsia"/>
+                <w:rFonts w:asciiTheme="minorHAnsi" w:eastAsia="맑은 고딕" w:hAnsiTheme="minorHAnsi" w:cstheme="minorHAnsi"/>
                 <w:color w:val="000000"/>
                 <w:lang w:eastAsia="ko-KR"/>
               </w:rPr>
             </w:pPr>
             <w:r>
               <w:rPr>
-                <w:rFonts w:ascii="맑은 고딕" w:eastAsia="맑은 고딕" w:hAnsi="맑은 고딕" w:cs="굴림" w:hint="eastAsia"/>
+                <w:rFonts w:asciiTheme="minorHAnsi" w:eastAsia="맑은 고딕" w:hAnsiTheme="minorHAnsi" w:cstheme="minorHAnsi"/>
                 <w:color w:val="000000"/>
                 <w:lang w:eastAsia="ko-KR"/>
               </w:rPr>
@@ -2221,7 +2483,7 @@
             </w:r>
             <w:r>
               <w:rPr>
-                <w:rFonts w:ascii="맑은 고딕" w:eastAsia="맑은 고딕" w:hAnsi="맑은 고딕" w:cs="굴림" w:hint="eastAsia"/>
+                <w:rFonts w:asciiTheme="minorHAnsi" w:eastAsia="맑은 고딕" w:hAnsiTheme="minorHAnsi" w:cstheme="minorHAnsi"/>
                 <w:color w:val="000000"/>
                 <w:lang w:eastAsia="ko-KR"/>
               </w:rPr>
@@ -2255,14 +2517,14 @@
               <w:spacing w:line="240" w:lineRule="auto"/>
               <w:jc w:val="center"/>
               <w:rPr>
-                <w:rFonts w:ascii="맑은 고딕" w:eastAsia="맑은 고딕" w:hAnsi="맑은 고딕" w:cs="굴림" w:hint="eastAsia"/>
+                <w:rFonts w:asciiTheme="minorHAnsi" w:eastAsia="맑은 고딕" w:hAnsiTheme="minorHAnsi" w:cstheme="minorHAnsi"/>
                 <w:color w:val="000000"/>
                 <w:lang w:eastAsia="ko-KR"/>
               </w:rPr>
             </w:pPr>
             <w:r>
               <w:rPr>
-                <w:rFonts w:ascii="맑은 고딕" w:eastAsia="맑은 고딕" w:hAnsi="맑은 고딕" w:cs="굴림" w:hint="eastAsia"/>
+                <w:rFonts w:asciiTheme="minorHAnsi" w:eastAsia="맑은 고딕" w:hAnsiTheme="minorHAnsi" w:cstheme="minorHAnsi"/>
                 <w:color w:val="000000"/>
                 <w:lang w:eastAsia="ko-KR"/>
               </w:rPr>
@@ -2270,7 +2532,7 @@
             </w:r>
             <w:r>
               <w:rPr>
-                <w:rFonts w:ascii="맑은 고딕" w:eastAsia="맑은 고딕" w:hAnsi="맑은 고딕" w:cs="굴림"/>
+                <w:rFonts w:asciiTheme="minorHAnsi" w:eastAsia="맑은 고딕" w:hAnsiTheme="minorHAnsi" w:cstheme="minorHAnsi"/>
                 <w:color w:val="000000"/>
                 <w:lang w:eastAsia="ko-KR"/>
               </w:rPr>
@@ -2296,14 +2558,14 @@
               <w:widowControl/>
               <w:spacing w:line="240" w:lineRule="auto"/>
               <w:rPr>
-                <w:rFonts w:ascii="맑은 고딕" w:eastAsia="맑은 고딕" w:hAnsi="맑은 고딕" w:cs="굴림" w:hint="eastAsia"/>
+                <w:rFonts w:asciiTheme="minorHAnsi" w:eastAsia="맑은 고딕" w:hAnsiTheme="minorHAnsi" w:cstheme="minorHAnsi"/>
                 <w:color w:val="000000"/>
                 <w:lang w:eastAsia="ko-KR"/>
               </w:rPr>
             </w:pPr>
             <w:r>
               <w:rPr>
-                <w:rFonts w:ascii="맑은 고딕" w:eastAsia="맑은 고딕" w:hAnsi="맑은 고딕" w:cs="굴림" w:hint="eastAsia"/>
+                <w:rFonts w:asciiTheme="minorHAnsi" w:eastAsia="맑은 고딕" w:hAnsiTheme="minorHAnsi" w:cstheme="minorHAnsi"/>
                 <w:color w:val="000000"/>
                 <w:lang w:eastAsia="ko-KR"/>
               </w:rPr>
@@ -2311,7 +2573,7 @@
             </w:r>
             <w:r>
               <w:rPr>
-                <w:rFonts w:ascii="맑은 고딕" w:eastAsia="맑은 고딕" w:hAnsi="맑은 고딕" w:cs="굴림" w:hint="eastAsia"/>
+                <w:rFonts w:asciiTheme="minorHAnsi" w:eastAsia="맑은 고딕" w:hAnsiTheme="minorHAnsi" w:cstheme="minorHAnsi"/>
                 <w:color w:val="000000"/>
                 <w:lang w:eastAsia="ko-KR"/>
               </w:rPr>
@@ -2345,14 +2607,14 @@
               <w:spacing w:line="240" w:lineRule="auto"/>
               <w:jc w:val="center"/>
               <w:rPr>
-                <w:rFonts w:ascii="맑은 고딕" w:eastAsia="맑은 고딕" w:hAnsi="맑은 고딕" w:cs="굴림" w:hint="eastAsia"/>
+                <w:rFonts w:asciiTheme="minorHAnsi" w:eastAsia="맑은 고딕" w:hAnsiTheme="minorHAnsi" w:cstheme="minorHAnsi"/>
                 <w:color w:val="000000"/>
                 <w:lang w:eastAsia="ko-KR"/>
               </w:rPr>
             </w:pPr>
             <w:r>
               <w:rPr>
-                <w:rFonts w:ascii="맑은 고딕" w:eastAsia="맑은 고딕" w:hAnsi="맑은 고딕" w:cs="굴림" w:hint="eastAsia"/>
+                <w:rFonts w:asciiTheme="minorHAnsi" w:eastAsia="맑은 고딕" w:hAnsiTheme="minorHAnsi" w:cstheme="minorHAnsi"/>
                 <w:color w:val="000000"/>
                 <w:lang w:eastAsia="ko-KR"/>
               </w:rPr>
@@ -2360,7 +2622,7 @@
             </w:r>
             <w:r>
               <w:rPr>
-                <w:rFonts w:ascii="맑은 고딕" w:eastAsia="맑은 고딕" w:hAnsi="맑은 고딕" w:cs="굴림"/>
+                <w:rFonts w:asciiTheme="minorHAnsi" w:eastAsia="맑은 고딕" w:hAnsiTheme="minorHAnsi" w:cstheme="minorHAnsi"/>
                 <w:color w:val="000000"/>
                 <w:lang w:eastAsia="ko-KR"/>
               </w:rPr>
@@ -2387,14 +2649,14 @@
               <w:widowControl/>
               <w:spacing w:line="240" w:lineRule="auto"/>
               <w:rPr>
-                <w:rFonts w:ascii="맑은 고딕" w:eastAsia="맑은 고딕" w:hAnsi="맑은 고딕" w:cs="굴림" w:hint="eastAsia"/>
+                <w:rFonts w:asciiTheme="minorHAnsi" w:eastAsia="맑은 고딕" w:hAnsiTheme="minorHAnsi" w:cstheme="minorHAnsi"/>
                 <w:color w:val="000000"/>
                 <w:lang w:eastAsia="ko-KR"/>
               </w:rPr>
             </w:pPr>
             <w:r>
               <w:rPr>
-                <w:rFonts w:ascii="맑은 고딕" w:eastAsia="맑은 고딕" w:hAnsi="맑은 고딕" w:cs="굴림" w:hint="eastAsia"/>
+                <w:rFonts w:asciiTheme="minorHAnsi" w:eastAsia="맑은 고딕" w:hAnsiTheme="minorHAnsi" w:cstheme="minorHAnsi"/>
                 <w:color w:val="000000"/>
                 <w:lang w:eastAsia="ko-KR"/>
               </w:rPr>
@@ -2427,14 +2689,14 @@
               <w:spacing w:line="240" w:lineRule="auto"/>
               <w:jc w:val="center"/>
               <w:rPr>
-                <w:rFonts w:ascii="맑은 고딕" w:eastAsia="맑은 고딕" w:hAnsi="맑은 고딕" w:cs="굴림" w:hint="eastAsia"/>
+                <w:rFonts w:asciiTheme="minorHAnsi" w:eastAsia="맑은 고딕" w:hAnsiTheme="minorHAnsi" w:cstheme="minorHAnsi"/>
                 <w:color w:val="000000"/>
                 <w:lang w:eastAsia="ko-KR"/>
               </w:rPr>
             </w:pPr>
             <w:r>
               <w:rPr>
-                <w:rFonts w:ascii="맑은 고딕" w:eastAsia="맑은 고딕" w:hAnsi="맑은 고딕" w:cs="굴림" w:hint="eastAsia"/>
+                <w:rFonts w:asciiTheme="minorHAnsi" w:eastAsia="맑은 고딕" w:hAnsiTheme="minorHAnsi" w:cstheme="minorHAnsi"/>
                 <w:color w:val="000000"/>
                 <w:lang w:eastAsia="ko-KR"/>
               </w:rPr>
@@ -2442,7 +2704,7 @@
             </w:r>
             <w:r>
               <w:rPr>
-                <w:rFonts w:ascii="맑은 고딕" w:eastAsia="맑은 고딕" w:hAnsi="맑은 고딕" w:cs="굴림"/>
+                <w:rFonts w:asciiTheme="minorHAnsi" w:eastAsia="맑은 고딕" w:hAnsiTheme="minorHAnsi" w:cstheme="minorHAnsi"/>
                 <w:color w:val="000000"/>
                 <w:lang w:eastAsia="ko-KR"/>
               </w:rPr>
@@ -2469,14 +2731,14 @@
               <w:widowControl/>
               <w:spacing w:line="240" w:lineRule="auto"/>
               <w:rPr>
-                <w:rFonts w:ascii="맑은 고딕" w:eastAsia="맑은 고딕" w:hAnsi="맑은 고딕" w:cs="굴림" w:hint="eastAsia"/>
+                <w:rFonts w:asciiTheme="minorHAnsi" w:eastAsia="맑은 고딕" w:hAnsiTheme="minorHAnsi" w:cstheme="minorHAnsi"/>
                 <w:color w:val="000000"/>
                 <w:lang w:eastAsia="ko-KR"/>
               </w:rPr>
             </w:pPr>
             <w:r>
               <w:rPr>
-                <w:rFonts w:ascii="맑은 고딕" w:eastAsia="맑은 고딕" w:hAnsi="맑은 고딕" w:cs="굴림" w:hint="eastAsia"/>
+                <w:rFonts w:asciiTheme="minorHAnsi" w:eastAsia="맑은 고딕" w:hAnsiTheme="minorHAnsi" w:cstheme="minorHAnsi"/>
                 <w:color w:val="000000"/>
                 <w:lang w:eastAsia="ko-KR"/>
               </w:rPr>
@@ -2509,14 +2771,14 @@
               <w:spacing w:line="240" w:lineRule="auto"/>
               <w:jc w:val="center"/>
               <w:rPr>
-                <w:rFonts w:ascii="맑은 고딕" w:eastAsia="맑은 고딕" w:hAnsi="맑은 고딕" w:cs="굴림" w:hint="eastAsia"/>
+                <w:rFonts w:asciiTheme="minorHAnsi" w:eastAsia="맑은 고딕" w:hAnsiTheme="minorHAnsi" w:cstheme="minorHAnsi"/>
                 <w:color w:val="000000"/>
                 <w:lang w:eastAsia="ko-KR"/>
               </w:rPr>
             </w:pPr>
             <w:r>
               <w:rPr>
-                <w:rFonts w:ascii="맑은 고딕" w:eastAsia="맑은 고딕" w:hAnsi="맑은 고딕" w:cs="굴림" w:hint="eastAsia"/>
+                <w:rFonts w:asciiTheme="minorHAnsi" w:eastAsia="맑은 고딕" w:hAnsiTheme="minorHAnsi" w:cstheme="minorHAnsi"/>
                 <w:color w:val="000000"/>
                 <w:lang w:eastAsia="ko-KR"/>
               </w:rPr>
@@ -2524,7 +2786,7 @@
             </w:r>
             <w:r>
               <w:rPr>
-                <w:rFonts w:ascii="맑은 고딕" w:eastAsia="맑은 고딕" w:hAnsi="맑은 고딕" w:cs="굴림"/>
+                <w:rFonts w:asciiTheme="minorHAnsi" w:eastAsia="맑은 고딕" w:hAnsiTheme="minorHAnsi" w:cstheme="minorHAnsi"/>
                 <w:color w:val="000000"/>
                 <w:lang w:eastAsia="ko-KR"/>
               </w:rPr>
@@ -2551,14 +2813,14 @@
               <w:widowControl/>
               <w:spacing w:line="240" w:lineRule="auto"/>
               <w:rPr>
-                <w:rFonts w:ascii="맑은 고딕" w:eastAsia="맑은 고딕" w:hAnsi="맑은 고딕" w:cs="굴림" w:hint="eastAsia"/>
+                <w:rFonts w:asciiTheme="minorHAnsi" w:eastAsia="맑은 고딕" w:hAnsiTheme="minorHAnsi" w:cstheme="minorHAnsi"/>
                 <w:color w:val="000000"/>
                 <w:lang w:eastAsia="ko-KR"/>
               </w:rPr>
             </w:pPr>
             <w:r>
               <w:rPr>
-                <w:rFonts w:ascii="맑은 고딕" w:eastAsia="맑은 고딕" w:hAnsi="맑은 고딕" w:cs="굴림" w:hint="eastAsia"/>
+                <w:rFonts w:asciiTheme="minorHAnsi" w:eastAsia="맑은 고딕" w:hAnsiTheme="minorHAnsi" w:cstheme="minorHAnsi"/>
                 <w:color w:val="000000"/>
                 <w:lang w:eastAsia="ko-KR"/>
               </w:rPr>
@@ -2591,14 +2853,14 @@
               <w:spacing w:line="240" w:lineRule="auto"/>
               <w:jc w:val="center"/>
               <w:rPr>
-                <w:rFonts w:ascii="맑은 고딕" w:eastAsia="맑은 고딕" w:hAnsi="맑은 고딕" w:cs="굴림" w:hint="eastAsia"/>
+                <w:rFonts w:asciiTheme="minorHAnsi" w:eastAsia="맑은 고딕" w:hAnsiTheme="minorHAnsi" w:cstheme="minorHAnsi"/>
                 <w:color w:val="000000"/>
                 <w:lang w:eastAsia="ko-KR"/>
               </w:rPr>
             </w:pPr>
             <w:r>
               <w:rPr>
-                <w:rFonts w:ascii="맑은 고딕" w:eastAsia="맑은 고딕" w:hAnsi="맑은 고딕" w:cs="굴림" w:hint="eastAsia"/>
+                <w:rFonts w:asciiTheme="minorHAnsi" w:eastAsia="맑은 고딕" w:hAnsiTheme="minorHAnsi" w:cstheme="minorHAnsi"/>
                 <w:color w:val="000000"/>
                 <w:lang w:eastAsia="ko-KR"/>
               </w:rPr>
@@ -2606,7 +2868,7 @@
             </w:r>
             <w:r>
               <w:rPr>
-                <w:rFonts w:ascii="맑은 고딕" w:eastAsia="맑은 고딕" w:hAnsi="맑은 고딕" w:cs="굴림"/>
+                <w:rFonts w:asciiTheme="minorHAnsi" w:eastAsia="맑은 고딕" w:hAnsiTheme="minorHAnsi" w:cstheme="minorHAnsi"/>
                 <w:color w:val="000000"/>
                 <w:lang w:eastAsia="ko-KR"/>
               </w:rPr>
@@ -2633,14 +2895,14 @@
               <w:widowControl/>
               <w:spacing w:line="240" w:lineRule="auto"/>
               <w:rPr>
-                <w:rFonts w:ascii="맑은 고딕" w:eastAsia="맑은 고딕" w:hAnsi="맑은 고딕" w:cs="굴림" w:hint="eastAsia"/>
+                <w:rFonts w:asciiTheme="minorHAnsi" w:eastAsia="맑은 고딕" w:hAnsiTheme="minorHAnsi" w:cstheme="minorHAnsi"/>
                 <w:color w:val="000000"/>
                 <w:lang w:eastAsia="ko-KR"/>
               </w:rPr>
             </w:pPr>
             <w:r>
               <w:rPr>
-                <w:rFonts w:ascii="맑은 고딕" w:eastAsia="맑은 고딕" w:hAnsi="맑은 고딕" w:cs="굴림" w:hint="eastAsia"/>
+                <w:rFonts w:asciiTheme="minorHAnsi" w:eastAsia="맑은 고딕" w:hAnsiTheme="minorHAnsi" w:cstheme="minorHAnsi"/>
                 <w:color w:val="000000"/>
                 <w:lang w:eastAsia="ko-KR"/>
               </w:rPr>
@@ -2673,14 +2935,14 @@
               <w:spacing w:line="240" w:lineRule="auto"/>
               <w:jc w:val="center"/>
               <w:rPr>
-                <w:rFonts w:ascii="맑은 고딕" w:eastAsia="맑은 고딕" w:hAnsi="맑은 고딕" w:cs="굴림" w:hint="eastAsia"/>
+                <w:rFonts w:asciiTheme="minorHAnsi" w:eastAsia="맑은 고딕" w:hAnsiTheme="minorHAnsi" w:cstheme="minorHAnsi"/>
                 <w:color w:val="000000"/>
                 <w:lang w:eastAsia="ko-KR"/>
               </w:rPr>
             </w:pPr>
             <w:r>
               <w:rPr>
-                <w:rFonts w:ascii="맑은 고딕" w:eastAsia="맑은 고딕" w:hAnsi="맑은 고딕" w:cs="굴림" w:hint="eastAsia"/>
+                <w:rFonts w:asciiTheme="minorHAnsi" w:eastAsia="맑은 고딕" w:hAnsiTheme="minorHAnsi" w:cstheme="minorHAnsi"/>
                 <w:color w:val="000000"/>
                 <w:lang w:eastAsia="ko-KR"/>
               </w:rPr>
@@ -2688,7 +2950,7 @@
             </w:r>
             <w:r>
               <w:rPr>
-                <w:rFonts w:ascii="맑은 고딕" w:eastAsia="맑은 고딕" w:hAnsi="맑은 고딕" w:cs="굴림"/>
+                <w:rFonts w:asciiTheme="minorHAnsi" w:eastAsia="맑은 고딕" w:hAnsiTheme="minorHAnsi" w:cstheme="minorHAnsi"/>
                 <w:color w:val="000000"/>
                 <w:lang w:eastAsia="ko-KR"/>
               </w:rPr>
@@ -2715,14 +2977,14 @@
               <w:widowControl/>
               <w:spacing w:line="240" w:lineRule="auto"/>
               <w:rPr>
-                <w:rFonts w:ascii="맑은 고딕" w:eastAsia="맑은 고딕" w:hAnsi="맑은 고딕" w:cs="굴림" w:hint="eastAsia"/>
+                <w:rFonts w:asciiTheme="minorHAnsi" w:eastAsia="맑은 고딕" w:hAnsiTheme="minorHAnsi" w:cstheme="minorHAnsi"/>
                 <w:color w:val="000000"/>
                 <w:lang w:eastAsia="ko-KR"/>
               </w:rPr>
             </w:pPr>
             <w:r>
               <w:rPr>
-                <w:rFonts w:ascii="맑은 고딕" w:eastAsia="맑은 고딕" w:hAnsi="맑은 고딕" w:cs="굴림" w:hint="eastAsia"/>
+                <w:rFonts w:asciiTheme="minorHAnsi" w:eastAsia="맑은 고딕" w:hAnsiTheme="minorHAnsi" w:cstheme="minorHAnsi"/>
                 <w:color w:val="000000"/>
                 <w:lang w:eastAsia="ko-KR"/>
               </w:rPr>
@@ -2755,14 +3017,14 @@
               <w:spacing w:line="240" w:lineRule="auto"/>
               <w:jc w:val="center"/>
               <w:rPr>
-                <w:rFonts w:ascii="맑은 고딕" w:eastAsia="맑은 고딕" w:hAnsi="맑은 고딕" w:cs="굴림" w:hint="eastAsia"/>
+                <w:rFonts w:asciiTheme="minorHAnsi" w:eastAsia="맑은 고딕" w:hAnsiTheme="minorHAnsi" w:cstheme="minorHAnsi"/>
                 <w:color w:val="000000"/>
                 <w:lang w:eastAsia="ko-KR"/>
               </w:rPr>
             </w:pPr>
             <w:r>
               <w:rPr>
-                <w:rFonts w:ascii="맑은 고딕" w:eastAsia="맑은 고딕" w:hAnsi="맑은 고딕" w:cs="굴림" w:hint="eastAsia"/>
+                <w:rFonts w:asciiTheme="minorHAnsi" w:eastAsia="맑은 고딕" w:hAnsiTheme="minorHAnsi" w:cstheme="minorHAnsi"/>
                 <w:color w:val="000000"/>
                 <w:lang w:eastAsia="ko-KR"/>
               </w:rPr>
@@ -2770,7 +3032,7 @@
             </w:r>
             <w:r>
               <w:rPr>
-                <w:rFonts w:ascii="맑은 고딕" w:eastAsia="맑은 고딕" w:hAnsi="맑은 고딕" w:cs="굴림"/>
+                <w:rFonts w:asciiTheme="minorHAnsi" w:eastAsia="맑은 고딕" w:hAnsiTheme="minorHAnsi" w:cstheme="minorHAnsi"/>
                 <w:color w:val="000000"/>
                 <w:lang w:eastAsia="ko-KR"/>
               </w:rPr>
@@ -2797,14 +3059,14 @@
               <w:widowControl/>
               <w:spacing w:line="240" w:lineRule="auto"/>
               <w:rPr>
-                <w:rFonts w:ascii="맑은 고딕" w:eastAsia="맑은 고딕" w:hAnsi="맑은 고딕" w:cs="굴림" w:hint="eastAsia"/>
+                <w:rFonts w:asciiTheme="minorHAnsi" w:eastAsia="맑은 고딕" w:hAnsiTheme="minorHAnsi" w:cstheme="minorHAnsi"/>
                 <w:color w:val="000000"/>
                 <w:lang w:eastAsia="ko-KR"/>
               </w:rPr>
             </w:pPr>
             <w:r>
               <w:rPr>
-                <w:rFonts w:ascii="맑은 고딕" w:eastAsia="맑은 고딕" w:hAnsi="맑은 고딕" w:cs="굴림" w:hint="eastAsia"/>
+                <w:rFonts w:asciiTheme="minorHAnsi" w:eastAsia="맑은 고딕" w:hAnsiTheme="minorHAnsi" w:cstheme="minorHAnsi"/>
                 <w:color w:val="000000"/>
                 <w:lang w:eastAsia="ko-KR"/>
               </w:rPr>
@@ -2837,14 +3099,14 @@
               <w:spacing w:line="240" w:lineRule="auto"/>
               <w:jc w:val="center"/>
               <w:rPr>
-                <w:rFonts w:ascii="맑은 고딕" w:eastAsia="맑은 고딕" w:hAnsi="맑은 고딕" w:cs="굴림" w:hint="eastAsia"/>
+                <w:rFonts w:asciiTheme="minorHAnsi" w:eastAsia="맑은 고딕" w:hAnsiTheme="minorHAnsi" w:cstheme="minorHAnsi"/>
                 <w:color w:val="000000"/>
                 <w:lang w:eastAsia="ko-KR"/>
               </w:rPr>
             </w:pPr>
             <w:r>
               <w:rPr>
-                <w:rFonts w:ascii="맑은 고딕" w:eastAsia="맑은 고딕" w:hAnsi="맑은 고딕" w:cs="굴림" w:hint="eastAsia"/>
+                <w:rFonts w:asciiTheme="minorHAnsi" w:eastAsia="맑은 고딕" w:hAnsiTheme="minorHAnsi" w:cstheme="minorHAnsi"/>
                 <w:color w:val="000000"/>
                 <w:lang w:eastAsia="ko-KR"/>
               </w:rPr>
@@ -2852,7 +3114,7 @@
             </w:r>
             <w:r>
               <w:rPr>
-                <w:rFonts w:ascii="맑은 고딕" w:eastAsia="맑은 고딕" w:hAnsi="맑은 고딕" w:cs="굴림"/>
+                <w:rFonts w:asciiTheme="minorHAnsi" w:eastAsia="맑은 고딕" w:hAnsiTheme="minorHAnsi" w:cstheme="minorHAnsi"/>
                 <w:color w:val="000000"/>
                 <w:lang w:eastAsia="ko-KR"/>
               </w:rPr>
@@ -2879,14 +3141,14 @@
               <w:widowControl/>
               <w:spacing w:line="240" w:lineRule="auto"/>
               <w:rPr>
-                <w:rFonts w:ascii="맑은 고딕" w:eastAsia="맑은 고딕" w:hAnsi="맑은 고딕" w:cs="굴림" w:hint="eastAsia"/>
+                <w:rFonts w:asciiTheme="minorHAnsi" w:eastAsia="맑은 고딕" w:hAnsiTheme="minorHAnsi" w:cstheme="minorHAnsi"/>
                 <w:color w:val="000000"/>
                 <w:lang w:eastAsia="ko-KR"/>
               </w:rPr>
             </w:pPr>
             <w:r>
               <w:rPr>
-                <w:rFonts w:ascii="맑은 고딕" w:eastAsia="맑은 고딕" w:hAnsi="맑은 고딕" w:cs="굴림" w:hint="eastAsia"/>
+                <w:rFonts w:asciiTheme="minorHAnsi" w:eastAsia="맑은 고딕" w:hAnsiTheme="minorHAnsi" w:cstheme="minorHAnsi"/>
                 <w:color w:val="000000"/>
                 <w:lang w:eastAsia="ko-KR"/>
               </w:rPr>
@@ -2919,14 +3181,14 @@
               <w:spacing w:line="240" w:lineRule="auto"/>
               <w:jc w:val="center"/>
               <w:rPr>
-                <w:rFonts w:ascii="맑은 고딕" w:eastAsia="맑은 고딕" w:hAnsi="맑은 고딕" w:cs="굴림" w:hint="eastAsia"/>
+                <w:rFonts w:asciiTheme="minorHAnsi" w:eastAsia="맑은 고딕" w:hAnsiTheme="minorHAnsi" w:cstheme="minorHAnsi"/>
                 <w:color w:val="000000"/>
                 <w:lang w:eastAsia="ko-KR"/>
               </w:rPr>
             </w:pPr>
             <w:r>
               <w:rPr>
-                <w:rFonts w:ascii="맑은 고딕" w:eastAsia="맑은 고딕" w:hAnsi="맑은 고딕" w:cs="굴림" w:hint="eastAsia"/>
+                <w:rFonts w:asciiTheme="minorHAnsi" w:eastAsia="맑은 고딕" w:hAnsiTheme="minorHAnsi" w:cstheme="minorHAnsi"/>
                 <w:color w:val="000000"/>
                 <w:lang w:eastAsia="ko-KR"/>
               </w:rPr>
@@ -2934,7 +3196,7 @@
             </w:r>
             <w:r>
               <w:rPr>
-                <w:rFonts w:ascii="맑은 고딕" w:eastAsia="맑은 고딕" w:hAnsi="맑은 고딕" w:cs="굴림"/>
+                <w:rFonts w:asciiTheme="minorHAnsi" w:eastAsia="맑은 고딕" w:hAnsiTheme="minorHAnsi" w:cstheme="minorHAnsi"/>
                 <w:color w:val="000000"/>
                 <w:lang w:eastAsia="ko-KR"/>
               </w:rPr>
@@ -2961,14 +3223,14 @@
               <w:widowControl/>
               <w:spacing w:line="240" w:lineRule="auto"/>
               <w:rPr>
-                <w:rFonts w:ascii="맑은 고딕" w:eastAsia="맑은 고딕" w:hAnsi="맑은 고딕" w:cs="굴림" w:hint="eastAsia"/>
+                <w:rFonts w:asciiTheme="minorHAnsi" w:eastAsia="맑은 고딕" w:hAnsiTheme="minorHAnsi" w:cstheme="minorHAnsi"/>
                 <w:color w:val="000000"/>
                 <w:lang w:eastAsia="ko-KR"/>
               </w:rPr>
             </w:pPr>
             <w:r>
               <w:rPr>
-                <w:rFonts w:ascii="맑은 고딕" w:eastAsia="맑은 고딕" w:hAnsi="맑은 고딕" w:cs="굴림" w:hint="eastAsia"/>
+                <w:rFonts w:asciiTheme="minorHAnsi" w:eastAsia="맑은 고딕" w:hAnsiTheme="minorHAnsi" w:cstheme="minorHAnsi"/>
                 <w:color w:val="000000"/>
                 <w:lang w:eastAsia="ko-KR"/>
               </w:rPr>
@@ -3001,14 +3263,14 @@
               <w:spacing w:line="240" w:lineRule="auto"/>
               <w:jc w:val="center"/>
               <w:rPr>
-                <w:rFonts w:ascii="맑은 고딕" w:eastAsia="맑은 고딕" w:hAnsi="맑은 고딕" w:cs="굴림" w:hint="eastAsia"/>
+                <w:rFonts w:asciiTheme="minorHAnsi" w:eastAsia="맑은 고딕" w:hAnsiTheme="minorHAnsi" w:cstheme="minorHAnsi"/>
                 <w:color w:val="000000"/>
                 <w:lang w:eastAsia="ko-KR"/>
               </w:rPr>
             </w:pPr>
             <w:r>
               <w:rPr>
-                <w:rFonts w:ascii="맑은 고딕" w:eastAsia="맑은 고딕" w:hAnsi="맑은 고딕" w:cs="굴림" w:hint="eastAsia"/>
+                <w:rFonts w:asciiTheme="minorHAnsi" w:eastAsia="맑은 고딕" w:hAnsiTheme="minorHAnsi" w:cstheme="minorHAnsi"/>
                 <w:color w:val="000000"/>
                 <w:lang w:eastAsia="ko-KR"/>
               </w:rPr>
@@ -3016,7 +3278,7 @@
             </w:r>
             <w:r>
               <w:rPr>
-                <w:rFonts w:ascii="맑은 고딕" w:eastAsia="맑은 고딕" w:hAnsi="맑은 고딕" w:cs="굴림"/>
+                <w:rFonts w:asciiTheme="minorHAnsi" w:eastAsia="맑은 고딕" w:hAnsiTheme="minorHAnsi" w:cstheme="minorHAnsi"/>
                 <w:color w:val="000000"/>
                 <w:lang w:eastAsia="ko-KR"/>
               </w:rPr>
@@ -3043,14 +3305,14 @@
               <w:widowControl/>
               <w:spacing w:line="240" w:lineRule="auto"/>
               <w:rPr>
-                <w:rFonts w:ascii="맑은 고딕" w:eastAsia="맑은 고딕" w:hAnsi="맑은 고딕" w:cs="굴림" w:hint="eastAsia"/>
+                <w:rFonts w:asciiTheme="minorHAnsi" w:eastAsia="맑은 고딕" w:hAnsiTheme="minorHAnsi" w:cstheme="minorHAnsi"/>
                 <w:color w:val="000000"/>
                 <w:lang w:eastAsia="ko-KR"/>
               </w:rPr>
             </w:pPr>
             <w:r>
               <w:rPr>
-                <w:rFonts w:ascii="맑은 고딕" w:eastAsia="맑은 고딕" w:hAnsi="맑은 고딕" w:cs="굴림" w:hint="eastAsia"/>
+                <w:rFonts w:asciiTheme="minorHAnsi" w:eastAsia="맑은 고딕" w:hAnsiTheme="minorHAnsi" w:cstheme="minorHAnsi"/>
                 <w:color w:val="000000"/>
                 <w:lang w:eastAsia="ko-KR"/>
               </w:rPr>
@@ -3083,14 +3345,14 @@
               <w:spacing w:line="240" w:lineRule="auto"/>
               <w:jc w:val="center"/>
               <w:rPr>
-                <w:rFonts w:ascii="맑은 고딕" w:eastAsia="맑은 고딕" w:hAnsi="맑은 고딕" w:cs="굴림" w:hint="eastAsia"/>
+                <w:rFonts w:asciiTheme="minorHAnsi" w:eastAsia="맑은 고딕" w:hAnsiTheme="minorHAnsi" w:cstheme="minorHAnsi"/>
                 <w:color w:val="000000"/>
                 <w:lang w:eastAsia="ko-KR"/>
               </w:rPr>
             </w:pPr>
             <w:r>
               <w:rPr>
-                <w:rFonts w:ascii="맑은 고딕" w:eastAsia="맑은 고딕" w:hAnsi="맑은 고딕" w:cs="굴림" w:hint="eastAsia"/>
+                <w:rFonts w:asciiTheme="minorHAnsi" w:eastAsia="맑은 고딕" w:hAnsiTheme="minorHAnsi" w:cstheme="minorHAnsi"/>
                 <w:color w:val="000000"/>
                 <w:lang w:eastAsia="ko-KR"/>
               </w:rPr>
@@ -3098,7 +3360,7 @@
             </w:r>
             <w:r>
               <w:rPr>
-                <w:rFonts w:ascii="맑은 고딕" w:eastAsia="맑은 고딕" w:hAnsi="맑은 고딕" w:cs="굴림"/>
+                <w:rFonts w:asciiTheme="minorHAnsi" w:eastAsia="맑은 고딕" w:hAnsiTheme="minorHAnsi" w:cstheme="minorHAnsi"/>
                 <w:color w:val="000000"/>
                 <w:lang w:eastAsia="ko-KR"/>
               </w:rPr>
@@ -3125,14 +3387,14 @@
               <w:widowControl/>
               <w:spacing w:line="240" w:lineRule="auto"/>
               <w:rPr>
-                <w:rFonts w:ascii="맑은 고딕" w:eastAsia="맑은 고딕" w:hAnsi="맑은 고딕" w:cs="굴림" w:hint="eastAsia"/>
+                <w:rFonts w:asciiTheme="minorHAnsi" w:eastAsia="맑은 고딕" w:hAnsiTheme="minorHAnsi" w:cstheme="minorHAnsi"/>
                 <w:color w:val="000000"/>
                 <w:lang w:eastAsia="ko-KR"/>
               </w:rPr>
             </w:pPr>
             <w:r>
               <w:rPr>
-                <w:rFonts w:ascii="맑은 고딕" w:eastAsia="맑은 고딕" w:hAnsi="맑은 고딕" w:cs="굴림" w:hint="eastAsia"/>
+                <w:rFonts w:asciiTheme="minorHAnsi" w:eastAsia="맑은 고딕" w:hAnsiTheme="minorHAnsi" w:cstheme="minorHAnsi"/>
                 <w:color w:val="000000"/>
                 <w:lang w:eastAsia="ko-KR"/>
               </w:rPr>
@@ -3145,6 +3407,9 @@
     <w:p>
       <w:pPr>
         <w:ind w:left="720"/>
+        <w:rPr>
+          <w:rFonts w:asciiTheme="minorHAnsi" w:hAnsiTheme="minorHAnsi" w:cstheme="minorHAnsi"/>
+        </w:rPr>
       </w:pPr>
     </w:p>
     <w:p>
@@ -3152,19 +3417,28 @@
         <w:pStyle w:val="2"/>
         <w:widowControl/>
         <w:ind w:left="720"/>
+        <w:rPr>
+          <w:rFonts w:asciiTheme="minorHAnsi" w:hAnsiTheme="minorHAnsi" w:cstheme="minorHAnsi"/>
+        </w:rPr>
       </w:pPr>
       <w:bookmarkStart w:id="10" w:name="_Toc4844232"/>
       <w:r>
+        <w:rPr>
+          <w:rFonts w:asciiTheme="minorHAnsi" w:hAnsiTheme="minorHAnsi" w:cstheme="minorHAnsi"/>
+        </w:rPr>
         <w:t xml:space="preserve">2.2 </w:t>
       </w:r>
       <w:r>
-        <w:t>Out</w:t>
-      </w:r>
-      <w:r>
-        <w:t>-Scope</w:t>
+        <w:rPr>
+          <w:rFonts w:asciiTheme="minorHAnsi" w:hAnsiTheme="minorHAnsi" w:cstheme="minorHAnsi"/>
+        </w:rPr>
+        <w:t>Out-Scope</w:t>
       </w:r>
       <w:bookmarkEnd w:id="10"/>
       <w:r>
+        <w:rPr>
+          <w:rFonts w:asciiTheme="minorHAnsi" w:hAnsiTheme="minorHAnsi" w:cstheme="minorHAnsi"/>
+        </w:rPr>
         <w:br/>
       </w:r>
     </w:p>
@@ -3205,7 +3479,7 @@
               <w:spacing w:line="240" w:lineRule="auto"/>
               <w:jc w:val="center"/>
               <w:rPr>
-                <w:rFonts w:ascii="맑은 고딕" w:eastAsia="맑은 고딕" w:hAnsi="맑은 고딕" w:cs="굴림"/>
+                <w:rFonts w:asciiTheme="minorHAnsi" w:eastAsia="맑은 고딕" w:hAnsiTheme="minorHAnsi" w:cstheme="minorHAnsi"/>
                 <w:b/>
                 <w:bCs/>
                 <w:color w:val="000000"/>
@@ -3214,7 +3488,7 @@
             </w:pPr>
             <w:r>
               <w:rPr>
-                <w:rFonts w:ascii="맑은 고딕" w:eastAsia="맑은 고딕" w:hAnsi="맑은 고딕" w:cs="굴림" w:hint="eastAsia"/>
+                <w:rFonts w:asciiTheme="minorHAnsi" w:eastAsia="맑은 고딕" w:hAnsiTheme="minorHAnsi" w:cstheme="minorHAnsi"/>
                 <w:b/>
                 <w:bCs/>
                 <w:color w:val="000000"/>
@@ -3244,7 +3518,7 @@
               <w:spacing w:line="240" w:lineRule="auto"/>
               <w:jc w:val="center"/>
               <w:rPr>
-                <w:rFonts w:ascii="맑은 고딕" w:eastAsia="맑은 고딕" w:hAnsi="맑은 고딕" w:cs="굴림" w:hint="eastAsia"/>
+                <w:rFonts w:asciiTheme="minorHAnsi" w:eastAsia="맑은 고딕" w:hAnsiTheme="minorHAnsi" w:cstheme="minorHAnsi"/>
                 <w:b/>
                 <w:bCs/>
                 <w:color w:val="000000"/>
@@ -3253,7 +3527,7 @@
             </w:pPr>
             <w:r>
               <w:rPr>
-                <w:rFonts w:ascii="맑은 고딕" w:eastAsia="맑은 고딕" w:hAnsi="맑은 고딕" w:cs="굴림" w:hint="eastAsia"/>
+                <w:rFonts w:asciiTheme="minorHAnsi" w:eastAsia="맑은 고딕" w:hAnsiTheme="minorHAnsi" w:cstheme="minorHAnsi"/>
                 <w:b/>
                 <w:bCs/>
                 <w:color w:val="000000"/>
@@ -3288,14 +3562,14 @@
               <w:spacing w:line="240" w:lineRule="auto"/>
               <w:jc w:val="center"/>
               <w:rPr>
-                <w:rFonts w:ascii="맑은 고딕" w:eastAsia="맑은 고딕" w:hAnsi="맑은 고딕" w:cs="굴림" w:hint="eastAsia"/>
+                <w:rFonts w:asciiTheme="minorHAnsi" w:eastAsia="맑은 고딕" w:hAnsiTheme="minorHAnsi" w:cstheme="minorHAnsi"/>
                 <w:color w:val="000000"/>
                 <w:lang w:eastAsia="ko-KR"/>
               </w:rPr>
             </w:pPr>
             <w:r>
               <w:rPr>
-                <w:rFonts w:ascii="맑은 고딕" w:eastAsia="맑은 고딕" w:hAnsi="맑은 고딕" w:cs="굴림" w:hint="eastAsia"/>
+                <w:rFonts w:asciiTheme="minorHAnsi" w:eastAsia="맑은 고딕" w:hAnsiTheme="minorHAnsi" w:cstheme="minorHAnsi"/>
                 <w:color w:val="000000"/>
                 <w:lang w:eastAsia="ko-KR"/>
               </w:rPr>
@@ -3321,14 +3595,14 @@
               <w:widowControl/>
               <w:spacing w:line="240" w:lineRule="auto"/>
               <w:rPr>
-                <w:rFonts w:ascii="맑은 고딕" w:eastAsia="맑은 고딕" w:hAnsi="맑은 고딕" w:cs="굴림" w:hint="eastAsia"/>
+                <w:rFonts w:asciiTheme="minorHAnsi" w:eastAsia="맑은 고딕" w:hAnsiTheme="minorHAnsi" w:cstheme="minorHAnsi"/>
                 <w:color w:val="000000"/>
                 <w:lang w:eastAsia="ko-KR"/>
               </w:rPr>
             </w:pPr>
             <w:r>
               <w:rPr>
-                <w:rFonts w:ascii="맑은 고딕" w:eastAsia="맑은 고딕" w:hAnsi="맑은 고딕" w:cs="굴림" w:hint="eastAsia"/>
+                <w:rFonts w:asciiTheme="minorHAnsi" w:eastAsia="맑은 고딕" w:hAnsiTheme="minorHAnsi" w:cstheme="minorHAnsi"/>
                 <w:color w:val="000000"/>
                 <w:lang w:eastAsia="ko-KR"/>
               </w:rPr>
@@ -3336,7 +3610,7 @@
             </w:r>
             <w:r>
               <w:rPr>
-                <w:rFonts w:ascii="맑은 고딕" w:eastAsia="맑은 고딕" w:hAnsi="맑은 고딕" w:cs="굴림" w:hint="eastAsia"/>
+                <w:rFonts w:asciiTheme="minorHAnsi" w:eastAsia="맑은 고딕" w:hAnsiTheme="minorHAnsi" w:cstheme="minorHAnsi"/>
                 <w:color w:val="000000"/>
                 <w:lang w:eastAsia="ko-KR"/>
               </w:rPr>
@@ -3350,6 +3624,9 @@
     <w:p>
       <w:pPr>
         <w:ind w:left="720"/>
+        <w:rPr>
+          <w:rFonts w:asciiTheme="minorHAnsi" w:hAnsiTheme="minorHAnsi" w:cstheme="minorHAnsi"/>
+        </w:rPr>
       </w:pPr>
     </w:p>
     <w:p>
@@ -3359,10 +3636,17 @@
           <w:ilvl w:val="0"/>
           <w:numId w:val="28"/>
         </w:numPr>
+        <w:rPr>
+          <w:rFonts w:asciiTheme="minorHAnsi" w:hAnsiTheme="minorHAnsi" w:cstheme="minorHAnsi"/>
+        </w:rPr>
       </w:pPr>
       <w:bookmarkStart w:id="11" w:name="_Toc4961740"/>
       <w:bookmarkStart w:id="12" w:name="_Toc4844233"/>
       <w:r>
+        <w:rPr>
+          <w:rFonts w:asciiTheme="minorHAnsi" w:hAnsiTheme="minorHAnsi" w:cstheme="minorHAnsi"/>
+        </w:rPr>
+        <w:lastRenderedPageBreak/>
         <w:t>Definitions</w:t>
       </w:r>
       <w:bookmarkEnd w:id="11"/>
@@ -3373,12 +3657,21 @@
         <w:pStyle w:val="2"/>
         <w:widowControl/>
         <w:ind w:left="720"/>
+        <w:rPr>
+          <w:rFonts w:asciiTheme="minorHAnsi" w:hAnsiTheme="minorHAnsi" w:cstheme="minorHAnsi"/>
+        </w:rPr>
       </w:pPr>
       <w:bookmarkStart w:id="13" w:name="_Toc4844234"/>
       <w:r>
+        <w:rPr>
+          <w:rFonts w:asciiTheme="minorHAnsi" w:hAnsiTheme="minorHAnsi" w:cstheme="minorHAnsi"/>
+        </w:rPr>
         <w:t xml:space="preserve">3.1 </w:t>
       </w:r>
       <w:r>
+        <w:rPr>
+          <w:rFonts w:asciiTheme="minorHAnsi" w:hAnsiTheme="minorHAnsi" w:cstheme="minorHAnsi"/>
+        </w:rPr>
         <w:t>Actor</w:t>
       </w:r>
       <w:bookmarkEnd w:id="13"/>
@@ -3386,11 +3679,20 @@
     <w:p>
       <w:pPr>
         <w:ind w:left="1440"/>
-      </w:pPr>
-      <w:r>
+        <w:rPr>
+          <w:rFonts w:asciiTheme="minorHAnsi" w:hAnsiTheme="minorHAnsi" w:cstheme="minorHAnsi"/>
+        </w:rPr>
+      </w:pPr>
+      <w:r>
+        <w:rPr>
+          <w:rFonts w:asciiTheme="minorHAnsi" w:hAnsiTheme="minorHAnsi" w:cstheme="minorHAnsi"/>
+        </w:rPr>
         <w:t>Administrator: Enroll, modify, delete movie information (title, rate, price, time)</w:t>
       </w:r>
       <w:r>
+        <w:rPr>
+          <w:rFonts w:asciiTheme="minorHAnsi" w:hAnsiTheme="minorHAnsi" w:cstheme="minorHAnsi"/>
+        </w:rPr>
         <w:br/>
         <w:t xml:space="preserve">Customer: Search the movies based on time, rate and purchase it </w:t>
       </w:r>
@@ -3399,22 +3701,16 @@
       <w:pPr>
         <w:ind w:left="1440"/>
         <w:rPr>
-          <w:rFonts w:hint="eastAsia"/>
+          <w:rFonts w:asciiTheme="minorHAnsi" w:hAnsiTheme="minorHAnsi" w:cstheme="minorHAnsi"/>
           <w:lang w:eastAsia="ko-KR"/>
         </w:rPr>
       </w:pPr>
       <w:r>
         <w:rPr>
-          <w:rFonts w:hint="eastAsia"/>
+          <w:rFonts w:asciiTheme="minorHAnsi" w:hAnsiTheme="minorHAnsi" w:cstheme="minorHAnsi"/>
           <w:lang w:eastAsia="ko-KR"/>
         </w:rPr>
-        <w:t>P</w:t>
-      </w:r>
-      <w:r>
-        <w:rPr>
-          <w:lang w:eastAsia="ko-KR"/>
-        </w:rPr>
-        <w:t>ayment Company: Provide payment process in 2 ways credit and debit</w:t>
+        <w:t>Payment Company: Provide payment process in 2 ways credit and debit</w:t>
       </w:r>
     </w:p>
     <w:p>
@@ -3422,12 +3718,21 @@
         <w:pStyle w:val="2"/>
         <w:widowControl/>
         <w:ind w:left="720"/>
+        <w:rPr>
+          <w:rFonts w:asciiTheme="minorHAnsi" w:hAnsiTheme="minorHAnsi" w:cstheme="minorHAnsi"/>
+        </w:rPr>
       </w:pPr>
       <w:bookmarkStart w:id="14" w:name="_Toc4844235"/>
       <w:r>
+        <w:rPr>
+          <w:rFonts w:asciiTheme="minorHAnsi" w:hAnsiTheme="minorHAnsi" w:cstheme="minorHAnsi"/>
+        </w:rPr>
         <w:t xml:space="preserve">3.2 </w:t>
       </w:r>
       <w:r>
+        <w:rPr>
+          <w:rFonts w:asciiTheme="minorHAnsi" w:hAnsiTheme="minorHAnsi" w:cstheme="minorHAnsi"/>
+        </w:rPr>
         <w:t>Administrator</w:t>
       </w:r>
       <w:bookmarkEnd w:id="14"/>
@@ -3435,16 +3740,22 @@
     <w:p>
       <w:pPr>
         <w:ind w:left="1440"/>
-      </w:pPr>
-      <w:r>
+        <w:rPr>
+          <w:rFonts w:asciiTheme="minorHAnsi" w:hAnsiTheme="minorHAnsi" w:cstheme="minorHAnsi"/>
+        </w:rPr>
+      </w:pPr>
+      <w:r>
+        <w:rPr>
+          <w:rFonts w:asciiTheme="minorHAnsi" w:hAnsiTheme="minorHAnsi" w:cstheme="minorHAnsi"/>
+        </w:rPr>
         <w:t>Check the available seats</w:t>
       </w:r>
       <w:r>
+        <w:rPr>
+          <w:rFonts w:asciiTheme="minorHAnsi" w:hAnsiTheme="minorHAnsi" w:cstheme="minorHAnsi"/>
+        </w:rPr>
         <w:br/>
-        <w:t xml:space="preserve">Enroll movie information </w:t>
-      </w:r>
-      <w:r>
-        <w:t>and modify it</w:t>
+        <w:t>Enroll movie information and modify it</w:t>
       </w:r>
     </w:p>
     <w:p>
@@ -3452,12 +3763,21 @@
         <w:pStyle w:val="2"/>
         <w:widowControl/>
         <w:ind w:left="720"/>
+        <w:rPr>
+          <w:rFonts w:asciiTheme="minorHAnsi" w:hAnsiTheme="minorHAnsi" w:cstheme="minorHAnsi"/>
+        </w:rPr>
       </w:pPr>
       <w:bookmarkStart w:id="15" w:name="_Toc4844236"/>
       <w:r>
+        <w:rPr>
+          <w:rFonts w:asciiTheme="minorHAnsi" w:hAnsiTheme="minorHAnsi" w:cstheme="minorHAnsi"/>
+        </w:rPr>
         <w:t xml:space="preserve">3.3 </w:t>
       </w:r>
       <w:r>
+        <w:rPr>
+          <w:rFonts w:asciiTheme="minorHAnsi" w:hAnsiTheme="minorHAnsi" w:cstheme="minorHAnsi"/>
+        </w:rPr>
         <w:t>Attribute</w:t>
       </w:r>
       <w:bookmarkEnd w:id="15"/>
@@ -3465,11 +3785,20 @@
     <w:p>
       <w:pPr>
         <w:ind w:left="1440"/>
-      </w:pPr>
-      <w:r>
+        <w:rPr>
+          <w:rFonts w:asciiTheme="minorHAnsi" w:hAnsiTheme="minorHAnsi" w:cstheme="minorHAnsi"/>
+        </w:rPr>
+      </w:pPr>
+      <w:r>
+        <w:rPr>
+          <w:rFonts w:asciiTheme="minorHAnsi" w:hAnsiTheme="minorHAnsi" w:cstheme="minorHAnsi"/>
+        </w:rPr>
         <w:t>Movie name</w:t>
       </w:r>
       <w:r>
+        <w:rPr>
+          <w:rFonts w:asciiTheme="minorHAnsi" w:hAnsiTheme="minorHAnsi" w:cstheme="minorHAnsi"/>
+        </w:rPr>
         <w:t>: the title of the movies</w:t>
       </w:r>
     </w:p>
@@ -3477,138 +3806,119 @@
       <w:pPr>
         <w:ind w:left="1440"/>
         <w:rPr>
+          <w:rFonts w:asciiTheme="minorHAnsi" w:hAnsiTheme="minorHAnsi" w:cstheme="minorHAnsi"/>
           <w:lang w:eastAsia="ko-KR"/>
         </w:rPr>
       </w:pPr>
       <w:r>
         <w:rPr>
-          <w:rFonts w:hint="eastAsia"/>
+          <w:rFonts w:asciiTheme="minorHAnsi" w:hAnsiTheme="minorHAnsi" w:cstheme="minorHAnsi"/>
           <w:lang w:eastAsia="ko-KR"/>
         </w:rPr>
-        <w:t>M</w:t>
-      </w:r>
-      <w:r>
-        <w:rPr>
+        <w:t>Movie price</w:t>
+      </w:r>
+      <w:r>
+        <w:rPr>
+          <w:rFonts w:asciiTheme="minorHAnsi" w:hAnsiTheme="minorHAnsi" w:cstheme="minorHAnsi"/>
           <w:lang w:eastAsia="ko-KR"/>
         </w:rPr>
-        <w:t>ovie price</w:t>
-      </w:r>
-      <w:r>
-        <w:rPr>
+        <w:t xml:space="preserve">: price of the movie based on time and day </w:t>
+      </w:r>
+    </w:p>
+    <w:p>
+      <w:pPr>
+        <w:ind w:left="1440"/>
+        <w:rPr>
+          <w:rFonts w:asciiTheme="minorHAnsi" w:hAnsiTheme="minorHAnsi" w:cstheme="minorHAnsi"/>
           <w:lang w:eastAsia="ko-KR"/>
         </w:rPr>
-        <w:t xml:space="preserve">: price of the movie based on time and day </w:t>
+      </w:pPr>
+      <w:r>
+        <w:rPr>
+          <w:rFonts w:asciiTheme="minorHAnsi" w:hAnsiTheme="minorHAnsi" w:cstheme="minorHAnsi"/>
+          <w:lang w:eastAsia="ko-KR"/>
+        </w:rPr>
+        <w:t xml:space="preserve">Movie </w:t>
+      </w:r>
+      <w:r>
+        <w:rPr>
+          <w:rFonts w:asciiTheme="minorHAnsi" w:hAnsiTheme="minorHAnsi" w:cstheme="minorHAnsi"/>
+          <w:lang w:eastAsia="ko-KR"/>
+        </w:rPr>
+        <w:t>rate: movies are categorized based on 5 cases such as G, PG, PG13, R, NC17</w:t>
       </w:r>
     </w:p>
     <w:p>
       <w:pPr>
         <w:ind w:left="1440"/>
         <w:rPr>
+          <w:rFonts w:asciiTheme="minorHAnsi" w:hAnsiTheme="minorHAnsi" w:cstheme="minorHAnsi"/>
           <w:lang w:eastAsia="ko-KR"/>
         </w:rPr>
       </w:pPr>
       <w:r>
         <w:rPr>
-          <w:rFonts w:hint="eastAsia"/>
+          <w:rFonts w:asciiTheme="minorHAnsi" w:hAnsiTheme="minorHAnsi" w:cstheme="minorHAnsi"/>
           <w:lang w:eastAsia="ko-KR"/>
         </w:rPr>
-        <w:t>M</w:t>
-      </w:r>
-      <w:r>
-        <w:rPr>
+        <w:t xml:space="preserve">Movie </w:t>
+      </w:r>
+      <w:r>
+        <w:rPr>
+          <w:rFonts w:asciiTheme="minorHAnsi" w:hAnsiTheme="minorHAnsi" w:cstheme="minorHAnsi"/>
           <w:lang w:eastAsia="ko-KR"/>
         </w:rPr>
-        <w:t xml:space="preserve">ovie </w:t>
-      </w:r>
-      <w:r>
-        <w:rPr>
+        <w:t>time: scheduled time of the movies</w:t>
+      </w:r>
+    </w:p>
+    <w:p>
+      <w:pPr>
+        <w:ind w:left="1440"/>
+        <w:rPr>
+          <w:rFonts w:asciiTheme="minorHAnsi" w:hAnsiTheme="minorHAnsi" w:cstheme="minorHAnsi"/>
           <w:lang w:eastAsia="ko-KR"/>
         </w:rPr>
-        <w:t>rate: movies are categorized based on 5 cases such as G, PG, PG13, R, NC17</w:t>
+      </w:pPr>
+      <w:r>
+        <w:rPr>
+          <w:rFonts w:asciiTheme="minorHAnsi" w:hAnsiTheme="minorHAnsi" w:cstheme="minorHAnsi"/>
+          <w:lang w:eastAsia="ko-KR"/>
+        </w:rPr>
+        <w:t>Available seats</w:t>
+      </w:r>
+      <w:r>
+        <w:rPr>
+          <w:rFonts w:asciiTheme="minorHAnsi" w:hAnsiTheme="minorHAnsi" w:cstheme="minorHAnsi"/>
+          <w:lang w:eastAsia="ko-KR"/>
+        </w:rPr>
+        <w:t>: each movie has the available seats</w:t>
       </w:r>
     </w:p>
     <w:p>
       <w:pPr>
         <w:ind w:left="1440"/>
         <w:rPr>
+          <w:rFonts w:asciiTheme="minorHAnsi" w:hAnsiTheme="minorHAnsi" w:cstheme="minorHAnsi"/>
           <w:lang w:eastAsia="ko-KR"/>
         </w:rPr>
       </w:pPr>
       <w:r>
         <w:rPr>
-          <w:rFonts w:hint="eastAsia"/>
+          <w:rFonts w:asciiTheme="minorHAnsi" w:hAnsiTheme="minorHAnsi" w:cstheme="minorHAnsi"/>
           <w:lang w:eastAsia="ko-KR"/>
         </w:rPr>
-        <w:t>M</w:t>
-      </w:r>
-      <w:r>
-        <w:rPr>
+        <w:t>Payment type</w:t>
+      </w:r>
+      <w:r>
+        <w:rPr>
+          <w:rFonts w:asciiTheme="minorHAnsi" w:hAnsiTheme="minorHAnsi" w:cstheme="minorHAnsi"/>
           <w:lang w:eastAsia="ko-KR"/>
         </w:rPr>
-        <w:t xml:space="preserve">ovie </w:t>
-      </w:r>
-      <w:r>
-        <w:rPr>
-          <w:lang w:eastAsia="ko-KR"/>
-        </w:rPr>
-        <w:t>time: scheduled time of the movies</w:t>
-      </w:r>
-    </w:p>
-    <w:p>
-      <w:pPr>
-        <w:ind w:left="1440"/>
-        <w:rPr>
-          <w:lang w:eastAsia="ko-KR"/>
-        </w:rPr>
-      </w:pPr>
-      <w:r>
-        <w:rPr>
-          <w:rFonts w:hint="eastAsia"/>
-          <w:lang w:eastAsia="ko-KR"/>
-        </w:rPr>
-        <w:t>A</w:t>
-      </w:r>
-      <w:r>
-        <w:rPr>
-          <w:lang w:eastAsia="ko-KR"/>
-        </w:rPr>
-        <w:t>vailable seats</w:t>
-      </w:r>
-      <w:r>
-        <w:rPr>
-          <w:lang w:eastAsia="ko-KR"/>
-        </w:rPr>
-        <w:t>: each movie has the available seats</w:t>
-      </w:r>
-    </w:p>
-    <w:p>
-      <w:pPr>
-        <w:ind w:left="1440"/>
-        <w:rPr>
-          <w:lang w:eastAsia="ko-KR"/>
-        </w:rPr>
-      </w:pPr>
-      <w:r>
-        <w:rPr>
-          <w:rFonts w:hint="eastAsia"/>
-          <w:lang w:eastAsia="ko-KR"/>
-        </w:rPr>
-        <w:t>P</w:t>
-      </w:r>
-      <w:r>
-        <w:rPr>
-          <w:lang w:eastAsia="ko-KR"/>
-        </w:rPr>
-        <w:t>ayment type</w:t>
-      </w:r>
-      <w:r>
-        <w:rPr>
-          <w:lang w:eastAsia="ko-KR"/>
-        </w:rPr>
         <w:t>: credit and debit</w:t>
       </w:r>
       <w:r>
         <w:rPr>
+          <w:rFonts w:asciiTheme="minorHAnsi" w:hAnsiTheme="minorHAnsi" w:cstheme="minorHAnsi"/>
           <w:lang w:eastAsia="ko-KR"/>
         </w:rPr>
         <w:br/>
@@ -3619,30 +3929,27 @@
       <w:pPr>
         <w:ind w:left="1440"/>
         <w:rPr>
+          <w:rFonts w:asciiTheme="minorHAnsi" w:hAnsiTheme="minorHAnsi" w:cstheme="minorHAnsi"/>
           <w:lang w:eastAsia="ko-KR"/>
         </w:rPr>
       </w:pPr>
       <w:r>
         <w:rPr>
-          <w:rFonts w:hint="eastAsia"/>
+          <w:rFonts w:asciiTheme="minorHAnsi" w:hAnsiTheme="minorHAnsi" w:cstheme="minorHAnsi"/>
           <w:lang w:eastAsia="ko-KR"/>
         </w:rPr>
-        <w:t>T</w:t>
-      </w:r>
-      <w:r>
-        <w:rPr>
+        <w:t>Ticket number</w:t>
+      </w:r>
+      <w:r>
+        <w:rPr>
+          <w:rFonts w:asciiTheme="minorHAnsi" w:hAnsiTheme="minorHAnsi" w:cstheme="minorHAnsi"/>
           <w:lang w:eastAsia="ko-KR"/>
         </w:rPr>
-        <w:t>icket number</w:t>
-      </w:r>
-      <w:r>
-        <w:rPr>
-          <w:lang w:eastAsia="ko-KR"/>
-        </w:rPr>
         <w:t>: unique number for paid movie</w:t>
       </w:r>
       <w:r>
         <w:rPr>
+          <w:rFonts w:asciiTheme="minorHAnsi" w:hAnsiTheme="minorHAnsi" w:cstheme="minorHAnsi"/>
           <w:lang w:eastAsia="ko-KR"/>
         </w:rPr>
         <w:br/>
@@ -3650,6 +3957,7 @@
       </w:r>
       <w:r>
         <w:rPr>
+          <w:rFonts w:asciiTheme="minorHAnsi" w:hAnsiTheme="minorHAnsi" w:cstheme="minorHAnsi"/>
           <w:lang w:eastAsia="ko-KR"/>
         </w:rPr>
         <w:br/>
@@ -3660,7 +3968,7 @@
       <w:pPr>
         <w:ind w:left="1440"/>
         <w:rPr>
-          <w:rFonts w:hint="eastAsia"/>
+          <w:rFonts w:asciiTheme="minorHAnsi" w:hAnsiTheme="minorHAnsi" w:cstheme="minorHAnsi"/>
           <w:lang w:eastAsia="ko-KR"/>
         </w:rPr>
       </w:pPr>
@@ -3670,88 +3978,154 @@
         <w:pStyle w:val="2"/>
         <w:widowControl/>
         <w:ind w:left="720"/>
-      </w:pPr>
-      <w:bookmarkStart w:id="16" w:name="_Toc4961743"/>
-      <w:bookmarkStart w:id="17" w:name="_Toc4844237"/>
-      <w:r>
+        <w:rPr>
+          <w:rFonts w:asciiTheme="minorHAnsi" w:hAnsiTheme="minorHAnsi" w:cstheme="minorHAnsi"/>
+        </w:rPr>
+      </w:pPr>
+      <w:bookmarkStart w:id="16" w:name="_Toc4844237"/>
+      <w:bookmarkStart w:id="17" w:name="_Toc4961743"/>
+      <w:r>
+        <w:rPr>
+          <w:rFonts w:asciiTheme="minorHAnsi" w:hAnsiTheme="minorHAnsi" w:cstheme="minorHAnsi"/>
+        </w:rPr>
         <w:t xml:space="preserve">3.4 </w:t>
       </w:r>
       <w:r>
+        <w:rPr>
+          <w:rFonts w:asciiTheme="minorHAnsi" w:hAnsiTheme="minorHAnsi" w:cstheme="minorHAnsi"/>
+        </w:rPr>
         <w:t>Class</w:t>
       </w:r>
-      <w:bookmarkEnd w:id="17"/>
+      <w:bookmarkEnd w:id="16"/>
     </w:p>
     <w:p>
       <w:pPr>
         <w:ind w:left="1440"/>
-      </w:pPr>
-      <w:r>
+        <w:rPr>
+          <w:rFonts w:asciiTheme="minorHAnsi" w:hAnsiTheme="minorHAnsi" w:cstheme="minorHAnsi"/>
+        </w:rPr>
+      </w:pPr>
+      <w:r>
+        <w:rPr>
+          <w:rFonts w:asciiTheme="minorHAnsi" w:hAnsiTheme="minorHAnsi" w:cstheme="minorHAnsi"/>
+        </w:rPr>
         <w:t xml:space="preserve">Movie: </w:t>
       </w:r>
       <w:r>
+        <w:rPr>
+          <w:rFonts w:asciiTheme="minorHAnsi" w:hAnsiTheme="minorHAnsi" w:cstheme="minorHAnsi"/>
+        </w:rPr>
         <w:t xml:space="preserve">movie number, </w:t>
       </w:r>
       <w:r>
+        <w:rPr>
+          <w:rFonts w:asciiTheme="minorHAnsi" w:hAnsiTheme="minorHAnsi" w:cstheme="minorHAnsi"/>
+        </w:rPr>
         <w:t xml:space="preserve">title, time, </w:t>
       </w:r>
       <w:r>
+        <w:rPr>
+          <w:rFonts w:asciiTheme="minorHAnsi" w:hAnsiTheme="minorHAnsi" w:cstheme="minorHAnsi"/>
+        </w:rPr>
         <w:t>rate, price</w:t>
       </w:r>
       <w:r>
+        <w:rPr>
+          <w:rFonts w:asciiTheme="minorHAnsi" w:hAnsiTheme="minorHAnsi" w:cstheme="minorHAnsi"/>
+        </w:rPr>
         <w:t xml:space="preserve"> type</w:t>
       </w:r>
       <w:r>
+        <w:rPr>
+          <w:rFonts w:asciiTheme="minorHAnsi" w:hAnsiTheme="minorHAnsi" w:cstheme="minorHAnsi"/>
+        </w:rPr>
         <w:t>, main actor name</w:t>
       </w:r>
       <w:r>
+        <w:rPr>
+          <w:rFonts w:asciiTheme="minorHAnsi" w:hAnsiTheme="minorHAnsi" w:cstheme="minorHAnsi"/>
+        </w:rPr>
         <w:t xml:space="preserve"> and</w:t>
       </w:r>
       <w:r>
+        <w:rPr>
+          <w:rFonts w:asciiTheme="minorHAnsi" w:hAnsiTheme="minorHAnsi" w:cstheme="minorHAnsi"/>
+        </w:rPr>
         <w:t xml:space="preserve"> available seat</w:t>
       </w:r>
     </w:p>
     <w:p>
       <w:pPr>
         <w:ind w:left="1440"/>
-      </w:pPr>
-      <w:r>
+        <w:rPr>
+          <w:rFonts w:asciiTheme="minorHAnsi" w:hAnsiTheme="minorHAnsi" w:cstheme="minorHAnsi"/>
+        </w:rPr>
+      </w:pPr>
+      <w:r>
+        <w:rPr>
+          <w:rFonts w:asciiTheme="minorHAnsi" w:hAnsiTheme="minorHAnsi" w:cstheme="minorHAnsi"/>
+        </w:rPr>
         <w:t>Price: price type, age, price</w:t>
       </w:r>
       <w:r>
+        <w:rPr>
+          <w:rFonts w:asciiTheme="minorHAnsi" w:hAnsiTheme="minorHAnsi" w:cstheme="minorHAnsi"/>
+        </w:rPr>
         <w:br/>
         <w:t xml:space="preserve">Customer: </w:t>
       </w:r>
       <w:r>
+        <w:rPr>
+          <w:rFonts w:asciiTheme="minorHAnsi" w:hAnsiTheme="minorHAnsi" w:cstheme="minorHAnsi"/>
+        </w:rPr>
         <w:t>ticket number</w:t>
       </w:r>
       <w:r>
+        <w:rPr>
+          <w:rFonts w:asciiTheme="minorHAnsi" w:hAnsiTheme="minorHAnsi" w:cstheme="minorHAnsi"/>
+        </w:rPr>
         <w:br/>
       </w:r>
       <w:r>
+        <w:rPr>
+          <w:rFonts w:asciiTheme="minorHAnsi" w:hAnsiTheme="minorHAnsi" w:cstheme="minorHAnsi"/>
+        </w:rPr>
         <w:t>Ticket</w:t>
       </w:r>
       <w:r>
+        <w:rPr>
+          <w:rFonts w:asciiTheme="minorHAnsi" w:hAnsiTheme="minorHAnsi" w:cstheme="minorHAnsi"/>
+        </w:rPr>
         <w:t>: ticket number,</w:t>
       </w:r>
       <w:r>
-        <w:t xml:space="preserve"> </w:t>
-      </w:r>
-      <w:r>
-        <w:t xml:space="preserve">movie </w:t>
-      </w:r>
-      <w:r>
-        <w:t xml:space="preserve">number, quantity, </w:t>
-      </w:r>
-      <w:r>
+        <w:rPr>
+          <w:rFonts w:asciiTheme="minorHAnsi" w:hAnsiTheme="minorHAnsi" w:cstheme="minorHAnsi"/>
+        </w:rPr>
+        <w:t xml:space="preserve"> movie number, quantity, </w:t>
+      </w:r>
+      <w:r>
+        <w:rPr>
+          <w:rFonts w:asciiTheme="minorHAnsi" w:hAnsiTheme="minorHAnsi" w:cstheme="minorHAnsi"/>
+        </w:rPr>
         <w:t>payment date</w:t>
       </w:r>
       <w:r>
+        <w:rPr>
+          <w:rFonts w:asciiTheme="minorHAnsi" w:hAnsiTheme="minorHAnsi" w:cstheme="minorHAnsi"/>
+        </w:rPr>
         <w:t>, payment type</w:t>
       </w:r>
       <w:r>
+        <w:rPr>
+          <w:rFonts w:asciiTheme="minorHAnsi" w:hAnsiTheme="minorHAnsi" w:cstheme="minorHAnsi"/>
+        </w:rPr>
         <w:t xml:space="preserve"> and</w:t>
       </w:r>
       <w:r>
+        <w:rPr>
+          <w:rFonts w:asciiTheme="minorHAnsi" w:hAnsiTheme="minorHAnsi" w:cstheme="minorHAnsi"/>
+        </w:rPr>
         <w:t xml:space="preserve"> card number</w:t>
       </w:r>
     </w:p>
@@ -3760,12 +4134,21 @@
         <w:pStyle w:val="2"/>
         <w:widowControl/>
         <w:ind w:left="720"/>
+        <w:rPr>
+          <w:rFonts w:asciiTheme="minorHAnsi" w:hAnsiTheme="minorHAnsi" w:cstheme="minorHAnsi"/>
+        </w:rPr>
       </w:pPr>
       <w:bookmarkStart w:id="18" w:name="_Toc4844238"/>
       <w:r>
+        <w:rPr>
+          <w:rFonts w:asciiTheme="minorHAnsi" w:hAnsiTheme="minorHAnsi" w:cstheme="minorHAnsi"/>
+        </w:rPr>
         <w:t xml:space="preserve">3.5 </w:t>
       </w:r>
       <w:r>
+        <w:rPr>
+          <w:rFonts w:asciiTheme="minorHAnsi" w:hAnsiTheme="minorHAnsi" w:cstheme="minorHAnsi"/>
+        </w:rPr>
         <w:t>Customer</w:t>
       </w:r>
       <w:bookmarkEnd w:id="18"/>
@@ -3773,15 +4156,27 @@
     <w:p>
       <w:pPr>
         <w:ind w:left="1440"/>
-      </w:pPr>
-      <w:r>
+        <w:rPr>
+          <w:rFonts w:asciiTheme="minorHAnsi" w:hAnsiTheme="minorHAnsi" w:cstheme="minorHAnsi"/>
+        </w:rPr>
+      </w:pPr>
+      <w:r>
+        <w:rPr>
+          <w:rFonts w:asciiTheme="minorHAnsi" w:hAnsiTheme="minorHAnsi" w:cstheme="minorHAnsi"/>
+        </w:rPr>
         <w:t xml:space="preserve">Display the movie and check the title, rate, price, time </w:t>
       </w:r>
       <w:r>
+        <w:rPr>
+          <w:rFonts w:asciiTheme="minorHAnsi" w:hAnsiTheme="minorHAnsi" w:cstheme="minorHAnsi"/>
+        </w:rPr>
         <w:br/>
         <w:t xml:space="preserve">Pay the price </w:t>
       </w:r>
       <w:r>
+        <w:rPr>
+          <w:rFonts w:asciiTheme="minorHAnsi" w:hAnsiTheme="minorHAnsi" w:cstheme="minorHAnsi"/>
+        </w:rPr>
         <w:br/>
         <w:t>Print the receipt</w:t>
       </w:r>
@@ -3791,13 +4186,21 @@
         <w:pStyle w:val="2"/>
         <w:widowControl/>
         <w:ind w:left="720"/>
+        <w:rPr>
+          <w:rFonts w:asciiTheme="minorHAnsi" w:hAnsiTheme="minorHAnsi" w:cstheme="minorHAnsi"/>
+        </w:rPr>
       </w:pPr>
       <w:bookmarkStart w:id="19" w:name="_Toc4844239"/>
       <w:r>
-        <w:lastRenderedPageBreak/>
+        <w:rPr>
+          <w:rFonts w:asciiTheme="minorHAnsi" w:hAnsiTheme="minorHAnsi" w:cstheme="minorHAnsi"/>
+        </w:rPr>
         <w:t xml:space="preserve">3.6 </w:t>
       </w:r>
       <w:r>
+        <w:rPr>
+          <w:rFonts w:asciiTheme="minorHAnsi" w:hAnsiTheme="minorHAnsi" w:cstheme="minorHAnsi"/>
+        </w:rPr>
         <w:t>Database System</w:t>
       </w:r>
       <w:bookmarkEnd w:id="19"/>
@@ -3805,23 +4208,44 @@
     <w:p>
       <w:pPr>
         <w:ind w:left="1440"/>
-      </w:pPr>
-      <w:r>
+        <w:rPr>
+          <w:rFonts w:asciiTheme="minorHAnsi" w:hAnsiTheme="minorHAnsi" w:cstheme="minorHAnsi"/>
+        </w:rPr>
+      </w:pPr>
+      <w:r>
+        <w:rPr>
+          <w:rFonts w:asciiTheme="minorHAnsi" w:hAnsiTheme="minorHAnsi" w:cstheme="minorHAnsi"/>
+        </w:rPr>
         <w:t>Stores the movie</w:t>
       </w:r>
       <w:r>
+        <w:rPr>
+          <w:rFonts w:asciiTheme="minorHAnsi" w:hAnsiTheme="minorHAnsi" w:cstheme="minorHAnsi"/>
+        </w:rPr>
         <w:t>, payment</w:t>
       </w:r>
       <w:r>
+        <w:rPr>
+          <w:rFonts w:asciiTheme="minorHAnsi" w:hAnsiTheme="minorHAnsi" w:cstheme="minorHAnsi"/>
+        </w:rPr>
         <w:t xml:space="preserve"> information such as times</w:t>
       </w:r>
       <w:r>
+        <w:rPr>
+          <w:rFonts w:asciiTheme="minorHAnsi" w:hAnsiTheme="minorHAnsi" w:cstheme="minorHAnsi"/>
+        </w:rPr>
         <w:t>, ticket number</w:t>
       </w:r>
       <w:r>
+        <w:rPr>
+          <w:rFonts w:asciiTheme="minorHAnsi" w:hAnsiTheme="minorHAnsi" w:cstheme="minorHAnsi"/>
+        </w:rPr>
         <w:t>. All data is changeable by a manager.</w:t>
       </w:r>
       <w:r>
+        <w:rPr>
+          <w:rFonts w:asciiTheme="minorHAnsi" w:hAnsiTheme="minorHAnsi" w:cstheme="minorHAnsi"/>
+        </w:rPr>
         <w:br/>
         <w:t>All data is stored as a file type.</w:t>
       </w:r>
@@ -3831,12 +4255,21 @@
         <w:pStyle w:val="2"/>
         <w:widowControl/>
         <w:ind w:left="720"/>
+        <w:rPr>
+          <w:rFonts w:asciiTheme="minorHAnsi" w:hAnsiTheme="minorHAnsi" w:cstheme="minorHAnsi"/>
+        </w:rPr>
       </w:pPr>
       <w:bookmarkStart w:id="20" w:name="_Toc4844240"/>
       <w:r>
+        <w:rPr>
+          <w:rFonts w:asciiTheme="minorHAnsi" w:hAnsiTheme="minorHAnsi" w:cstheme="minorHAnsi"/>
+        </w:rPr>
         <w:t xml:space="preserve">3.7 </w:t>
       </w:r>
       <w:r>
+        <w:rPr>
+          <w:rFonts w:asciiTheme="minorHAnsi" w:hAnsiTheme="minorHAnsi" w:cstheme="minorHAnsi"/>
+        </w:rPr>
         <w:t>Electronic Payment</w:t>
       </w:r>
       <w:bookmarkEnd w:id="20"/>
@@ -3844,11 +4277,20 @@
     <w:p>
       <w:pPr>
         <w:ind w:left="1440"/>
-      </w:pPr>
-      <w:r>
+        <w:rPr>
+          <w:rFonts w:asciiTheme="minorHAnsi" w:hAnsiTheme="minorHAnsi" w:cstheme="minorHAnsi"/>
+        </w:rPr>
+      </w:pPr>
+      <w:r>
+        <w:rPr>
+          <w:rFonts w:asciiTheme="minorHAnsi" w:hAnsiTheme="minorHAnsi" w:cstheme="minorHAnsi"/>
+        </w:rPr>
         <w:t>Processes the payment and retrieves validation information for a customer transaction.</w:t>
       </w:r>
       <w:r>
+        <w:rPr>
+          <w:rFonts w:asciiTheme="minorHAnsi" w:hAnsiTheme="minorHAnsi" w:cstheme="minorHAnsi"/>
+        </w:rPr>
         <w:br/>
         <w:t>Card number is fixed 16 digits.</w:t>
       </w:r>
@@ -3858,12 +4300,21 @@
         <w:pStyle w:val="2"/>
         <w:widowControl/>
         <w:ind w:left="720"/>
+        <w:rPr>
+          <w:rFonts w:asciiTheme="minorHAnsi" w:hAnsiTheme="minorHAnsi" w:cstheme="minorHAnsi"/>
+        </w:rPr>
       </w:pPr>
       <w:bookmarkStart w:id="21" w:name="_Toc4844241"/>
       <w:r>
+        <w:rPr>
+          <w:rFonts w:asciiTheme="minorHAnsi" w:hAnsiTheme="minorHAnsi" w:cstheme="minorHAnsi"/>
+        </w:rPr>
         <w:t xml:space="preserve">3.8 </w:t>
       </w:r>
       <w:r>
+        <w:rPr>
+          <w:rFonts w:asciiTheme="minorHAnsi" w:hAnsiTheme="minorHAnsi" w:cstheme="minorHAnsi"/>
+        </w:rPr>
         <w:t>Interface</w:t>
       </w:r>
       <w:bookmarkEnd w:id="21"/>
@@ -3871,14 +4322,26 @@
     <w:p>
       <w:pPr>
         <w:ind w:left="1440"/>
-      </w:pPr>
-      <w:r>
+        <w:rPr>
+          <w:rFonts w:asciiTheme="minorHAnsi" w:hAnsiTheme="minorHAnsi" w:cstheme="minorHAnsi"/>
+        </w:rPr>
+      </w:pPr>
+      <w:r>
+        <w:rPr>
+          <w:rFonts w:asciiTheme="minorHAnsi" w:hAnsiTheme="minorHAnsi" w:cstheme="minorHAnsi"/>
+        </w:rPr>
         <w:t>Payment request is sent to credit company and get</w:t>
       </w:r>
       <w:r>
+        <w:rPr>
+          <w:rFonts w:asciiTheme="minorHAnsi" w:hAnsiTheme="minorHAnsi" w:cstheme="minorHAnsi"/>
+        </w:rPr>
         <w:t>s</w:t>
       </w:r>
       <w:r>
+        <w:rPr>
+          <w:rFonts w:asciiTheme="minorHAnsi" w:hAnsiTheme="minorHAnsi" w:cstheme="minorHAnsi"/>
+        </w:rPr>
         <w:t xml:space="preserve"> the result</w:t>
       </w:r>
     </w:p>
@@ -3887,12 +4350,21 @@
         <w:pStyle w:val="2"/>
         <w:widowControl/>
         <w:ind w:left="720"/>
+        <w:rPr>
+          <w:rFonts w:asciiTheme="minorHAnsi" w:hAnsiTheme="minorHAnsi" w:cstheme="minorHAnsi"/>
+        </w:rPr>
       </w:pPr>
       <w:bookmarkStart w:id="22" w:name="_Toc4844242"/>
       <w:r>
+        <w:rPr>
+          <w:rFonts w:asciiTheme="minorHAnsi" w:hAnsiTheme="minorHAnsi" w:cstheme="minorHAnsi"/>
+        </w:rPr>
         <w:t xml:space="preserve">3.9 </w:t>
       </w:r>
       <w:r>
+        <w:rPr>
+          <w:rFonts w:asciiTheme="minorHAnsi" w:hAnsiTheme="minorHAnsi" w:cstheme="minorHAnsi"/>
+        </w:rPr>
         <w:t>Manager</w:t>
       </w:r>
       <w:bookmarkEnd w:id="22"/>
@@ -3900,20 +4372,35 @@
     <w:p>
       <w:pPr>
         <w:ind w:left="1440"/>
-      </w:pPr>
-      <w:r>
+        <w:rPr>
+          <w:rFonts w:asciiTheme="minorHAnsi" w:hAnsiTheme="minorHAnsi" w:cstheme="minorHAnsi"/>
+        </w:rPr>
+      </w:pPr>
+      <w:r>
+        <w:rPr>
+          <w:rFonts w:asciiTheme="minorHAnsi" w:hAnsiTheme="minorHAnsi" w:cstheme="minorHAnsi"/>
+        </w:rPr>
         <w:t>Display the paid ticket information</w:t>
       </w:r>
       <w:r>
+        <w:rPr>
+          <w:rFonts w:asciiTheme="minorHAnsi" w:hAnsiTheme="minorHAnsi" w:cstheme="minorHAnsi"/>
+        </w:rPr>
         <w:br/>
         <w:t xml:space="preserve">Manage a </w:t>
       </w:r>
       <w:proofErr w:type="gramStart"/>
       <w:r>
+        <w:rPr>
+          <w:rFonts w:asciiTheme="minorHAnsi" w:hAnsiTheme="minorHAnsi" w:cstheme="minorHAnsi"/>
+        </w:rPr>
         <w:t>movies</w:t>
       </w:r>
       <w:proofErr w:type="gramEnd"/>
       <w:r>
+        <w:rPr>
+          <w:rFonts w:asciiTheme="minorHAnsi" w:hAnsiTheme="minorHAnsi" w:cstheme="minorHAnsi"/>
+        </w:rPr>
         <w:t xml:space="preserve"> for adding, modifying and deletion information</w:t>
       </w:r>
     </w:p>
@@ -3922,12 +4409,21 @@
         <w:pStyle w:val="2"/>
         <w:widowControl/>
         <w:ind w:left="720"/>
+        <w:rPr>
+          <w:rFonts w:asciiTheme="minorHAnsi" w:hAnsiTheme="minorHAnsi" w:cstheme="minorHAnsi"/>
+        </w:rPr>
       </w:pPr>
       <w:bookmarkStart w:id="23" w:name="_Toc4844243"/>
       <w:r>
+        <w:rPr>
+          <w:rFonts w:asciiTheme="minorHAnsi" w:hAnsiTheme="minorHAnsi" w:cstheme="minorHAnsi"/>
+        </w:rPr>
         <w:t xml:space="preserve">3.10 </w:t>
       </w:r>
       <w:r>
+        <w:rPr>
+          <w:rFonts w:asciiTheme="minorHAnsi" w:hAnsiTheme="minorHAnsi" w:cstheme="minorHAnsi"/>
+        </w:rPr>
         <w:t>Method</w:t>
       </w:r>
       <w:bookmarkEnd w:id="23"/>
@@ -3935,19 +4431,40 @@
     <w:p>
       <w:pPr>
         <w:ind w:left="1440"/>
-      </w:pPr>
-      <w:r>
+        <w:rPr>
+          <w:rFonts w:asciiTheme="minorHAnsi" w:hAnsiTheme="minorHAnsi" w:cstheme="minorHAnsi"/>
+        </w:rPr>
+      </w:pPr>
+      <w:r>
+        <w:rPr>
+          <w:rFonts w:asciiTheme="minorHAnsi" w:hAnsiTheme="minorHAnsi" w:cstheme="minorHAnsi"/>
+        </w:rPr>
         <w:t>Display the movie</w:t>
       </w:r>
       <w:r>
+        <w:rPr>
+          <w:rFonts w:asciiTheme="minorHAnsi" w:hAnsiTheme="minorHAnsi" w:cstheme="minorHAnsi"/>
+        </w:rPr>
         <w:br/>
         <w:t>Pay the movie</w:t>
       </w:r>
       <w:r>
+        <w:rPr>
+          <w:rFonts w:asciiTheme="minorHAnsi" w:hAnsiTheme="minorHAnsi" w:cstheme="minorHAnsi"/>
+        </w:rPr>
         <w:br/>
+      </w:r>
+      <w:r>
+        <w:rPr>
+          <w:rFonts w:asciiTheme="minorHAnsi" w:hAnsiTheme="minorHAnsi" w:cstheme="minorHAnsi"/>
+        </w:rPr>
+        <w:lastRenderedPageBreak/>
         <w:t>Check the price</w:t>
       </w:r>
       <w:r>
+        <w:rPr>
+          <w:rFonts w:asciiTheme="minorHAnsi" w:hAnsiTheme="minorHAnsi" w:cstheme="minorHAnsi"/>
+        </w:rPr>
         <w:br/>
         <w:t xml:space="preserve">Check the validation by rate </w:t>
       </w:r>
@@ -3957,12 +4474,21 @@
         <w:pStyle w:val="2"/>
         <w:widowControl/>
         <w:ind w:left="720"/>
+        <w:rPr>
+          <w:rFonts w:asciiTheme="minorHAnsi" w:hAnsiTheme="minorHAnsi" w:cstheme="minorHAnsi"/>
+        </w:rPr>
       </w:pPr>
       <w:bookmarkStart w:id="24" w:name="_Toc4844244"/>
       <w:r>
+        <w:rPr>
+          <w:rFonts w:asciiTheme="minorHAnsi" w:hAnsiTheme="minorHAnsi" w:cstheme="minorHAnsi"/>
+        </w:rPr>
         <w:t xml:space="preserve">3.11 </w:t>
       </w:r>
       <w:r>
+        <w:rPr>
+          <w:rFonts w:asciiTheme="minorHAnsi" w:hAnsiTheme="minorHAnsi" w:cstheme="minorHAnsi"/>
+        </w:rPr>
         <w:t>Movie</w:t>
       </w:r>
       <w:bookmarkEnd w:id="24"/>
@@ -3970,8 +4496,14 @@
     <w:p>
       <w:pPr>
         <w:ind w:left="1440"/>
-      </w:pPr>
-      <w:r>
+        <w:rPr>
+          <w:rFonts w:asciiTheme="minorHAnsi" w:hAnsiTheme="minorHAnsi" w:cstheme="minorHAnsi"/>
+        </w:rPr>
+      </w:pPr>
+      <w:r>
+        <w:rPr>
+          <w:rFonts w:asciiTheme="minorHAnsi" w:hAnsiTheme="minorHAnsi" w:cstheme="minorHAnsi"/>
+        </w:rPr>
         <w:t>Title, Rate, Price based on the cases, Time</w:t>
       </w:r>
     </w:p>
@@ -3980,12 +4512,21 @@
         <w:pStyle w:val="2"/>
         <w:widowControl/>
         <w:ind w:left="720"/>
+        <w:rPr>
+          <w:rFonts w:asciiTheme="minorHAnsi" w:hAnsiTheme="minorHAnsi" w:cstheme="minorHAnsi"/>
+        </w:rPr>
       </w:pPr>
       <w:bookmarkStart w:id="25" w:name="_Toc4844245"/>
       <w:r>
+        <w:rPr>
+          <w:rFonts w:asciiTheme="minorHAnsi" w:hAnsiTheme="minorHAnsi" w:cstheme="minorHAnsi"/>
+        </w:rPr>
         <w:t xml:space="preserve">3.12 </w:t>
       </w:r>
       <w:r>
+        <w:rPr>
+          <w:rFonts w:asciiTheme="minorHAnsi" w:hAnsiTheme="minorHAnsi" w:cstheme="minorHAnsi"/>
+        </w:rPr>
         <w:t>Object</w:t>
       </w:r>
       <w:bookmarkEnd w:id="25"/>
@@ -3993,8 +4534,14 @@
     <w:p>
       <w:pPr>
         <w:ind w:left="1440"/>
-      </w:pPr>
-      <w:r>
+        <w:rPr>
+          <w:rFonts w:asciiTheme="minorHAnsi" w:hAnsiTheme="minorHAnsi" w:cstheme="minorHAnsi"/>
+        </w:rPr>
+      </w:pPr>
+      <w:r>
+        <w:rPr>
+          <w:rFonts w:asciiTheme="minorHAnsi" w:hAnsiTheme="minorHAnsi" w:cstheme="minorHAnsi"/>
+        </w:rPr>
         <w:t>Movie</w:t>
       </w:r>
     </w:p>
@@ -4002,43 +4549,32 @@
       <w:pPr>
         <w:ind w:left="1440"/>
         <w:rPr>
+          <w:rFonts w:asciiTheme="minorHAnsi" w:hAnsiTheme="minorHAnsi" w:cstheme="minorHAnsi"/>
           <w:lang w:eastAsia="ko-KR"/>
         </w:rPr>
       </w:pPr>
       <w:r>
         <w:rPr>
-          <w:rFonts w:hint="eastAsia"/>
+          <w:rFonts w:asciiTheme="minorHAnsi" w:hAnsiTheme="minorHAnsi" w:cstheme="minorHAnsi"/>
           <w:lang w:eastAsia="ko-KR"/>
         </w:rPr>
-        <w:t>T</w:t>
-      </w:r>
-      <w:r>
-        <w:rPr>
+        <w:t>Ticket</w:t>
+      </w:r>
+    </w:p>
+    <w:p>
+      <w:pPr>
+        <w:ind w:left="1440"/>
+        <w:rPr>
+          <w:rFonts w:asciiTheme="minorHAnsi" w:hAnsiTheme="minorHAnsi" w:cstheme="minorHAnsi"/>
           <w:lang w:eastAsia="ko-KR"/>
         </w:rPr>
-        <w:t>icket</w:t>
-      </w:r>
-    </w:p>
-    <w:p>
-      <w:pPr>
-        <w:ind w:left="1440"/>
-        <w:rPr>
-          <w:rFonts w:hint="eastAsia"/>
+      </w:pPr>
+      <w:r>
+        <w:rPr>
+          <w:rFonts w:asciiTheme="minorHAnsi" w:hAnsiTheme="minorHAnsi" w:cstheme="minorHAnsi"/>
           <w:lang w:eastAsia="ko-KR"/>
         </w:rPr>
-      </w:pPr>
-      <w:r>
-        <w:rPr>
-          <w:rFonts w:hint="eastAsia"/>
-          <w:lang w:eastAsia="ko-KR"/>
-        </w:rPr>
-        <w:t>P</w:t>
-      </w:r>
-      <w:r>
-        <w:rPr>
-          <w:lang w:eastAsia="ko-KR"/>
-        </w:rPr>
-        <w:t>rice Type</w:t>
+        <w:t>Price Type</w:t>
       </w:r>
     </w:p>
     <w:p>
@@ -4046,12 +4582,21 @@
         <w:pStyle w:val="2"/>
         <w:widowControl/>
         <w:ind w:left="720"/>
+        <w:rPr>
+          <w:rFonts w:asciiTheme="minorHAnsi" w:hAnsiTheme="minorHAnsi" w:cstheme="minorHAnsi"/>
+        </w:rPr>
       </w:pPr>
       <w:bookmarkStart w:id="26" w:name="_Toc4844246"/>
       <w:r>
+        <w:rPr>
+          <w:rFonts w:asciiTheme="minorHAnsi" w:hAnsiTheme="minorHAnsi" w:cstheme="minorHAnsi"/>
+        </w:rPr>
         <w:t xml:space="preserve">3.13 </w:t>
       </w:r>
       <w:r>
+        <w:rPr>
+          <w:rFonts w:asciiTheme="minorHAnsi" w:hAnsiTheme="minorHAnsi" w:cstheme="minorHAnsi"/>
+        </w:rPr>
         <w:t>Operation</w:t>
       </w:r>
       <w:bookmarkEnd w:id="26"/>
@@ -4059,19 +4604,34 @@
     <w:p>
       <w:pPr>
         <w:ind w:left="1440"/>
-      </w:pPr>
-      <w:r>
+        <w:rPr>
+          <w:rFonts w:asciiTheme="minorHAnsi" w:hAnsiTheme="minorHAnsi" w:cstheme="minorHAnsi"/>
+        </w:rPr>
+      </w:pPr>
+      <w:r>
+        <w:rPr>
+          <w:rFonts w:asciiTheme="minorHAnsi" w:hAnsiTheme="minorHAnsi" w:cstheme="minorHAnsi"/>
+        </w:rPr>
         <w:t>Display the movie</w:t>
       </w:r>
       <w:r>
+        <w:rPr>
+          <w:rFonts w:asciiTheme="minorHAnsi" w:hAnsiTheme="minorHAnsi" w:cstheme="minorHAnsi"/>
+        </w:rPr>
         <w:br/>
         <w:t>Pay the movie</w:t>
       </w:r>
       <w:r>
+        <w:rPr>
+          <w:rFonts w:asciiTheme="minorHAnsi" w:hAnsiTheme="minorHAnsi" w:cstheme="minorHAnsi"/>
+        </w:rPr>
         <w:br/>
         <w:t>Check the price</w:t>
       </w:r>
       <w:r>
+        <w:rPr>
+          <w:rFonts w:asciiTheme="minorHAnsi" w:hAnsiTheme="minorHAnsi" w:cstheme="minorHAnsi"/>
+        </w:rPr>
         <w:br/>
         <w:t xml:space="preserve">Check the validation by rate </w:t>
       </w:r>
@@ -4081,12 +4641,21 @@
         <w:pStyle w:val="2"/>
         <w:widowControl/>
         <w:ind w:left="720"/>
+        <w:rPr>
+          <w:rFonts w:asciiTheme="minorHAnsi" w:hAnsiTheme="minorHAnsi" w:cstheme="minorHAnsi"/>
+        </w:rPr>
       </w:pPr>
       <w:bookmarkStart w:id="27" w:name="_Toc4844247"/>
       <w:r>
+        <w:rPr>
+          <w:rFonts w:asciiTheme="minorHAnsi" w:hAnsiTheme="minorHAnsi" w:cstheme="minorHAnsi"/>
+        </w:rPr>
         <w:t xml:space="preserve">3.14 </w:t>
       </w:r>
       <w:r>
+        <w:rPr>
+          <w:rFonts w:asciiTheme="minorHAnsi" w:hAnsiTheme="minorHAnsi" w:cstheme="minorHAnsi"/>
+        </w:rPr>
         <w:t>Parameter</w:t>
       </w:r>
       <w:bookmarkEnd w:id="27"/>
@@ -4094,27 +4663,48 @@
     <w:p>
       <w:pPr>
         <w:ind w:left="1440"/>
-      </w:pPr>
-      <w:r>
+        <w:rPr>
+          <w:rFonts w:asciiTheme="minorHAnsi" w:hAnsiTheme="minorHAnsi" w:cstheme="minorHAnsi"/>
+        </w:rPr>
+      </w:pPr>
+      <w:r>
+        <w:rPr>
+          <w:rFonts w:asciiTheme="minorHAnsi" w:hAnsiTheme="minorHAnsi" w:cstheme="minorHAnsi"/>
+        </w:rPr>
         <w:t>Payment Type</w:t>
       </w:r>
       <w:r>
+        <w:rPr>
+          <w:rFonts w:asciiTheme="minorHAnsi" w:hAnsiTheme="minorHAnsi" w:cstheme="minorHAnsi"/>
+        </w:rPr>
         <w:br/>
         <w:t>Price Type</w:t>
       </w:r>
       <w:r>
+        <w:rPr>
+          <w:rFonts w:asciiTheme="minorHAnsi" w:hAnsiTheme="minorHAnsi" w:cstheme="minorHAnsi"/>
+        </w:rPr>
         <w:br/>
         <w:t>Age</w:t>
       </w:r>
       <w:r>
+        <w:rPr>
+          <w:rFonts w:asciiTheme="minorHAnsi" w:hAnsiTheme="minorHAnsi" w:cstheme="minorHAnsi"/>
+        </w:rPr>
         <w:br/>
         <w:t>Time</w:t>
       </w:r>
       <w:r>
+        <w:rPr>
+          <w:rFonts w:asciiTheme="minorHAnsi" w:hAnsiTheme="minorHAnsi" w:cstheme="minorHAnsi"/>
+        </w:rPr>
         <w:br/>
         <w:t>Quantity</w:t>
       </w:r>
       <w:r>
+        <w:rPr>
+          <w:rFonts w:asciiTheme="minorHAnsi" w:hAnsiTheme="minorHAnsi" w:cstheme="minorHAnsi"/>
+        </w:rPr>
         <w:br/>
         <w:t>Date</w:t>
       </w:r>
@@ -4124,12 +4714,21 @@
         <w:pStyle w:val="2"/>
         <w:widowControl/>
         <w:ind w:left="720"/>
+        <w:rPr>
+          <w:rFonts w:asciiTheme="minorHAnsi" w:hAnsiTheme="minorHAnsi" w:cstheme="minorHAnsi"/>
+        </w:rPr>
       </w:pPr>
       <w:bookmarkStart w:id="28" w:name="_Toc4844248"/>
       <w:r>
+        <w:rPr>
+          <w:rFonts w:asciiTheme="minorHAnsi" w:hAnsiTheme="minorHAnsi" w:cstheme="minorHAnsi"/>
+        </w:rPr>
         <w:t xml:space="preserve">3.15 </w:t>
       </w:r>
       <w:r>
+        <w:rPr>
+          <w:rFonts w:asciiTheme="minorHAnsi" w:hAnsiTheme="minorHAnsi" w:cstheme="minorHAnsi"/>
+        </w:rPr>
         <w:t>Scenario</w:t>
       </w:r>
       <w:bookmarkEnd w:id="28"/>
@@ -4137,11 +4736,20 @@
     <w:p>
       <w:pPr>
         <w:ind w:left="1440"/>
-      </w:pPr>
-      <w:r>
+        <w:rPr>
+          <w:rFonts w:asciiTheme="minorHAnsi" w:hAnsiTheme="minorHAnsi" w:cstheme="minorHAnsi"/>
+        </w:rPr>
+      </w:pPr>
+      <w:r>
+        <w:rPr>
+          <w:rFonts w:asciiTheme="minorHAnsi" w:hAnsiTheme="minorHAnsi" w:cstheme="minorHAnsi"/>
+        </w:rPr>
         <w:t xml:space="preserve">A </w:t>
       </w:r>
       <w:r>
+        <w:rPr>
+          <w:rFonts w:asciiTheme="minorHAnsi" w:hAnsiTheme="minorHAnsi" w:cstheme="minorHAnsi"/>
+        </w:rPr>
         <w:t>customer displays a movie and gets the list of movies meet the search condition such as time, rate</w:t>
       </w:r>
     </w:p>
@@ -4149,22 +4757,16 @@
       <w:pPr>
         <w:ind w:left="1440"/>
         <w:rPr>
-          <w:rFonts w:hint="eastAsia"/>
+          <w:rFonts w:asciiTheme="minorHAnsi" w:hAnsiTheme="minorHAnsi" w:cstheme="minorHAnsi"/>
           <w:lang w:eastAsia="ko-KR"/>
         </w:rPr>
       </w:pPr>
       <w:r>
         <w:rPr>
-          <w:rFonts w:hint="eastAsia"/>
+          <w:rFonts w:asciiTheme="minorHAnsi" w:hAnsiTheme="minorHAnsi" w:cstheme="minorHAnsi"/>
           <w:lang w:eastAsia="ko-KR"/>
         </w:rPr>
-        <w:t>A</w:t>
-      </w:r>
-      <w:r>
-        <w:rPr>
-          <w:lang w:eastAsia="ko-KR"/>
-        </w:rPr>
-        <w:t xml:space="preserve"> customer pays the tickets and gets the result and valid ticket numbers.</w:t>
+        <w:t>A customer pays the tickets and gets the result and valid ticket numbers.</w:t>
       </w:r>
     </w:p>
     <w:p>
@@ -4172,12 +4774,21 @@
         <w:pStyle w:val="2"/>
         <w:widowControl/>
         <w:ind w:left="720"/>
+        <w:rPr>
+          <w:rFonts w:asciiTheme="minorHAnsi" w:hAnsiTheme="minorHAnsi" w:cstheme="minorHAnsi"/>
+        </w:rPr>
       </w:pPr>
       <w:bookmarkStart w:id="29" w:name="_Toc4844249"/>
       <w:r>
+        <w:rPr>
+          <w:rFonts w:asciiTheme="minorHAnsi" w:hAnsiTheme="minorHAnsi" w:cstheme="minorHAnsi"/>
+        </w:rPr>
         <w:t xml:space="preserve">3.16 </w:t>
       </w:r>
       <w:r>
+        <w:rPr>
+          <w:rFonts w:asciiTheme="minorHAnsi" w:hAnsiTheme="minorHAnsi" w:cstheme="minorHAnsi"/>
+        </w:rPr>
         <w:t>Showing</w:t>
       </w:r>
       <w:bookmarkEnd w:id="29"/>
@@ -4185,11 +4796,20 @@
     <w:p>
       <w:pPr>
         <w:ind w:left="1440"/>
-      </w:pPr>
-      <w:r>
+        <w:rPr>
+          <w:rFonts w:asciiTheme="minorHAnsi" w:hAnsiTheme="minorHAnsi" w:cstheme="minorHAnsi"/>
+        </w:rPr>
+      </w:pPr>
+      <w:r>
+        <w:rPr>
+          <w:rFonts w:asciiTheme="minorHAnsi" w:hAnsiTheme="minorHAnsi" w:cstheme="minorHAnsi"/>
+        </w:rPr>
         <w:t>A specific movie playing at a specific time</w:t>
       </w:r>
       <w:r>
+        <w:rPr>
+          <w:rFonts w:asciiTheme="minorHAnsi" w:hAnsiTheme="minorHAnsi" w:cstheme="minorHAnsi"/>
+        </w:rPr>
         <w:t>, rate.</w:t>
       </w:r>
     </w:p>
@@ -4198,12 +4818,21 @@
         <w:pStyle w:val="2"/>
         <w:widowControl/>
         <w:ind w:left="720"/>
+        <w:rPr>
+          <w:rFonts w:asciiTheme="minorHAnsi" w:hAnsiTheme="minorHAnsi" w:cstheme="minorHAnsi"/>
+        </w:rPr>
       </w:pPr>
       <w:bookmarkStart w:id="30" w:name="_Toc4844250"/>
       <w:r>
+        <w:rPr>
+          <w:rFonts w:asciiTheme="minorHAnsi" w:hAnsiTheme="minorHAnsi" w:cstheme="minorHAnsi"/>
+        </w:rPr>
         <w:t xml:space="preserve">3.17 </w:t>
       </w:r>
       <w:r>
+        <w:rPr>
+          <w:rFonts w:asciiTheme="minorHAnsi" w:hAnsiTheme="minorHAnsi" w:cstheme="minorHAnsi"/>
+        </w:rPr>
         <w:t>Transaction</w:t>
       </w:r>
       <w:bookmarkEnd w:id="30"/>
@@ -4211,8 +4840,14 @@
     <w:p>
       <w:pPr>
         <w:ind w:left="1440"/>
-      </w:pPr>
-      <w:r>
+        <w:rPr>
+          <w:rFonts w:asciiTheme="minorHAnsi" w:hAnsiTheme="minorHAnsi" w:cstheme="minorHAnsi"/>
+        </w:rPr>
+      </w:pPr>
+      <w:r>
+        <w:rPr>
+          <w:rFonts w:asciiTheme="minorHAnsi" w:hAnsiTheme="minorHAnsi" w:cstheme="minorHAnsi"/>
+        </w:rPr>
         <w:t>A customer pays the price after choosing a movie, time, quantity.</w:t>
       </w:r>
     </w:p>
@@ -4221,23 +4856,37 @@
         <w:pStyle w:val="2"/>
         <w:widowControl/>
         <w:ind w:left="720"/>
+        <w:rPr>
+          <w:rFonts w:asciiTheme="minorHAnsi" w:hAnsiTheme="minorHAnsi" w:cstheme="minorHAnsi"/>
+        </w:rPr>
       </w:pPr>
       <w:bookmarkStart w:id="31" w:name="_Toc4844251"/>
       <w:r>
-        <w:lastRenderedPageBreak/>
+        <w:rPr>
+          <w:rFonts w:asciiTheme="minorHAnsi" w:hAnsiTheme="minorHAnsi" w:cstheme="minorHAnsi"/>
+        </w:rPr>
         <w:t xml:space="preserve">3.18 </w:t>
       </w:r>
       <w:r>
+        <w:rPr>
+          <w:rFonts w:asciiTheme="minorHAnsi" w:hAnsiTheme="minorHAnsi" w:cstheme="minorHAnsi"/>
+        </w:rPr>
         <w:t>Use-case</w:t>
       </w:r>
       <w:bookmarkEnd w:id="31"/>
     </w:p>
-    <w:bookmarkEnd w:id="16"/>
+    <w:bookmarkEnd w:id="17"/>
     <w:p>
       <w:pPr>
         <w:ind w:left="1440"/>
-      </w:pPr>
-      <w:r>
+        <w:rPr>
+          <w:rFonts w:asciiTheme="minorHAnsi" w:hAnsiTheme="minorHAnsi" w:cstheme="minorHAnsi"/>
+        </w:rPr>
+      </w:pPr>
+      <w:r>
+        <w:rPr>
+          <w:rFonts w:asciiTheme="minorHAnsi" w:hAnsiTheme="minorHAnsi" w:cstheme="minorHAnsi"/>
+        </w:rPr>
         <w:t>A customer gets the message, if there is no available seat.</w:t>
       </w:r>
     </w:p>
@@ -4245,29 +4894,28 @@
       <w:pPr>
         <w:ind w:left="1440"/>
         <w:rPr>
+          <w:rFonts w:asciiTheme="minorHAnsi" w:hAnsiTheme="minorHAnsi" w:cstheme="minorHAnsi"/>
           <w:lang w:eastAsia="ko-KR"/>
         </w:rPr>
       </w:pPr>
       <w:r>
         <w:rPr>
-          <w:rFonts w:hint="eastAsia"/>
+          <w:rFonts w:asciiTheme="minorHAnsi" w:hAnsiTheme="minorHAnsi" w:cstheme="minorHAnsi"/>
           <w:lang w:eastAsia="ko-KR"/>
         </w:rPr>
-        <w:t>M</w:t>
-      </w:r>
-      <w:r>
-        <w:rPr>
-          <w:lang w:eastAsia="ko-KR"/>
-        </w:rPr>
-        <w:t>ovie lists will be shown by searching it with some conditions</w:t>
+        <w:t>Movie lists will be shown by searching it with some conditions</w:t>
       </w:r>
     </w:p>
     <w:p>
       <w:pPr>
         <w:ind w:left="1440"/>
-      </w:pPr>
-      <w:r>
-        <w:rPr>
+        <w:rPr>
+          <w:rFonts w:asciiTheme="minorHAnsi" w:hAnsiTheme="minorHAnsi" w:cstheme="minorHAnsi"/>
+        </w:rPr>
+      </w:pPr>
+      <w:r>
+        <w:rPr>
+          <w:rFonts w:asciiTheme="minorHAnsi" w:hAnsiTheme="minorHAnsi" w:cstheme="minorHAnsi"/>
           <w:lang w:eastAsia="ko-KR"/>
         </w:rPr>
         <w:t>A customer pays the price and gets the receipt</w:t>
@@ -4425,11 +5073,21 @@
           <w:r>
             <w:fldChar w:fldCharType="end"/>
           </w:r>
-          <w:fldSimple w:instr=" DOCPROPERTY &quot;Company&quot;  \* MERGEFORMAT ">
-            <w:r>
-              <w:t>SPLT MLK</w:t>
-            </w:r>
-          </w:fldSimple>
+          <w:r>
+            <w:fldChar w:fldCharType="begin"/>
+          </w:r>
+          <w:r>
+            <w:instrText xml:space="preserve"> DOCPROPERTY "Company"  \* MERGEFORMAT </w:instrText>
+          </w:r>
+          <w:r>
+            <w:fldChar w:fldCharType="separate"/>
+          </w:r>
+          <w:r>
+            <w:t>SPLT MLK</w:t>
+          </w:r>
+          <w:r>
+            <w:fldChar w:fldCharType="end"/>
+          </w:r>
           <w:r>
             <w:t xml:space="preserve">, </w:t>
           </w:r>
@@ -4643,11 +5301,21 @@
           <w:tcW w:w="6379" w:type="dxa"/>
         </w:tcPr>
         <w:p>
-          <w:fldSimple w:instr="subject  \* Mergeformat ">
-            <w:r>
-              <w:t>Movie Ticket Ordering System</w:t>
-            </w:r>
-          </w:fldSimple>
+          <w:r>
+            <w:fldChar w:fldCharType="begin"/>
+          </w:r>
+          <w:r>
+            <w:instrText xml:space="preserve">subject  \* Mergeformat </w:instrText>
+          </w:r>
+          <w:r>
+            <w:fldChar w:fldCharType="separate"/>
+          </w:r>
+          <w:r>
+            <w:t>Movie Ticket Ordering System</w:t>
+          </w:r>
+          <w:r>
+            <w:fldChar w:fldCharType="end"/>
+          </w:r>
         </w:p>
       </w:tc>
       <w:tc>
@@ -4674,11 +5342,21 @@
           <w:tcW w:w="6379" w:type="dxa"/>
         </w:tcPr>
         <w:p>
-          <w:fldSimple w:instr=" TITLE  \* MERGEFORMAT ">
-            <w:r>
-              <w:t>Glossary</w:t>
-            </w:r>
-          </w:fldSimple>
+          <w:r>
+            <w:fldChar w:fldCharType="begin"/>
+          </w:r>
+          <w:r>
+            <w:instrText xml:space="preserve"> TITLE  \* MERGEFORMAT </w:instrText>
+          </w:r>
+          <w:r>
+            <w:fldChar w:fldCharType="separate"/>
+          </w:r>
+          <w:r>
+            <w:t>Glossary</w:t>
+          </w:r>
+          <w:r>
+            <w:fldChar w:fldCharType="end"/>
+          </w:r>
         </w:p>
       </w:tc>
       <w:tc>
@@ -7147,7 +7825,7 @@
 </file>
 
 <file path=customXml/itemProps1.xml><?xml version="1.0" encoding="utf-8"?>
-<ds:datastoreItem xmlns:ds="http://schemas.openxmlformats.org/officeDocument/2006/customXml" ds:itemID="{EFBFE523-93AD-46F9-B88E-A2A0977BE8D0}">
+<ds:datastoreItem xmlns:ds="http://schemas.openxmlformats.org/officeDocument/2006/customXml" ds:itemID="{EF8B34B4-CE6A-4D28-8550-62B0208CBD51}">
   <ds:schemaRefs>
     <ds:schemaRef ds:uri="http://schemas.openxmlformats.org/officeDocument/2006/bibliography"/>
   </ds:schemaRefs>

</xml_diff>